<commit_message>
FIRST 4 TEST CASES DONE
</commit_message>
<xml_diff>
--- a/testplan.docx
+++ b/testplan.docx
@@ -1,6 +1,6 @@
 
 <file path=word/document.xml><?xml version="1.0" encoding="utf-8"?>
-<w:document xmlns:wpc="http://schemas.microsoft.com/office/word/2010/wordprocessingCanvas" xmlns:mo="http://schemas.microsoft.com/office/mac/office/2008/main" xmlns:mc="http://schemas.openxmlformats.org/markup-compatibility/2006" xmlns:mv="urn:schemas-microsoft-com:mac:vml" xmlns:o="urn:schemas-microsoft-com:office:office" xmlns:r="http://schemas.openxmlformats.org/officeDocument/2006/relationships" xmlns:m="http://schemas.openxmlformats.org/officeDocument/2006/math" xmlns:v="urn:schemas-microsoft-com:vml" xmlns:wp14="http://schemas.microsoft.com/office/word/2010/wordprocessingDrawing" xmlns:wp="http://schemas.openxmlformats.org/drawingml/2006/wordprocessingDrawing" xmlns:w10="urn:schemas-microsoft-com:office:word" xmlns:w="http://schemas.openxmlformats.org/wordprocessingml/2006/main" xmlns:w14="http://schemas.microsoft.com/office/word/2010/wordml" xmlns:w15="http://schemas.microsoft.com/office/word/2012/wordml" xmlns:wpg="http://schemas.microsoft.com/office/word/2010/wordprocessingGroup" xmlns:wpi="http://schemas.microsoft.com/office/word/2010/wordprocessingInk" xmlns:wne="http://schemas.microsoft.com/office/word/2006/wordml" xmlns:wps="http://schemas.microsoft.com/office/word/2010/wordprocessingShape" mc:Ignorable="w14 w15 wp14">
+<w:document xmlns:wpc="http://schemas.microsoft.com/office/word/2010/wordprocessingCanvas" xmlns:mc="http://schemas.openxmlformats.org/markup-compatibility/2006" xmlns:o="urn:schemas-microsoft-com:office:office" xmlns:r="http://schemas.openxmlformats.org/officeDocument/2006/relationships" xmlns:m="http://schemas.openxmlformats.org/officeDocument/2006/math" xmlns:v="urn:schemas-microsoft-com:vml" xmlns:wp14="http://schemas.microsoft.com/office/word/2010/wordprocessingDrawing" xmlns:wp="http://schemas.openxmlformats.org/drawingml/2006/wordprocessingDrawing" xmlns:w10="urn:schemas-microsoft-com:office:word" xmlns:w="http://schemas.openxmlformats.org/wordprocessingml/2006/main" xmlns:w14="http://schemas.microsoft.com/office/word/2010/wordml" xmlns:w15="http://schemas.microsoft.com/office/word/2012/wordml" xmlns:wpg="http://schemas.microsoft.com/office/word/2010/wordprocessingGroup" xmlns:wpi="http://schemas.microsoft.com/office/word/2010/wordprocessingInk" xmlns:wne="http://schemas.microsoft.com/office/word/2006/wordml" xmlns:wps="http://schemas.microsoft.com/office/word/2010/wordprocessingShape" mc:Ignorable="w14 w15 wp14">
   <w:body>
     <w:p/>
     <w:p/>
@@ -327,7 +327,7 @@
     </w:p>
     <w:p>
       <w:pPr>
-        <w:pStyle w:val="Prrafodelista"/>
+        <w:pStyle w:val="ListParagraph"/>
         <w:numPr>
           <w:ilvl w:val="0"/>
           <w:numId w:val="10"/>
@@ -373,7 +373,7 @@
     </w:p>
     <w:p>
       <w:pPr>
-        <w:pStyle w:val="Prrafodelista"/>
+        <w:pStyle w:val="ListParagraph"/>
         <w:rPr>
           <w:rFonts w:ascii="Times New Roman" w:hAnsi="Times New Roman" w:cs="Times New Roman"/>
           <w:b/>
@@ -519,7 +519,7 @@
     </w:p>
     <w:p>
       <w:pPr>
-        <w:pStyle w:val="Prrafodelista"/>
+        <w:pStyle w:val="ListParagraph"/>
         <w:numPr>
           <w:ilvl w:val="0"/>
           <w:numId w:val="1"/>
@@ -547,7 +547,7 @@
     </w:p>
     <w:p>
       <w:pPr>
-        <w:pStyle w:val="Prrafodelista"/>
+        <w:pStyle w:val="ListParagraph"/>
         <w:numPr>
           <w:ilvl w:val="0"/>
           <w:numId w:val="1"/>
@@ -582,7 +582,7 @@
     </w:p>
     <w:p>
       <w:pPr>
-        <w:pStyle w:val="Prrafodelista"/>
+        <w:pStyle w:val="ListParagraph"/>
         <w:numPr>
           <w:ilvl w:val="0"/>
           <w:numId w:val="1"/>
@@ -968,7 +968,7 @@
     </w:p>
     <w:p>
       <w:pPr>
-        <w:pStyle w:val="Prrafodelista"/>
+        <w:pStyle w:val="ListParagraph"/>
         <w:numPr>
           <w:ilvl w:val="1"/>
           <w:numId w:val="11"/>
@@ -1109,7 +1109,7 @@
     </w:p>
     <w:p>
       <w:pPr>
-        <w:pStyle w:val="Prrafodelista"/>
+        <w:pStyle w:val="ListParagraph"/>
         <w:numPr>
           <w:ilvl w:val="0"/>
           <w:numId w:val="2"/>
@@ -1130,7 +1130,7 @@
     </w:p>
     <w:p>
       <w:pPr>
-        <w:pStyle w:val="Prrafodelista"/>
+        <w:pStyle w:val="ListParagraph"/>
         <w:numPr>
           <w:ilvl w:val="0"/>
           <w:numId w:val="2"/>
@@ -1151,7 +1151,7 @@
     </w:p>
     <w:p>
       <w:pPr>
-        <w:pStyle w:val="Prrafodelista"/>
+        <w:pStyle w:val="ListParagraph"/>
         <w:numPr>
           <w:ilvl w:val="0"/>
           <w:numId w:val="2"/>
@@ -1446,7 +1446,7 @@
     </w:p>
     <w:p>
       <w:pPr>
-        <w:pStyle w:val="Prrafodelista"/>
+        <w:pStyle w:val="ListParagraph"/>
         <w:numPr>
           <w:ilvl w:val="1"/>
           <w:numId w:val="11"/>
@@ -1579,7 +1579,7 @@
     </w:p>
     <w:p>
       <w:pPr>
-        <w:pStyle w:val="Prrafodelista"/>
+        <w:pStyle w:val="ListParagraph"/>
         <w:numPr>
           <w:ilvl w:val="0"/>
           <w:numId w:val="2"/>
@@ -1600,7 +1600,7 @@
     </w:p>
     <w:p>
       <w:pPr>
-        <w:pStyle w:val="Prrafodelista"/>
+        <w:pStyle w:val="ListParagraph"/>
         <w:numPr>
           <w:ilvl w:val="0"/>
           <w:numId w:val="2"/>
@@ -1621,7 +1621,7 @@
     </w:p>
     <w:p>
       <w:pPr>
-        <w:pStyle w:val="Prrafodelista"/>
+        <w:pStyle w:val="ListParagraph"/>
         <w:numPr>
           <w:ilvl w:val="0"/>
           <w:numId w:val="2"/>
@@ -1977,7 +1977,7 @@
     </w:p>
     <w:p>
       <w:pPr>
-        <w:pStyle w:val="Prrafodelista"/>
+        <w:pStyle w:val="ListParagraph"/>
         <w:numPr>
           <w:ilvl w:val="1"/>
           <w:numId w:val="11"/>
@@ -2085,7 +2085,7 @@
     </w:p>
     <w:p>
       <w:pPr>
-        <w:pStyle w:val="Prrafodelista"/>
+        <w:pStyle w:val="ListParagraph"/>
         <w:numPr>
           <w:ilvl w:val="0"/>
           <w:numId w:val="2"/>
@@ -2113,7 +2113,7 @@
     </w:p>
     <w:p>
       <w:pPr>
-        <w:pStyle w:val="Prrafodelista"/>
+        <w:pStyle w:val="ListParagraph"/>
         <w:numPr>
           <w:ilvl w:val="0"/>
           <w:numId w:val="2"/>
@@ -2134,7 +2134,7 @@
     </w:p>
     <w:p>
       <w:pPr>
-        <w:pStyle w:val="Prrafodelista"/>
+        <w:pStyle w:val="ListParagraph"/>
         <w:numPr>
           <w:ilvl w:val="0"/>
           <w:numId w:val="2"/>
@@ -2285,7 +2285,39 @@
           <w:rFonts w:ascii="Times New Roman" w:hAnsi="Times New Roman" w:cs="Times New Roman"/>
           <w:lang w:val="en-US"/>
         </w:rPr>
-        <w:t xml:space="preserve">Jack 3.5mm FFTDI 5V, pantalla capacitiva (Smartphone), </w:t>
+        <w:t xml:space="preserve">Jack 3.5mm FFTDI 5V, </w:t>
+      </w:r>
+      <w:proofErr w:type="spellStart"/>
+      <w:r>
+        <w:rPr>
+          <w:rFonts w:ascii="Times New Roman" w:hAnsi="Times New Roman" w:cs="Times New Roman"/>
+          <w:lang w:val="en-US"/>
+        </w:rPr>
+        <w:t>pantalla</w:t>
+      </w:r>
+      <w:proofErr w:type="spellEnd"/>
+      <w:r>
+        <w:rPr>
+          <w:rFonts w:ascii="Times New Roman" w:hAnsi="Times New Roman" w:cs="Times New Roman"/>
+          <w:lang w:val="en-US"/>
+        </w:rPr>
+        <w:t xml:space="preserve"> </w:t>
+      </w:r>
+      <w:proofErr w:type="spellStart"/>
+      <w:r>
+        <w:rPr>
+          <w:rFonts w:ascii="Times New Roman" w:hAnsi="Times New Roman" w:cs="Times New Roman"/>
+          <w:lang w:val="en-US"/>
+        </w:rPr>
+        <w:t>capacitiva</w:t>
+      </w:r>
+      <w:proofErr w:type="spellEnd"/>
+      <w:r>
+        <w:rPr>
+          <w:rFonts w:ascii="Times New Roman" w:hAnsi="Times New Roman" w:cs="Times New Roman"/>
+          <w:lang w:val="en-US"/>
+        </w:rPr>
+        <w:t xml:space="preserve"> (Smartphone), </w:t>
       </w:r>
       <w:proofErr w:type="spellStart"/>
       <w:r>
@@ -2567,7 +2599,7 @@
     </w:p>
     <w:p>
       <w:pPr>
-        <w:pStyle w:val="Prrafodelista"/>
+        <w:pStyle w:val="ListParagraph"/>
         <w:numPr>
           <w:ilvl w:val="0"/>
           <w:numId w:val="2"/>
@@ -2588,7 +2620,7 @@
     </w:p>
     <w:p>
       <w:pPr>
-        <w:pStyle w:val="Prrafodelista"/>
+        <w:pStyle w:val="ListParagraph"/>
         <w:numPr>
           <w:ilvl w:val="0"/>
           <w:numId w:val="2"/>
@@ -3076,7 +3108,7 @@
     </w:p>
     <w:p>
       <w:pPr>
-        <w:pStyle w:val="Prrafodelista"/>
+        <w:pStyle w:val="ListParagraph"/>
         <w:numPr>
           <w:ilvl w:val="0"/>
           <w:numId w:val="2"/>
@@ -3104,7 +3136,7 @@
     </w:p>
     <w:p>
       <w:pPr>
-        <w:pStyle w:val="Prrafodelista"/>
+        <w:pStyle w:val="ListParagraph"/>
         <w:numPr>
           <w:ilvl w:val="0"/>
           <w:numId w:val="2"/>
@@ -3125,7 +3157,7 @@
     </w:p>
     <w:p>
       <w:pPr>
-        <w:pStyle w:val="Prrafodelista"/>
+        <w:pStyle w:val="ListParagraph"/>
         <w:numPr>
           <w:ilvl w:val="0"/>
           <w:numId w:val="2"/>
@@ -3399,7 +3431,7 @@
     </w:p>
     <w:p>
       <w:pPr>
-        <w:pStyle w:val="Prrafodelista"/>
+        <w:pStyle w:val="ListParagraph"/>
         <w:numPr>
           <w:ilvl w:val="1"/>
           <w:numId w:val="14"/>
@@ -3507,7 +3539,7 @@
     </w:p>
     <w:p>
       <w:pPr>
-        <w:pStyle w:val="Prrafodelista"/>
+        <w:pStyle w:val="ListParagraph"/>
         <w:numPr>
           <w:ilvl w:val="0"/>
           <w:numId w:val="2"/>
@@ -3528,7 +3560,7 @@
     </w:p>
     <w:p>
       <w:pPr>
-        <w:pStyle w:val="Prrafodelista"/>
+        <w:pStyle w:val="ListParagraph"/>
         <w:numPr>
           <w:ilvl w:val="0"/>
           <w:numId w:val="2"/>
@@ -3873,7 +3905,7 @@
     </w:p>
     <w:p>
       <w:pPr>
-        <w:pStyle w:val="Prrafodelista"/>
+        <w:pStyle w:val="ListParagraph"/>
         <w:numPr>
           <w:ilvl w:val="1"/>
           <w:numId w:val="14"/>
@@ -3993,7 +4025,7 @@
     </w:p>
     <w:p>
       <w:pPr>
-        <w:pStyle w:val="Prrafodelista"/>
+        <w:pStyle w:val="ListParagraph"/>
         <w:numPr>
           <w:ilvl w:val="0"/>
           <w:numId w:val="2"/>
@@ -4014,7 +4046,7 @@
     </w:p>
     <w:p>
       <w:pPr>
-        <w:pStyle w:val="Prrafodelista"/>
+        <w:pStyle w:val="ListParagraph"/>
         <w:numPr>
           <w:ilvl w:val="0"/>
           <w:numId w:val="2"/>
@@ -4509,7 +4541,7 @@
     </w:p>
     <w:p>
       <w:pPr>
-        <w:pStyle w:val="Prrafodelista"/>
+        <w:pStyle w:val="ListParagraph"/>
         <w:numPr>
           <w:ilvl w:val="0"/>
           <w:numId w:val="10"/>
@@ -4531,27 +4563,27 @@
     </w:p>
     <w:p>
       <w:pPr>
-        <w:pStyle w:val="Prrafodelista"/>
-        <w:rPr>
-          <w:rFonts w:ascii="Times New Roman" w:hAnsi="Times New Roman" w:cs="Times New Roman"/>
-          <w:b/>
-          <w:lang w:val="en-US"/>
-        </w:rPr>
-      </w:pPr>
-    </w:p>
-    <w:p>
-      <w:pPr>
-        <w:pStyle w:val="Prrafodelista"/>
-        <w:rPr>
-          <w:rFonts w:ascii="Times New Roman" w:hAnsi="Times New Roman" w:cs="Times New Roman"/>
-          <w:b/>
-          <w:lang w:val="en-US"/>
-        </w:rPr>
-      </w:pPr>
-    </w:p>
-    <w:p>
-      <w:pPr>
-        <w:pStyle w:val="Prrafodelista"/>
+        <w:pStyle w:val="ListParagraph"/>
+        <w:rPr>
+          <w:rFonts w:ascii="Times New Roman" w:hAnsi="Times New Roman" w:cs="Times New Roman"/>
+          <w:b/>
+          <w:lang w:val="en-US"/>
+        </w:rPr>
+      </w:pPr>
+    </w:p>
+    <w:p>
+      <w:pPr>
+        <w:pStyle w:val="ListParagraph"/>
+        <w:rPr>
+          <w:rFonts w:ascii="Times New Roman" w:hAnsi="Times New Roman" w:cs="Times New Roman"/>
+          <w:b/>
+          <w:lang w:val="en-US"/>
+        </w:rPr>
+      </w:pPr>
+    </w:p>
+    <w:p>
+      <w:pPr>
+        <w:pStyle w:val="ListParagraph"/>
         <w:outlineLvl w:val="0"/>
         <w:rPr>
           <w:rFonts w:ascii="Times New Roman" w:hAnsi="Times New Roman" w:cs="Times New Roman"/>
@@ -4656,7 +4688,7 @@
     </w:p>
     <w:p>
       <w:pPr>
-        <w:pStyle w:val="Prrafodelista"/>
+        <w:pStyle w:val="ListParagraph"/>
         <w:numPr>
           <w:ilvl w:val="0"/>
           <w:numId w:val="15"/>
@@ -4671,19 +4703,19 @@
           <w:rFonts w:ascii="Times New Roman" w:hAnsi="Times New Roman" w:cs="Times New Roman"/>
           <w:lang w:val="es-ES_tradnl"/>
         </w:rPr>
-        <w:t>Má</w:t>
-      </w:r>
-      <w:r>
-        <w:rPr>
-          <w:rFonts w:ascii="Times New Roman" w:hAnsi="Times New Roman" w:cs="Times New Roman"/>
-          <w:lang w:val="es-ES_tradnl"/>
-        </w:rPr>
-        <w:t>quina en el set point</w:t>
-      </w:r>
-    </w:p>
-    <w:p>
-      <w:pPr>
-        <w:pStyle w:val="Prrafodelista"/>
+        <w:t>SPARC</w:t>
+      </w:r>
+      <w:r>
+        <w:rPr>
+          <w:rFonts w:ascii="Times New Roman" w:hAnsi="Times New Roman" w:cs="Times New Roman"/>
+          <w:lang w:val="es-ES_tradnl"/>
+        </w:rPr>
+        <w:t xml:space="preserve"> en el set point</w:t>
+      </w:r>
+    </w:p>
+    <w:p>
+      <w:pPr>
+        <w:pStyle w:val="ListParagraph"/>
         <w:numPr>
           <w:ilvl w:val="0"/>
           <w:numId w:val="15"/>
@@ -4705,7 +4737,14 @@
           <w:rFonts w:ascii="Times New Roman" w:hAnsi="Times New Roman" w:cs="Times New Roman"/>
           <w:lang w:val="es-ES_tradnl"/>
         </w:rPr>
-        <w:t>onectado a TTL</w:t>
+        <w:t>able USB</w:t>
+      </w:r>
+      <w:r>
+        <w:rPr>
+          <w:rFonts w:ascii="Times New Roman" w:hAnsi="Times New Roman" w:cs="Times New Roman"/>
+          <w:lang w:val="es-ES_tradnl"/>
+        </w:rPr>
+        <w:t xml:space="preserve"> a TTL</w:t>
       </w:r>
       <w:r>
         <w:rPr>
@@ -4724,7 +4763,7 @@
     </w:p>
     <w:p>
       <w:pPr>
-        <w:pStyle w:val="Prrafodelista"/>
+        <w:pStyle w:val="ListParagraph"/>
         <w:numPr>
           <w:ilvl w:val="0"/>
           <w:numId w:val="15"/>
@@ -4758,6 +4797,26 @@
     </w:p>
     <w:p>
       <w:pPr>
+        <w:pStyle w:val="ListParagraph"/>
+        <w:numPr>
+          <w:ilvl w:val="0"/>
+          <w:numId w:val="15"/>
+        </w:numPr>
+        <w:rPr>
+          <w:rFonts w:ascii="Times New Roman" w:hAnsi="Times New Roman" w:cs="Times New Roman"/>
+          <w:lang w:val="es-ES_tradnl"/>
+        </w:rPr>
+      </w:pPr>
+      <w:r>
+        <w:rPr>
+          <w:rFonts w:ascii="Times New Roman" w:hAnsi="Times New Roman" w:cs="Times New Roman"/>
+          <w:lang w:val="es-ES_tradnl"/>
+        </w:rPr>
+        <w:t>Alimentación de la red eléctrica</w:t>
+      </w:r>
+    </w:p>
+    <w:p>
+      <w:pPr>
         <w:rPr>
           <w:rFonts w:ascii="Times New Roman" w:hAnsi="Times New Roman" w:cs="Times New Roman"/>
           <w:lang w:val="en-US"/>
@@ -4790,7 +4849,7 @@
           <w:rFonts w:ascii="Times New Roman" w:hAnsi="Times New Roman" w:cs="Times New Roman"/>
           <w:lang w:val="en-US"/>
         </w:rPr>
-        <w:t>istema</w:t>
+        <w:t>PARC</w:t>
       </w:r>
       <w:r>
         <w:rPr>
@@ -4920,7 +4979,7 @@
     </w:p>
     <w:tbl>
       <w:tblPr>
-        <w:tblStyle w:val="Tablaconcuadrcula"/>
+        <w:tblStyle w:val="TableGrid"/>
         <w:tblW w:w="0" w:type="auto"/>
         <w:tblLook w:val="04A0" w:firstRow="1" w:lastRow="0" w:firstColumn="1" w:lastColumn="0" w:noHBand="0" w:noVBand="1"/>
       </w:tblPr>
@@ -5185,7 +5244,7 @@
                 <w:rFonts w:ascii="Times New Roman" w:hAnsi="Times New Roman" w:cs="Times New Roman"/>
                 <w:lang w:val="es-ES_tradnl"/>
               </w:rPr>
-              <w:t>.</w:t>
+              <w:t>. Coordenada a enviarse: “0, 0”</w:t>
             </w:r>
           </w:p>
         </w:tc>
@@ -5304,7 +5363,14 @@
                 <w:rFonts w:ascii="Times New Roman" w:hAnsi="Times New Roman" w:cs="Times New Roman"/>
                 <w:lang w:val="es-ES_tradnl"/>
               </w:rPr>
-              <w:t xml:space="preserve">Seguimiento de </w:t>
+              <w:t>Enviar</w:t>
+            </w:r>
+            <w:r>
+              <w:rPr>
+                <w:rFonts w:ascii="Times New Roman" w:hAnsi="Times New Roman" w:cs="Times New Roman"/>
+                <w:lang w:val="es-ES_tradnl"/>
+              </w:rPr>
+              <w:t xml:space="preserve"> </w:t>
             </w:r>
             <w:r>
               <w:rPr>
@@ -5334,6 +5400,13 @@
               </w:rPr>
               <w:t xml:space="preserve"> </w:t>
             </w:r>
+            <w:r>
+              <w:rPr>
+                <w:rFonts w:ascii="Times New Roman" w:hAnsi="Times New Roman" w:cs="Times New Roman"/>
+                <w:lang w:val="es-ES_tradnl"/>
+              </w:rPr>
+              <w:t>Coordenada a enviarse: “15, 0”.</w:t>
+            </w:r>
           </w:p>
         </w:tc>
         <w:tc>
@@ -5353,6 +5426,29 @@
                 <w:lang w:val="es-ES_tradnl"/>
               </w:rPr>
               <w:t>Coordenada de segundo comando establecido.</w:t>
+            </w:r>
+          </w:p>
+          <w:p>
+            <w:pPr>
+              <w:rPr>
+                <w:rFonts w:ascii="Times New Roman" w:hAnsi="Times New Roman" w:cs="Times New Roman"/>
+                <w:lang w:val="es-ES_tradnl"/>
+              </w:rPr>
+            </w:pPr>
+          </w:p>
+          <w:p>
+            <w:pPr>
+              <w:rPr>
+                <w:rFonts w:ascii="Times New Roman" w:hAnsi="Times New Roman" w:cs="Times New Roman"/>
+                <w:lang w:val="es-ES_tradnl"/>
+              </w:rPr>
+            </w:pPr>
+            <w:r>
+              <w:rPr>
+                <w:rFonts w:ascii="Times New Roman" w:hAnsi="Times New Roman" w:cs="Times New Roman"/>
+                <w:lang w:val="es-ES_tradnl"/>
+              </w:rPr>
+              <w:t>Mensaje del SPARC confirmando de recibido.</w:t>
             </w:r>
           </w:p>
           <w:p>
@@ -5415,27 +5511,55 @@
                 <w:rFonts w:ascii="Times New Roman" w:hAnsi="Times New Roman" w:cs="Times New Roman"/>
                 <w:lang w:val="es-ES_tradnl"/>
               </w:rPr>
-              <w:t>Enviar comando de fin de proceso.</w:t>
-            </w:r>
-          </w:p>
-        </w:tc>
-        <w:tc>
-          <w:tcPr>
-            <w:tcW w:w="2207" w:type="dxa"/>
-          </w:tcPr>
-          <w:p>
-            <w:pPr>
-              <w:rPr>
-                <w:rFonts w:ascii="Times New Roman" w:hAnsi="Times New Roman" w:cs="Times New Roman"/>
-                <w:lang w:val="es-ES_tradnl"/>
-              </w:rPr>
-            </w:pPr>
-            <w:r>
-              <w:rPr>
-                <w:rFonts w:ascii="Times New Roman" w:hAnsi="Times New Roman" w:cs="Times New Roman"/>
-                <w:lang w:val="es-ES_tradnl"/>
-              </w:rPr>
-              <w:t xml:space="preserve">LED indicador de fin encendido. </w:t>
+              <w:t>E</w:t>
+            </w:r>
+            <w:r>
+              <w:rPr>
+                <w:rFonts w:ascii="Times New Roman" w:hAnsi="Times New Roman" w:cs="Times New Roman"/>
+                <w:lang w:val="es-ES_tradnl"/>
+              </w:rPr>
+              <w:t>sperar mensaje</w:t>
+            </w:r>
+            <w:r>
+              <w:rPr>
+                <w:rFonts w:ascii="Times New Roman" w:hAnsi="Times New Roman" w:cs="Times New Roman"/>
+                <w:lang w:val="es-ES_tradnl"/>
+              </w:rPr>
+              <w:t xml:space="preserve"> de fin de proceso.</w:t>
+            </w:r>
+          </w:p>
+        </w:tc>
+        <w:tc>
+          <w:tcPr>
+            <w:tcW w:w="2207" w:type="dxa"/>
+          </w:tcPr>
+          <w:p>
+            <w:pPr>
+              <w:rPr>
+                <w:rFonts w:ascii="Times New Roman" w:hAnsi="Times New Roman" w:cs="Times New Roman"/>
+                <w:lang w:val="es-ES_tradnl"/>
+              </w:rPr>
+            </w:pPr>
+            <w:r>
+              <w:rPr>
+                <w:rFonts w:ascii="Times New Roman" w:hAnsi="Times New Roman" w:cs="Times New Roman"/>
+                <w:lang w:val="es-ES_tradnl"/>
+              </w:rPr>
+              <w:t xml:space="preserve">LED indicador de fin </w:t>
+            </w:r>
+            <w:r>
+              <w:rPr>
+                <w:rFonts w:ascii="Times New Roman" w:hAnsi="Times New Roman" w:cs="Times New Roman"/>
+                <w:lang w:val="es-ES_tradnl"/>
+              </w:rPr>
+              <w:t xml:space="preserve">de proceso </w:t>
+            </w:r>
+            <w:r>
+              <w:rPr>
+                <w:rFonts w:ascii="Times New Roman" w:hAnsi="Times New Roman" w:cs="Times New Roman"/>
+                <w:lang w:val="es-ES_tradnl"/>
+              </w:rPr>
+              <w:t xml:space="preserve">encendido. </w:t>
             </w:r>
           </w:p>
           <w:p>
@@ -5478,6 +5602,7 @@
                 <w:rFonts w:ascii="Times New Roman" w:hAnsi="Times New Roman" w:cs="Times New Roman"/>
                 <w:lang w:val="es-ES_tradnl"/>
               </w:rPr>
+              <w:lastRenderedPageBreak/>
               <w:t>5</w:t>
             </w:r>
           </w:p>
@@ -5498,7 +5623,28 @@
                 <w:rFonts w:ascii="Times New Roman" w:hAnsi="Times New Roman" w:cs="Times New Roman"/>
                 <w:lang w:val="es-ES_tradnl"/>
               </w:rPr>
-              <w:t>Actuador se retorna a la coordenada inicial.</w:t>
+              <w:t>Esperar a que el a</w:t>
+            </w:r>
+            <w:r>
+              <w:rPr>
+                <w:rFonts w:ascii="Times New Roman" w:hAnsi="Times New Roman" w:cs="Times New Roman"/>
+                <w:lang w:val="es-ES_tradnl"/>
+              </w:rPr>
+              <w:t xml:space="preserve">ctuador </w:t>
+            </w:r>
+            <w:r>
+              <w:rPr>
+                <w:rFonts w:ascii="Times New Roman" w:hAnsi="Times New Roman" w:cs="Times New Roman"/>
+                <w:lang w:val="es-ES_tradnl"/>
+              </w:rPr>
+              <w:t>retorné</w:t>
+            </w:r>
+            <w:r>
+              <w:rPr>
+                <w:rFonts w:ascii="Times New Roman" w:hAnsi="Times New Roman" w:cs="Times New Roman"/>
+                <w:lang w:val="es-ES_tradnl"/>
+              </w:rPr>
+              <w:t xml:space="preserve"> a la coordenada inicial.</w:t>
             </w:r>
           </w:p>
         </w:tc>
@@ -5533,6 +5679,81 @@
                 <w:lang w:val="es-ES_tradnl"/>
               </w:rPr>
               <w:t xml:space="preserve">. </w:t>
+            </w:r>
+          </w:p>
+        </w:tc>
+        <w:tc>
+          <w:tcPr>
+            <w:tcW w:w="2207" w:type="dxa"/>
+          </w:tcPr>
+          <w:p>
+            <w:pPr>
+              <w:rPr>
+                <w:rFonts w:ascii="Times New Roman" w:hAnsi="Times New Roman" w:cs="Times New Roman"/>
+                <w:lang w:val="es-ES_tradnl"/>
+              </w:rPr>
+            </w:pPr>
+          </w:p>
+        </w:tc>
+      </w:tr>
+      <w:tr>
+        <w:tc>
+          <w:tcPr>
+            <w:tcW w:w="2207" w:type="dxa"/>
+          </w:tcPr>
+          <w:p>
+            <w:pPr>
+              <w:rPr>
+                <w:rFonts w:ascii="Times New Roman" w:hAnsi="Times New Roman" w:cs="Times New Roman"/>
+                <w:lang w:val="es-ES_tradnl"/>
+              </w:rPr>
+            </w:pPr>
+            <w:r>
+              <w:rPr>
+                <w:rFonts w:ascii="Times New Roman" w:hAnsi="Times New Roman" w:cs="Times New Roman"/>
+                <w:lang w:val="es-ES_tradnl"/>
+              </w:rPr>
+              <w:t>6</w:t>
+            </w:r>
+          </w:p>
+        </w:tc>
+        <w:tc>
+          <w:tcPr>
+            <w:tcW w:w="2207" w:type="dxa"/>
+          </w:tcPr>
+          <w:p>
+            <w:pPr>
+              <w:rPr>
+                <w:rFonts w:ascii="Times New Roman" w:hAnsi="Times New Roman" w:cs="Times New Roman"/>
+                <w:lang w:val="es-ES_tradnl"/>
+              </w:rPr>
+            </w:pPr>
+            <w:r>
+              <w:rPr>
+                <w:rFonts w:ascii="Times New Roman" w:hAnsi="Times New Roman" w:cs="Times New Roman"/>
+                <w:lang w:val="es-ES_tradnl"/>
+              </w:rPr>
+              <w:t>Repetir los pasos 3, 4 y 5 con las coordenadas “0, 15”, “15, 15” “24, 19”.</w:t>
+            </w:r>
+          </w:p>
+        </w:tc>
+        <w:tc>
+          <w:tcPr>
+            <w:tcW w:w="2207" w:type="dxa"/>
+          </w:tcPr>
+          <w:p>
+            <w:pPr>
+              <w:rPr>
+                <w:rFonts w:ascii="Times New Roman" w:hAnsi="Times New Roman" w:cs="Times New Roman"/>
+                <w:lang w:val="es-ES_tradnl"/>
+              </w:rPr>
+            </w:pPr>
+            <w:r>
+              <w:rPr>
+                <w:rFonts w:ascii="Times New Roman" w:hAnsi="Times New Roman" w:cs="Times New Roman"/>
+                <w:lang w:val="es-ES_tradnl"/>
+              </w:rPr>
+              <w:t>Referirse a los resultados esperados de cada paso.</w:t>
             </w:r>
           </w:p>
         </w:tc>
@@ -5597,27 +5818,27 @@
     </w:p>
     <w:p>
       <w:pPr>
-        <w:pStyle w:val="Prrafodelista"/>
-        <w:rPr>
-          <w:rFonts w:ascii="Times New Roman" w:hAnsi="Times New Roman" w:cs="Times New Roman"/>
-          <w:b/>
-          <w:lang w:val="es-ES_tradnl"/>
-        </w:rPr>
-      </w:pPr>
-    </w:p>
-    <w:p>
-      <w:pPr>
-        <w:pStyle w:val="Prrafodelista"/>
-        <w:rPr>
-          <w:rFonts w:ascii="Times New Roman" w:hAnsi="Times New Roman" w:cs="Times New Roman"/>
-          <w:b/>
-          <w:lang w:val="es-ES_tradnl"/>
-        </w:rPr>
-      </w:pPr>
-    </w:p>
-    <w:p>
-      <w:pPr>
-        <w:pStyle w:val="Prrafodelista"/>
+        <w:pStyle w:val="ListParagraph"/>
+        <w:rPr>
+          <w:rFonts w:ascii="Times New Roman" w:hAnsi="Times New Roman" w:cs="Times New Roman"/>
+          <w:b/>
+          <w:lang w:val="es-ES_tradnl"/>
+        </w:rPr>
+      </w:pPr>
+    </w:p>
+    <w:p>
+      <w:pPr>
+        <w:pStyle w:val="ListParagraph"/>
+        <w:rPr>
+          <w:rFonts w:ascii="Times New Roman" w:hAnsi="Times New Roman" w:cs="Times New Roman"/>
+          <w:b/>
+          <w:lang w:val="es-ES_tradnl"/>
+        </w:rPr>
+      </w:pPr>
+    </w:p>
+    <w:p>
+      <w:pPr>
+        <w:pStyle w:val="ListParagraph"/>
         <w:outlineLvl w:val="0"/>
         <w:rPr>
           <w:rFonts w:ascii="Times New Roman" w:hAnsi="Times New Roman" w:cs="Times New Roman"/>
@@ -5707,7 +5928,21 @@
           <w:rFonts w:ascii="Times New Roman" w:hAnsi="Times New Roman" w:cs="Times New Roman"/>
           <w:lang w:val="es-ES_tradnl"/>
         </w:rPr>
-        <w:t xml:space="preserve">Verificar que la señal para motores DC que mueven el eje Z se envié completa, sin ruidos eléctricos o comportamiento errático hacia el lugar donde se le ordeno. </w:t>
+        <w:t>Verificar que la señal para motores DC que mueven el eje Z se envié completa, sin ruidos eléctricos o comportamiento errático h</w:t>
+      </w:r>
+      <w:r>
+        <w:rPr>
+          <w:rFonts w:ascii="Times New Roman" w:hAnsi="Times New Roman" w:cs="Times New Roman"/>
+          <w:lang w:val="es-ES_tradnl"/>
+        </w:rPr>
+        <w:t>acia el lugar donde se le ordenó</w:t>
+      </w:r>
+      <w:r>
+        <w:rPr>
+          <w:rFonts w:ascii="Times New Roman" w:hAnsi="Times New Roman" w:cs="Times New Roman"/>
+          <w:lang w:val="es-ES_tradnl"/>
+        </w:rPr>
+        <w:t xml:space="preserve">. </w:t>
       </w:r>
     </w:p>
     <w:p>
@@ -5736,7 +5971,7 @@
     </w:p>
     <w:p>
       <w:pPr>
-        <w:pStyle w:val="Prrafodelista"/>
+        <w:pStyle w:val="ListParagraph"/>
         <w:numPr>
           <w:ilvl w:val="0"/>
           <w:numId w:val="16"/>
@@ -5751,19 +5986,35 @@
           <w:rFonts w:ascii="Times New Roman" w:hAnsi="Times New Roman" w:cs="Times New Roman"/>
           <w:lang w:val="es-ES_tradnl"/>
         </w:rPr>
-        <w:t>Maquin</w:t>
-      </w:r>
-      <w:r>
-        <w:rPr>
-          <w:rFonts w:ascii="Times New Roman" w:hAnsi="Times New Roman" w:cs="Times New Roman"/>
-          <w:lang w:val="es-ES_tradnl"/>
-        </w:rPr>
-        <w:t>a en set point de coordenada Z.</w:t>
-      </w:r>
-    </w:p>
-    <w:p>
-      <w:pPr>
-        <w:pStyle w:val="Prrafodelista"/>
+        <w:t>SPARC</w:t>
+      </w:r>
+      <w:r>
+        <w:rPr>
+          <w:rFonts w:ascii="Times New Roman" w:hAnsi="Times New Roman" w:cs="Times New Roman"/>
+          <w:lang w:val="es-ES_tradnl"/>
+        </w:rPr>
+        <w:t xml:space="preserve"> set </w:t>
+      </w:r>
+      <w:proofErr w:type="spellStart"/>
+      <w:r>
+        <w:rPr>
+          <w:rFonts w:ascii="Times New Roman" w:hAnsi="Times New Roman" w:cs="Times New Roman"/>
+          <w:lang w:val="es-ES_tradnl"/>
+        </w:rPr>
+        <w:t>point</w:t>
+      </w:r>
+      <w:proofErr w:type="spellEnd"/>
+      <w:r>
+        <w:rPr>
+          <w:rFonts w:ascii="Times New Roman" w:hAnsi="Times New Roman" w:cs="Times New Roman"/>
+          <w:lang w:val="es-ES_tradnl"/>
+        </w:rPr>
+        <w:t xml:space="preserve"> de coordenada Z.</w:t>
+      </w:r>
+    </w:p>
+    <w:p>
+      <w:pPr>
+        <w:pStyle w:val="ListParagraph"/>
         <w:numPr>
           <w:ilvl w:val="0"/>
           <w:numId w:val="16"/>
@@ -5778,12 +6029,33 @@
           <w:rFonts w:ascii="Times New Roman" w:hAnsi="Times New Roman" w:cs="Times New Roman"/>
           <w:lang w:val="es-ES_tradnl"/>
         </w:rPr>
-        <w:t xml:space="preserve">Conectado a TTL para comunicación serial </w:t>
-      </w:r>
-    </w:p>
-    <w:p>
-      <w:pPr>
-        <w:pStyle w:val="Prrafodelista"/>
+        <w:t>Cable</w:t>
+      </w:r>
+      <w:r>
+        <w:rPr>
+          <w:rFonts w:ascii="Times New Roman" w:hAnsi="Times New Roman" w:cs="Times New Roman"/>
+          <w:lang w:val="es-ES_tradnl"/>
+        </w:rPr>
+        <w:t xml:space="preserve"> a </w:t>
+      </w:r>
+      <w:r>
+        <w:rPr>
+          <w:rFonts w:ascii="Times New Roman" w:hAnsi="Times New Roman" w:cs="Times New Roman"/>
+          <w:lang w:val="es-ES_tradnl"/>
+        </w:rPr>
+        <w:t xml:space="preserve">USB a </w:t>
+      </w:r>
+      <w:r>
+        <w:rPr>
+          <w:rFonts w:ascii="Times New Roman" w:hAnsi="Times New Roman" w:cs="Times New Roman"/>
+          <w:lang w:val="es-ES_tradnl"/>
+        </w:rPr>
+        <w:t xml:space="preserve">TTL para comunicación serial </w:t>
+      </w:r>
+    </w:p>
+    <w:p>
+      <w:pPr>
+        <w:pStyle w:val="ListParagraph"/>
         <w:numPr>
           <w:ilvl w:val="0"/>
           <w:numId w:val="16"/>
@@ -5803,7 +6075,7 @@
     </w:p>
     <w:p>
       <w:pPr>
-        <w:pStyle w:val="Prrafodelista"/>
+        <w:pStyle w:val="ListParagraph"/>
         <w:numPr>
           <w:ilvl w:val="0"/>
           <w:numId w:val="16"/>
@@ -5820,6 +6092,13 @@
         </w:rPr>
         <w:t xml:space="preserve">Alimentación de la red </w:t>
       </w:r>
+      <w:r>
+        <w:rPr>
+          <w:rFonts w:ascii="Times New Roman" w:hAnsi="Times New Roman" w:cs="Times New Roman"/>
+          <w:lang w:val="es-ES_tradnl"/>
+        </w:rPr>
+        <w:t>eléctrica</w:t>
+      </w:r>
     </w:p>
     <w:p>
       <w:pPr>
@@ -5848,14 +6127,46 @@
           <w:rFonts w:ascii="Times New Roman" w:hAnsi="Times New Roman" w:cs="Times New Roman"/>
           <w:lang w:val="es-ES_tradnl"/>
         </w:rPr>
-        <w:t>erminal, sistema</w:t>
-      </w:r>
-      <w:r>
-        <w:rPr>
-          <w:rFonts w:ascii="Times New Roman" w:hAnsi="Times New Roman" w:cs="Times New Roman"/>
-          <w:lang w:val="es-ES_tradnl"/>
-        </w:rPr>
-        <w:t xml:space="preserve">, power supply. </w:t>
+        <w:t xml:space="preserve">erminal, SPARC, </w:t>
+      </w:r>
+      <w:proofErr w:type="spellStart"/>
+      <w:r>
+        <w:rPr>
+          <w:rFonts w:ascii="Times New Roman" w:hAnsi="Times New Roman" w:cs="Times New Roman"/>
+          <w:lang w:val="es-ES_tradnl"/>
+        </w:rPr>
+        <w:t>power</w:t>
+      </w:r>
+      <w:proofErr w:type="spellEnd"/>
+      <w:r>
+        <w:rPr>
+          <w:rFonts w:ascii="Times New Roman" w:hAnsi="Times New Roman" w:cs="Times New Roman"/>
+          <w:lang w:val="es-ES_tradnl"/>
+        </w:rPr>
+        <w:t xml:space="preserve"> </w:t>
+      </w:r>
+      <w:proofErr w:type="spellStart"/>
+      <w:r>
+        <w:rPr>
+          <w:rFonts w:ascii="Times New Roman" w:hAnsi="Times New Roman" w:cs="Times New Roman"/>
+          <w:lang w:val="es-ES_tradnl"/>
+        </w:rPr>
+        <w:t>supply</w:t>
+      </w:r>
+      <w:proofErr w:type="spellEnd"/>
+      <w:r>
+        <w:rPr>
+          <w:rFonts w:ascii="Times New Roman" w:hAnsi="Times New Roman" w:cs="Times New Roman"/>
+          <w:lang w:val="es-ES_tradnl"/>
+        </w:rPr>
+        <w:t>, cinta de medir, nivel.</w:t>
+      </w:r>
+      <w:r>
+        <w:rPr>
+          <w:rFonts w:ascii="Times New Roman" w:hAnsi="Times New Roman" w:cs="Times New Roman"/>
+          <w:lang w:val="es-ES_tradnl"/>
+        </w:rPr>
+        <w:t xml:space="preserve"> </w:t>
       </w:r>
     </w:p>
     <w:p>
@@ -5911,13 +6222,23 @@
           <w:lang w:val="es-ES_tradnl"/>
         </w:rPr>
       </w:pPr>
-      <w:r>
-        <w:rPr>
-          <w:rFonts w:ascii="Times New Roman" w:hAnsi="Times New Roman" w:cs="Times New Roman"/>
-          <w:b/>
-          <w:lang w:val="es-ES_tradnl"/>
-        </w:rPr>
-        <w:t>Automated:</w:t>
+      <w:proofErr w:type="spellStart"/>
+      <w:r>
+        <w:rPr>
+          <w:rFonts w:ascii="Times New Roman" w:hAnsi="Times New Roman" w:cs="Times New Roman"/>
+          <w:b/>
+          <w:lang w:val="es-ES_tradnl"/>
+        </w:rPr>
+        <w:t>Automated</w:t>
+      </w:r>
+      <w:proofErr w:type="spellEnd"/>
+      <w:r>
+        <w:rPr>
+          <w:rFonts w:ascii="Times New Roman" w:hAnsi="Times New Roman" w:cs="Times New Roman"/>
+          <w:b/>
+          <w:lang w:val="es-ES_tradnl"/>
+        </w:rPr>
+        <w:t>:</w:t>
       </w:r>
       <w:r>
         <w:rPr>
@@ -5931,7 +6252,7 @@
           <w:rFonts w:ascii="Times New Roman" w:hAnsi="Times New Roman" w:cs="Times New Roman"/>
           <w:lang w:val="es-ES_tradnl"/>
         </w:rPr>
-        <w:t>Si</w:t>
+        <w:t>No</w:t>
       </w:r>
     </w:p>
     <w:p>
@@ -5994,7 +6315,7 @@
     </w:p>
     <w:tbl>
       <w:tblPr>
-        <w:tblStyle w:val="Tablaconcuadrcula"/>
+        <w:tblStyle w:val="TableGrid"/>
         <w:tblW w:w="0" w:type="auto"/>
         <w:tblLook w:val="04A0" w:firstRow="1" w:lastRow="0" w:firstColumn="1" w:lastColumn="0" w:noHBand="0" w:noVBand="1"/>
       </w:tblPr>
@@ -6134,7 +6455,14 @@
                 <w:rFonts w:ascii="Times New Roman" w:hAnsi="Times New Roman" w:cs="Times New Roman"/>
                 <w:lang w:val="es-ES_tradnl"/>
               </w:rPr>
-              <w:t>Envío de comando de inicio.</w:t>
+              <w:t>Enviar</w:t>
+            </w:r>
+            <w:r>
+              <w:rPr>
+                <w:rFonts w:ascii="Times New Roman" w:hAnsi="Times New Roman" w:cs="Times New Roman"/>
+                <w:lang w:val="es-ES_tradnl"/>
+              </w:rPr>
+              <w:t xml:space="preserve"> comando de inicio.</w:t>
             </w:r>
           </w:p>
         </w:tc>
@@ -6232,7 +6560,21 @@
                 <w:rFonts w:ascii="Times New Roman" w:hAnsi="Times New Roman" w:cs="Times New Roman"/>
                 <w:lang w:val="es-ES_tradnl"/>
               </w:rPr>
-              <w:t xml:space="preserve">Envió de coordenada para eje z. </w:t>
+              <w:t>Enviar</w:t>
+            </w:r>
+            <w:r>
+              <w:rPr>
+                <w:rFonts w:ascii="Times New Roman" w:hAnsi="Times New Roman" w:cs="Times New Roman"/>
+                <w:lang w:val="es-ES_tradnl"/>
+              </w:rPr>
+              <w:t xml:space="preserve"> de coordenada para eje z. </w:t>
+            </w:r>
+            <w:r>
+              <w:rPr>
+                <w:rFonts w:ascii="Times New Roman" w:hAnsi="Times New Roman" w:cs="Times New Roman"/>
+                <w:lang w:val="es-ES_tradnl"/>
+              </w:rPr>
+              <w:t>(“15”)</w:t>
             </w:r>
           </w:p>
         </w:tc>
@@ -6315,14 +6657,14 @@
                 <w:rFonts w:ascii="Times New Roman" w:hAnsi="Times New Roman" w:cs="Times New Roman"/>
                 <w:lang w:val="es-ES_tradnl"/>
               </w:rPr>
-              <w:t xml:space="preserve"> </w:t>
-            </w:r>
-            <w:r>
-              <w:rPr>
-                <w:rFonts w:ascii="Times New Roman" w:hAnsi="Times New Roman" w:cs="Times New Roman"/>
-                <w:lang w:val="es-ES_tradnl"/>
-              </w:rPr>
-              <w:t xml:space="preserve">Movimiento de ascenso/descenso de plataforma. </w:t>
+              <w:t>Esperar el m</w:t>
+            </w:r>
+            <w:r>
+              <w:rPr>
+                <w:rFonts w:ascii="Times New Roman" w:hAnsi="Times New Roman" w:cs="Times New Roman"/>
+                <w:lang w:val="es-ES_tradnl"/>
+              </w:rPr>
+              <w:t xml:space="preserve">ovimiento de ascenso/descenso de plataforma. </w:t>
             </w:r>
           </w:p>
         </w:tc>
@@ -6356,7 +6698,15 @@
                 <w:rFonts w:ascii="Times New Roman" w:hAnsi="Times New Roman" w:cs="Times New Roman"/>
                 <w:lang w:val="es-ES_tradnl"/>
               </w:rPr>
-              <w:t xml:space="preserve">sin paros o comportamiento errático. </w:t>
+              <w:t xml:space="preserve">sin paros o </w:t>
+            </w:r>
+            <w:r>
+              <w:rPr>
+                <w:rFonts w:ascii="Times New Roman" w:hAnsi="Times New Roman" w:cs="Times New Roman"/>
+                <w:lang w:val="es-ES_tradnl"/>
+              </w:rPr>
+              <w:lastRenderedPageBreak/>
+              <w:t xml:space="preserve">comportamiento errático. </w:t>
             </w:r>
           </w:p>
           <w:p>
@@ -6419,14 +6769,14 @@
                 <w:rFonts w:ascii="Times New Roman" w:hAnsi="Times New Roman" w:cs="Times New Roman"/>
                 <w:lang w:val="es-ES_tradnl"/>
               </w:rPr>
-              <w:t>Envío</w:t>
-            </w:r>
-            <w:r>
-              <w:rPr>
-                <w:rFonts w:ascii="Times New Roman" w:hAnsi="Times New Roman" w:cs="Times New Roman"/>
-                <w:lang w:val="es-ES_tradnl"/>
-              </w:rPr>
-              <w:t xml:space="preserve"> de comando de fin de proceso. </w:t>
+              <w:t>Esperar mensaje</w:t>
+            </w:r>
+            <w:r>
+              <w:rPr>
+                <w:rFonts w:ascii="Times New Roman" w:hAnsi="Times New Roman" w:cs="Times New Roman"/>
+                <w:lang w:val="es-ES_tradnl"/>
+              </w:rPr>
+              <w:t xml:space="preserve"> de fin de proceso. </w:t>
             </w:r>
           </w:p>
         </w:tc>
@@ -6509,41 +6859,191 @@
                 <w:rFonts w:ascii="Times New Roman" w:hAnsi="Times New Roman" w:cs="Times New Roman"/>
                 <w:lang w:val="es-ES_tradnl"/>
               </w:rPr>
-              <w:t xml:space="preserve">Plataforma se retorna a la coordenada inicial. </w:t>
-            </w:r>
-          </w:p>
-        </w:tc>
-        <w:tc>
-          <w:tcPr>
-            <w:tcW w:w="2207" w:type="dxa"/>
-          </w:tcPr>
-          <w:p>
-            <w:pPr>
-              <w:rPr>
-                <w:rFonts w:ascii="Times New Roman" w:hAnsi="Times New Roman" w:cs="Times New Roman"/>
-                <w:lang w:val="es-ES_tradnl"/>
-              </w:rPr>
-            </w:pPr>
-            <w:r>
-              <w:rPr>
-                <w:rFonts w:ascii="Times New Roman" w:hAnsi="Times New Roman" w:cs="Times New Roman"/>
-                <w:lang w:val="es-ES_tradnl"/>
-              </w:rPr>
-              <w:t>P</w:t>
-            </w:r>
-            <w:r>
-              <w:rPr>
-                <w:rFonts w:ascii="Times New Roman" w:hAnsi="Times New Roman" w:cs="Times New Roman"/>
-                <w:lang w:val="es-ES_tradnl"/>
-              </w:rPr>
-              <w:t>lataforma situada en set point</w:t>
-            </w:r>
-            <w:r>
-              <w:rPr>
-                <w:rFonts w:ascii="Times New Roman" w:hAnsi="Times New Roman" w:cs="Times New Roman"/>
-                <w:lang w:val="es-ES_tradnl"/>
-              </w:rPr>
-              <w:t xml:space="preserve">. </w:t>
+              <w:t>Medir con la cinta de medir que la distancia sea la correcta.</w:t>
+            </w:r>
+            <w:r>
+              <w:rPr>
+                <w:rFonts w:ascii="Times New Roman" w:hAnsi="Times New Roman" w:cs="Times New Roman"/>
+                <w:lang w:val="es-ES_tradnl"/>
+              </w:rPr>
+              <w:t xml:space="preserve"> </w:t>
+            </w:r>
+          </w:p>
+        </w:tc>
+        <w:tc>
+          <w:tcPr>
+            <w:tcW w:w="2207" w:type="dxa"/>
+          </w:tcPr>
+          <w:p>
+            <w:pPr>
+              <w:rPr>
+                <w:rFonts w:ascii="Times New Roman" w:hAnsi="Times New Roman" w:cs="Times New Roman"/>
+                <w:lang w:val="es-ES_tradnl"/>
+              </w:rPr>
+            </w:pPr>
+            <w:r>
+              <w:rPr>
+                <w:rFonts w:ascii="Times New Roman" w:hAnsi="Times New Roman" w:cs="Times New Roman"/>
+                <w:lang w:val="es-ES_tradnl"/>
+              </w:rPr>
+              <w:t>Coincide la distancia enviada con la medida.</w:t>
+            </w:r>
+            <w:r>
+              <w:rPr>
+                <w:rFonts w:ascii="Times New Roman" w:hAnsi="Times New Roman" w:cs="Times New Roman"/>
+                <w:lang w:val="es-ES_tradnl"/>
+              </w:rPr>
+              <w:t xml:space="preserve"> </w:t>
+            </w:r>
+          </w:p>
+        </w:tc>
+        <w:tc>
+          <w:tcPr>
+            <w:tcW w:w="2207" w:type="dxa"/>
+          </w:tcPr>
+          <w:p>
+            <w:pPr>
+              <w:rPr>
+                <w:rFonts w:ascii="Times New Roman" w:hAnsi="Times New Roman" w:cs="Times New Roman"/>
+                <w:lang w:val="es-ES_tradnl"/>
+              </w:rPr>
+            </w:pPr>
+          </w:p>
+        </w:tc>
+      </w:tr>
+      <w:tr>
+        <w:tc>
+          <w:tcPr>
+            <w:tcW w:w="2207" w:type="dxa"/>
+          </w:tcPr>
+          <w:p>
+            <w:pPr>
+              <w:rPr>
+                <w:rFonts w:ascii="Times New Roman" w:hAnsi="Times New Roman" w:cs="Times New Roman"/>
+                <w:lang w:val="es-ES_tradnl"/>
+              </w:rPr>
+            </w:pPr>
+            <w:r>
+              <w:rPr>
+                <w:rFonts w:ascii="Times New Roman" w:hAnsi="Times New Roman" w:cs="Times New Roman"/>
+                <w:lang w:val="es-ES_tradnl"/>
+              </w:rPr>
+              <w:t>6</w:t>
+            </w:r>
+          </w:p>
+        </w:tc>
+        <w:tc>
+          <w:tcPr>
+            <w:tcW w:w="2207" w:type="dxa"/>
+          </w:tcPr>
+          <w:p>
+            <w:pPr>
+              <w:rPr>
+                <w:rFonts w:ascii="Times New Roman" w:hAnsi="Times New Roman" w:cs="Times New Roman"/>
+                <w:lang w:val="es-ES_tradnl"/>
+              </w:rPr>
+            </w:pPr>
+            <w:r>
+              <w:rPr>
+                <w:rFonts w:ascii="Times New Roman" w:hAnsi="Times New Roman" w:cs="Times New Roman"/>
+                <w:lang w:val="es-ES_tradnl"/>
+              </w:rPr>
+              <w:t>Posicionar el nivel sobre la plataforma.</w:t>
+            </w:r>
+          </w:p>
+        </w:tc>
+        <w:tc>
+          <w:tcPr>
+            <w:tcW w:w="2207" w:type="dxa"/>
+          </w:tcPr>
+          <w:p>
+            <w:pPr>
+              <w:rPr>
+                <w:rFonts w:ascii="Times New Roman" w:hAnsi="Times New Roman" w:cs="Times New Roman"/>
+                <w:lang w:val="es-ES_tradnl"/>
+              </w:rPr>
+            </w:pPr>
+            <w:r>
+              <w:rPr>
+                <w:rFonts w:ascii="Times New Roman" w:hAnsi="Times New Roman" w:cs="Times New Roman"/>
+                <w:lang w:val="es-ES_tradnl"/>
+              </w:rPr>
+              <w:t>La plataforma no presenta desnivel.</w:t>
+            </w:r>
+          </w:p>
+        </w:tc>
+        <w:tc>
+          <w:tcPr>
+            <w:tcW w:w="2207" w:type="dxa"/>
+          </w:tcPr>
+          <w:p>
+            <w:pPr>
+              <w:rPr>
+                <w:rFonts w:ascii="Times New Roman" w:hAnsi="Times New Roman" w:cs="Times New Roman"/>
+                <w:lang w:val="es-ES_tradnl"/>
+              </w:rPr>
+            </w:pPr>
+          </w:p>
+        </w:tc>
+      </w:tr>
+      <w:tr>
+        <w:tc>
+          <w:tcPr>
+            <w:tcW w:w="2207" w:type="dxa"/>
+          </w:tcPr>
+          <w:p>
+            <w:pPr>
+              <w:rPr>
+                <w:rFonts w:ascii="Times New Roman" w:hAnsi="Times New Roman" w:cs="Times New Roman"/>
+                <w:lang w:val="es-ES_tradnl"/>
+              </w:rPr>
+            </w:pPr>
+            <w:r>
+              <w:rPr>
+                <w:rFonts w:ascii="Times New Roman" w:hAnsi="Times New Roman" w:cs="Times New Roman"/>
+                <w:lang w:val="es-ES_tradnl"/>
+              </w:rPr>
+              <w:t>7</w:t>
+            </w:r>
+          </w:p>
+        </w:tc>
+        <w:tc>
+          <w:tcPr>
+            <w:tcW w:w="2207" w:type="dxa"/>
+          </w:tcPr>
+          <w:p>
+            <w:pPr>
+              <w:rPr>
+                <w:rFonts w:ascii="Times New Roman" w:hAnsi="Times New Roman" w:cs="Times New Roman"/>
+                <w:lang w:val="es-ES_tradnl"/>
+              </w:rPr>
+            </w:pPr>
+            <w:r>
+              <w:rPr>
+                <w:rFonts w:ascii="Times New Roman" w:hAnsi="Times New Roman" w:cs="Times New Roman"/>
+                <w:lang w:val="es-ES_tradnl"/>
+              </w:rPr>
+              <w:t>Repetir los pasos 2, 3, 4, 5 y 6 con las coordenadas “16”, “4”, “30”.</w:t>
+            </w:r>
+          </w:p>
+        </w:tc>
+        <w:tc>
+          <w:tcPr>
+            <w:tcW w:w="2207" w:type="dxa"/>
+          </w:tcPr>
+          <w:p>
+            <w:pPr>
+              <w:rPr>
+                <w:rFonts w:ascii="Times New Roman" w:hAnsi="Times New Roman" w:cs="Times New Roman"/>
+                <w:lang w:val="es-ES_tradnl"/>
+              </w:rPr>
+            </w:pPr>
+            <w:r>
+              <w:rPr>
+                <w:rFonts w:ascii="Times New Roman" w:hAnsi="Times New Roman" w:cs="Times New Roman"/>
+                <w:lang w:val="es-ES_tradnl"/>
+              </w:rPr>
+              <w:t>Referirse a los resultados esperados de cada paso.</w:t>
             </w:r>
           </w:p>
         </w:tc>
@@ -6620,7 +7120,7 @@
     </w:p>
     <w:p>
       <w:pPr>
-        <w:pStyle w:val="Prrafodelista"/>
+        <w:pStyle w:val="ListParagraph"/>
         <w:outlineLvl w:val="0"/>
         <w:rPr>
           <w:rFonts w:ascii="Times New Roman" w:hAnsi="Times New Roman" w:cs="Times New Roman"/>
@@ -6725,7 +7225,7 @@
     </w:p>
     <w:p>
       <w:pPr>
-        <w:pStyle w:val="Prrafodelista"/>
+        <w:pStyle w:val="ListParagraph"/>
         <w:numPr>
           <w:ilvl w:val="0"/>
           <w:numId w:val="16"/>
@@ -6745,7 +7245,7 @@
     </w:p>
     <w:p>
       <w:pPr>
-        <w:pStyle w:val="Prrafodelista"/>
+        <w:pStyle w:val="ListParagraph"/>
         <w:numPr>
           <w:ilvl w:val="0"/>
           <w:numId w:val="16"/>
@@ -6765,7 +7265,7 @@
     </w:p>
     <w:p>
       <w:pPr>
-        <w:pStyle w:val="Prrafodelista"/>
+        <w:pStyle w:val="ListParagraph"/>
         <w:numPr>
           <w:ilvl w:val="0"/>
           <w:numId w:val="16"/>
@@ -6785,7 +7285,7 @@
     </w:p>
     <w:p>
       <w:pPr>
-        <w:pStyle w:val="Prrafodelista"/>
+        <w:pStyle w:val="ListParagraph"/>
         <w:numPr>
           <w:ilvl w:val="0"/>
           <w:numId w:val="16"/>
@@ -6802,6 +7302,13 @@
         </w:rPr>
         <w:t xml:space="preserve">Alimentación de la red </w:t>
       </w:r>
+      <w:r>
+        <w:rPr>
+          <w:rFonts w:ascii="Times New Roman" w:hAnsi="Times New Roman" w:cs="Times New Roman"/>
+          <w:lang w:val="es-ES_tradnl"/>
+        </w:rPr>
+        <w:t>eléctrica</w:t>
+      </w:r>
     </w:p>
     <w:p>
       <w:pPr>
@@ -6830,7 +7337,62 @@
           <w:rFonts w:ascii="Times New Roman" w:hAnsi="Times New Roman" w:cs="Times New Roman"/>
           <w:lang w:val="en-US"/>
         </w:rPr>
-        <w:t xml:space="preserve">Sistema, power supply. </w:t>
+        <w:t xml:space="preserve">Sistema, power supply, Smartphone con </w:t>
+      </w:r>
+      <w:proofErr w:type="spellStart"/>
+      <w:r>
+        <w:rPr>
+          <w:rFonts w:ascii="Times New Roman" w:hAnsi="Times New Roman" w:cs="Times New Roman"/>
+          <w:lang w:val="en-US"/>
+        </w:rPr>
+        <w:t>aplicación</w:t>
+      </w:r>
+      <w:proofErr w:type="spellEnd"/>
+      <w:r>
+        <w:rPr>
+          <w:rFonts w:ascii="Times New Roman" w:hAnsi="Times New Roman" w:cs="Times New Roman"/>
+          <w:lang w:val="en-US"/>
+        </w:rPr>
+        <w:t xml:space="preserve"> de </w:t>
+      </w:r>
+      <w:proofErr w:type="spellStart"/>
+      <w:r>
+        <w:rPr>
+          <w:rFonts w:ascii="Times New Roman" w:hAnsi="Times New Roman" w:cs="Times New Roman"/>
+          <w:lang w:val="en-US"/>
+        </w:rPr>
+        <w:t>dibujo</w:t>
+      </w:r>
+      <w:proofErr w:type="spellEnd"/>
+      <w:r>
+        <w:rPr>
+          <w:rFonts w:ascii="Times New Roman" w:hAnsi="Times New Roman" w:cs="Times New Roman"/>
+          <w:lang w:val="en-US"/>
+        </w:rPr>
+        <w:t xml:space="preserve"> </w:t>
+      </w:r>
+      <w:proofErr w:type="spellStart"/>
+      <w:r>
+        <w:rPr>
+          <w:rFonts w:ascii="Times New Roman" w:hAnsi="Times New Roman" w:cs="Times New Roman"/>
+          <w:lang w:val="en-US"/>
+        </w:rPr>
+        <w:t>abierta</w:t>
+      </w:r>
+      <w:proofErr w:type="spellEnd"/>
+      <w:r>
+        <w:rPr>
+          <w:rFonts w:ascii="Times New Roman" w:hAnsi="Times New Roman" w:cs="Times New Roman"/>
+          <w:lang w:val="en-US"/>
+        </w:rPr>
+        <w:t>.</w:t>
+      </w:r>
+      <w:r>
+        <w:rPr>
+          <w:rFonts w:ascii="Times New Roman" w:hAnsi="Times New Roman" w:cs="Times New Roman"/>
+          <w:lang w:val="en-US"/>
+        </w:rPr>
+        <w:t xml:space="preserve"> </w:t>
       </w:r>
     </w:p>
     <w:p>
@@ -6954,7 +7516,7 @@
     </w:p>
     <w:tbl>
       <w:tblPr>
-        <w:tblStyle w:val="Tablaconcuadrcula"/>
+        <w:tblStyle w:val="TableGrid"/>
         <w:tblW w:w="0" w:type="auto"/>
         <w:tblLook w:val="04A0" w:firstRow="1" w:lastRow="0" w:firstColumn="1" w:lastColumn="0" w:noHBand="0" w:noVBand="1"/>
       </w:tblPr>
@@ -7102,7 +7664,7 @@
                 <w:rFonts w:ascii="Times New Roman" w:hAnsi="Times New Roman" w:cs="Times New Roman"/>
                 <w:lang w:val="es-ES_tradnl"/>
               </w:rPr>
-              <w:t>Envío de comando de inicio.</w:t>
+              <w:t>Enviar comando de inicio.</w:t>
             </w:r>
           </w:p>
         </w:tc>
@@ -7172,6 +7734,7 @@
                 <w:rFonts w:ascii="Times New Roman" w:hAnsi="Times New Roman" w:cs="Times New Roman"/>
                 <w:lang w:val="es-ES_tradnl"/>
               </w:rPr>
+              <w:lastRenderedPageBreak/>
               <w:t>2</w:t>
             </w:r>
           </w:p>
@@ -7192,42 +7755,154 @@
                 <w:rFonts w:ascii="Times New Roman" w:hAnsi="Times New Roman" w:cs="Times New Roman"/>
                 <w:lang w:val="es-ES_tradnl"/>
               </w:rPr>
-              <w:t xml:space="preserve">Envío de coordenada para los 3 ejes. </w:t>
-            </w:r>
-          </w:p>
-        </w:tc>
-        <w:tc>
-          <w:tcPr>
-            <w:tcW w:w="2207" w:type="dxa"/>
-          </w:tcPr>
-          <w:p>
-            <w:pPr>
-              <w:rPr>
-                <w:rFonts w:ascii="Times New Roman" w:hAnsi="Times New Roman" w:cs="Times New Roman"/>
-                <w:lang w:val="es-ES_tradnl"/>
-              </w:rPr>
-            </w:pPr>
-            <w:r>
-              <w:rPr>
-                <w:rFonts w:ascii="Times New Roman" w:hAnsi="Times New Roman" w:cs="Times New Roman"/>
-                <w:lang w:val="es-ES_tradnl"/>
-              </w:rPr>
-              <w:t>Plataforma situada en coordenada z asignada.</w:t>
-            </w:r>
-          </w:p>
-          <w:p>
-            <w:pPr>
-              <w:rPr>
-                <w:rFonts w:ascii="Times New Roman" w:hAnsi="Times New Roman" w:cs="Times New Roman"/>
-                <w:lang w:val="es-ES_tradnl"/>
-              </w:rPr>
-            </w:pPr>
-            <w:r>
-              <w:rPr>
-                <w:rFonts w:ascii="Times New Roman" w:hAnsi="Times New Roman" w:cs="Times New Roman"/>
-                <w:lang w:val="es-ES_tradnl"/>
-              </w:rPr>
-              <w:t xml:space="preserve">Actuador situado en coordenada x, y asignada. </w:t>
+              <w:t xml:space="preserve">Enviar </w:t>
+            </w:r>
+            <w:r>
+              <w:rPr>
+                <w:rFonts w:ascii="Times New Roman" w:hAnsi="Times New Roman" w:cs="Times New Roman"/>
+                <w:lang w:val="es-ES_tradnl"/>
+              </w:rPr>
+              <w:t>coordenada</w:t>
+            </w:r>
+            <w:r>
+              <w:rPr>
+                <w:rFonts w:ascii="Times New Roman" w:hAnsi="Times New Roman" w:cs="Times New Roman"/>
+                <w:lang w:val="es-ES_tradnl"/>
+              </w:rPr>
+              <w:t>s iniciales</w:t>
+            </w:r>
+            <w:r>
+              <w:rPr>
+                <w:rFonts w:ascii="Times New Roman" w:hAnsi="Times New Roman" w:cs="Times New Roman"/>
+                <w:lang w:val="es-ES_tradnl"/>
+              </w:rPr>
+              <w:t xml:space="preserve"> para los 3 ejes. </w:t>
+            </w:r>
+            <w:r>
+              <w:rPr>
+                <w:rFonts w:ascii="Times New Roman" w:hAnsi="Times New Roman" w:cs="Times New Roman"/>
+                <w:lang w:val="es-ES_tradnl"/>
+              </w:rPr>
+              <w:t>(“</w:t>
+            </w:r>
+            <w:r>
+              <w:rPr>
+                <w:rFonts w:ascii="Times New Roman" w:hAnsi="Times New Roman" w:cs="Times New Roman"/>
+                <w:lang w:val="es-ES_tradnl"/>
+              </w:rPr>
+              <w:t>14</w:t>
+            </w:r>
+            <w:r>
+              <w:rPr>
+                <w:rFonts w:ascii="Times New Roman" w:hAnsi="Times New Roman" w:cs="Times New Roman"/>
+                <w:lang w:val="es-ES_tradnl"/>
+              </w:rPr>
+              <w:t>, 14”</w:t>
+            </w:r>
+            <w:r>
+              <w:rPr>
+                <w:rFonts w:ascii="Times New Roman" w:hAnsi="Times New Roman" w:cs="Times New Roman"/>
+                <w:lang w:val="es-ES_tradnl"/>
+              </w:rPr>
+              <w:t xml:space="preserve"> y “</w:t>
+            </w:r>
+            <w:r>
+              <w:rPr>
+                <w:rFonts w:ascii="Times New Roman" w:hAnsi="Times New Roman" w:cs="Times New Roman"/>
+                <w:lang w:val="es-ES_tradnl"/>
+              </w:rPr>
+              <w:t>25</w:t>
+            </w:r>
+            <w:r>
+              <w:rPr>
+                <w:rFonts w:ascii="Times New Roman" w:hAnsi="Times New Roman" w:cs="Times New Roman"/>
+                <w:lang w:val="es-ES_tradnl"/>
+              </w:rPr>
+              <w:t>”</w:t>
+            </w:r>
+            <w:r>
+              <w:rPr>
+                <w:rFonts w:ascii="Times New Roman" w:hAnsi="Times New Roman" w:cs="Times New Roman"/>
+                <w:lang w:val="es-ES_tradnl"/>
+              </w:rPr>
+              <w:t xml:space="preserve">) </w:t>
+            </w:r>
+          </w:p>
+        </w:tc>
+        <w:tc>
+          <w:tcPr>
+            <w:tcW w:w="2207" w:type="dxa"/>
+          </w:tcPr>
+          <w:p>
+            <w:pPr>
+              <w:rPr>
+                <w:rFonts w:ascii="Times New Roman" w:hAnsi="Times New Roman" w:cs="Times New Roman"/>
+                <w:lang w:val="es-ES_tradnl"/>
+              </w:rPr>
+            </w:pPr>
+            <w:r>
+              <w:rPr>
+                <w:rFonts w:ascii="Times New Roman" w:hAnsi="Times New Roman" w:cs="Times New Roman"/>
+                <w:lang w:val="es-ES_tradnl"/>
+              </w:rPr>
+              <w:t>Plataforma situada en coordenada z asignada</w:t>
+            </w:r>
+            <w:r>
+              <w:rPr>
+                <w:rFonts w:ascii="Times New Roman" w:hAnsi="Times New Roman" w:cs="Times New Roman"/>
+                <w:lang w:val="es-ES_tradnl"/>
+              </w:rPr>
+              <w:t xml:space="preserve"> (“20”)</w:t>
+            </w:r>
+            <w:r>
+              <w:rPr>
+                <w:rFonts w:ascii="Times New Roman" w:hAnsi="Times New Roman" w:cs="Times New Roman"/>
+                <w:lang w:val="es-ES_tradnl"/>
+              </w:rPr>
+              <w:t>.</w:t>
+            </w:r>
+          </w:p>
+          <w:p>
+            <w:pPr>
+              <w:rPr>
+                <w:rFonts w:ascii="Times New Roman" w:hAnsi="Times New Roman" w:cs="Times New Roman"/>
+                <w:lang w:val="es-ES_tradnl"/>
+              </w:rPr>
+            </w:pPr>
+            <w:r>
+              <w:rPr>
+                <w:rFonts w:ascii="Times New Roman" w:hAnsi="Times New Roman" w:cs="Times New Roman"/>
+                <w:lang w:val="es-ES_tradnl"/>
+              </w:rPr>
+              <w:t>Actuador situa</w:t>
+            </w:r>
+            <w:r>
+              <w:rPr>
+                <w:rFonts w:ascii="Times New Roman" w:hAnsi="Times New Roman" w:cs="Times New Roman"/>
+                <w:lang w:val="es-ES_tradnl"/>
+              </w:rPr>
+              <w:t xml:space="preserve">do en coordenada x, y asignada </w:t>
+            </w:r>
+            <w:r>
+              <w:rPr>
+                <w:rFonts w:ascii="Times New Roman" w:hAnsi="Times New Roman" w:cs="Times New Roman"/>
+                <w:lang w:val="es-ES_tradnl"/>
+              </w:rPr>
+              <w:t>(“</w:t>
+            </w:r>
+            <w:r>
+              <w:rPr>
+                <w:rFonts w:ascii="Times New Roman" w:hAnsi="Times New Roman" w:cs="Times New Roman"/>
+                <w:lang w:val="es-ES_tradnl"/>
+              </w:rPr>
+              <w:t>14, 14</w:t>
+            </w:r>
+            <w:r>
+              <w:rPr>
+                <w:rFonts w:ascii="Times New Roman" w:hAnsi="Times New Roman" w:cs="Times New Roman"/>
+                <w:lang w:val="es-ES_tradnl"/>
+              </w:rPr>
+              <w:t>”).</w:t>
             </w:r>
           </w:p>
         </w:tc>
@@ -7282,27 +7957,41 @@
                 <w:rFonts w:ascii="Times New Roman" w:hAnsi="Times New Roman" w:cs="Times New Roman"/>
                 <w:lang w:val="es-ES_tradnl"/>
               </w:rPr>
-              <w:t>Excitación de pantalla.</w:t>
-            </w:r>
-          </w:p>
-        </w:tc>
-        <w:tc>
-          <w:tcPr>
-            <w:tcW w:w="2207" w:type="dxa"/>
-          </w:tcPr>
-          <w:p>
-            <w:pPr>
-              <w:rPr>
-                <w:rFonts w:ascii="Times New Roman" w:hAnsi="Times New Roman" w:cs="Times New Roman"/>
-                <w:lang w:val="es-ES_tradnl"/>
-              </w:rPr>
-            </w:pPr>
-            <w:r>
-              <w:rPr>
-                <w:rFonts w:ascii="Times New Roman" w:hAnsi="Times New Roman" w:cs="Times New Roman"/>
-                <w:lang w:val="es-ES_tradnl"/>
-              </w:rPr>
-              <w:t xml:space="preserve">El actuador es alimentado para excitar la pantalla en la coordenada asignada. </w:t>
+              <w:t xml:space="preserve">Posicionar el centro del Smartphone con la aplicación abierta en la coordenada </w:t>
+            </w:r>
+            <w:r>
+              <w:rPr>
+                <w:rFonts w:ascii="Times New Roman" w:hAnsi="Times New Roman" w:cs="Times New Roman"/>
+                <w:lang w:val="es-ES_tradnl"/>
+              </w:rPr>
+              <w:t>14, 14</w:t>
+            </w:r>
+            <w:r>
+              <w:rPr>
+                <w:rFonts w:ascii="Times New Roman" w:hAnsi="Times New Roman" w:cs="Times New Roman"/>
+                <w:lang w:val="es-ES_tradnl"/>
+              </w:rPr>
+              <w:t>.</w:t>
+            </w:r>
+          </w:p>
+        </w:tc>
+        <w:tc>
+          <w:tcPr>
+            <w:tcW w:w="2207" w:type="dxa"/>
+          </w:tcPr>
+          <w:p>
+            <w:pPr>
+              <w:rPr>
+                <w:rFonts w:ascii="Times New Roman" w:hAnsi="Times New Roman" w:cs="Times New Roman"/>
+                <w:lang w:val="es-ES_tradnl"/>
+              </w:rPr>
+            </w:pPr>
+            <w:r>
+              <w:rPr>
+                <w:rFonts w:ascii="Times New Roman" w:hAnsi="Times New Roman" w:cs="Times New Roman"/>
+                <w:lang w:val="es-ES_tradnl"/>
+              </w:rPr>
+              <w:t>La plataforma mantiene su estabilidad.</w:t>
             </w:r>
           </w:p>
         </w:tc>
@@ -7337,6 +8026,137 @@
                 <w:rFonts w:ascii="Times New Roman" w:hAnsi="Times New Roman" w:cs="Times New Roman"/>
                 <w:lang w:val="es-ES_tradnl"/>
               </w:rPr>
+              <w:t>3</w:t>
+            </w:r>
+          </w:p>
+        </w:tc>
+        <w:tc>
+          <w:tcPr>
+            <w:tcW w:w="2207" w:type="dxa"/>
+          </w:tcPr>
+          <w:p>
+            <w:pPr>
+              <w:rPr>
+                <w:rFonts w:ascii="Times New Roman" w:hAnsi="Times New Roman" w:cs="Times New Roman"/>
+                <w:lang w:val="es-ES_tradnl"/>
+              </w:rPr>
+            </w:pPr>
+            <w:r>
+              <w:rPr>
+                <w:rFonts w:ascii="Times New Roman" w:hAnsi="Times New Roman" w:cs="Times New Roman"/>
+                <w:lang w:val="es-ES_tradnl"/>
+              </w:rPr>
+              <w:t>Enviar</w:t>
+            </w:r>
+            <w:r>
+              <w:rPr>
+                <w:rFonts w:ascii="Times New Roman" w:hAnsi="Times New Roman" w:cs="Times New Roman"/>
+                <w:lang w:val="es-ES_tradnl"/>
+              </w:rPr>
+              <w:t xml:space="preserve"> coordenada</w:t>
+            </w:r>
+            <w:r>
+              <w:rPr>
+                <w:rFonts w:ascii="Times New Roman" w:hAnsi="Times New Roman" w:cs="Times New Roman"/>
+                <w:lang w:val="es-ES_tradnl"/>
+              </w:rPr>
+              <w:t>:</w:t>
+            </w:r>
+            <w:r>
+              <w:rPr>
+                <w:rFonts w:ascii="Times New Roman" w:hAnsi="Times New Roman" w:cs="Times New Roman"/>
+                <w:lang w:val="es-ES_tradnl"/>
+              </w:rPr>
+              <w:t xml:space="preserve"> “14, </w:t>
+            </w:r>
+            <w:r>
+              <w:rPr>
+                <w:rFonts w:ascii="Times New Roman" w:hAnsi="Times New Roman" w:cs="Times New Roman"/>
+                <w:lang w:val="es-ES_tradnl"/>
+              </w:rPr>
+              <w:t>16</w:t>
+            </w:r>
+            <w:r>
+              <w:rPr>
+                <w:rFonts w:ascii="Times New Roman" w:hAnsi="Times New Roman" w:cs="Times New Roman"/>
+                <w:lang w:val="es-ES_tradnl"/>
+              </w:rPr>
+              <w:t>”</w:t>
+            </w:r>
+            <w:r>
+              <w:rPr>
+                <w:rFonts w:ascii="Times New Roman" w:hAnsi="Times New Roman" w:cs="Times New Roman"/>
+                <w:lang w:val="es-ES_tradnl"/>
+              </w:rPr>
+              <w:t xml:space="preserve"> </w:t>
+            </w:r>
+          </w:p>
+        </w:tc>
+        <w:tc>
+          <w:tcPr>
+            <w:tcW w:w="2207" w:type="dxa"/>
+          </w:tcPr>
+          <w:p>
+            <w:pPr>
+              <w:rPr>
+                <w:rFonts w:ascii="Times New Roman" w:hAnsi="Times New Roman" w:cs="Times New Roman"/>
+                <w:lang w:val="es-ES_tradnl"/>
+              </w:rPr>
+            </w:pPr>
+            <w:r>
+              <w:rPr>
+                <w:rFonts w:ascii="Times New Roman" w:hAnsi="Times New Roman" w:cs="Times New Roman"/>
+                <w:lang w:val="es-ES_tradnl"/>
+              </w:rPr>
+              <w:t>Actuador situado en coordenada x, y asignada (“</w:t>
+            </w:r>
+            <w:r>
+              <w:rPr>
+                <w:rFonts w:ascii="Times New Roman" w:hAnsi="Times New Roman" w:cs="Times New Roman"/>
+                <w:lang w:val="es-ES_tradnl"/>
+              </w:rPr>
+              <w:t>14, 16</w:t>
+            </w:r>
+            <w:r>
+              <w:rPr>
+                <w:rFonts w:ascii="Times New Roman" w:hAnsi="Times New Roman" w:cs="Times New Roman"/>
+                <w:lang w:val="es-ES_tradnl"/>
+              </w:rPr>
+              <w:t>”).</w:t>
+            </w:r>
+          </w:p>
+        </w:tc>
+        <w:tc>
+          <w:tcPr>
+            <w:tcW w:w="2207" w:type="dxa"/>
+          </w:tcPr>
+          <w:p>
+            <w:pPr>
+              <w:rPr>
+                <w:rFonts w:ascii="Times New Roman" w:hAnsi="Times New Roman" w:cs="Times New Roman"/>
+                <w:lang w:val="es-ES_tradnl"/>
+              </w:rPr>
+            </w:pPr>
+          </w:p>
+        </w:tc>
+      </w:tr>
+      <w:tr>
+        <w:tc>
+          <w:tcPr>
+            <w:tcW w:w="2207" w:type="dxa"/>
+          </w:tcPr>
+          <w:p>
+            <w:pPr>
+              <w:rPr>
+                <w:rFonts w:ascii="Times New Roman" w:hAnsi="Times New Roman" w:cs="Times New Roman"/>
+                <w:lang w:val="es-ES_tradnl"/>
+              </w:rPr>
+            </w:pPr>
+            <w:r>
+              <w:rPr>
+                <w:rFonts w:ascii="Times New Roman" w:hAnsi="Times New Roman" w:cs="Times New Roman"/>
+                <w:lang w:val="es-ES_tradnl"/>
+              </w:rPr>
               <w:t>4</w:t>
             </w:r>
           </w:p>
@@ -7357,7 +8177,96 @@
                 <w:rFonts w:ascii="Times New Roman" w:hAnsi="Times New Roman" w:cs="Times New Roman"/>
                 <w:lang w:val="es-ES_tradnl"/>
               </w:rPr>
-              <w:t>Envío de comando de fin de proceso.</w:t>
+              <w:t>Esperar a que el actuador excite la pantalla.</w:t>
+            </w:r>
+          </w:p>
+        </w:tc>
+        <w:tc>
+          <w:tcPr>
+            <w:tcW w:w="2207" w:type="dxa"/>
+          </w:tcPr>
+          <w:p>
+            <w:pPr>
+              <w:rPr>
+                <w:rFonts w:ascii="Times New Roman" w:hAnsi="Times New Roman" w:cs="Times New Roman"/>
+                <w:lang w:val="es-ES_tradnl"/>
+              </w:rPr>
+            </w:pPr>
+            <w:r>
+              <w:rPr>
+                <w:rFonts w:ascii="Times New Roman" w:hAnsi="Times New Roman" w:cs="Times New Roman"/>
+                <w:lang w:val="es-ES_tradnl"/>
+              </w:rPr>
+              <w:t>El act</w:t>
+            </w:r>
+            <w:r>
+              <w:rPr>
+                <w:rFonts w:ascii="Times New Roman" w:hAnsi="Times New Roman" w:cs="Times New Roman"/>
+                <w:lang w:val="es-ES_tradnl"/>
+              </w:rPr>
+              <w:t>uador excita</w:t>
+            </w:r>
+            <w:r>
+              <w:rPr>
+                <w:rFonts w:ascii="Times New Roman" w:hAnsi="Times New Roman" w:cs="Times New Roman"/>
+                <w:lang w:val="es-ES_tradnl"/>
+              </w:rPr>
+              <w:t xml:space="preserve"> la pantalla en la coordenada asignada. </w:t>
+            </w:r>
+          </w:p>
+        </w:tc>
+        <w:tc>
+          <w:tcPr>
+            <w:tcW w:w="2207" w:type="dxa"/>
+          </w:tcPr>
+          <w:p>
+            <w:pPr>
+              <w:rPr>
+                <w:rFonts w:ascii="Times New Roman" w:hAnsi="Times New Roman" w:cs="Times New Roman"/>
+                <w:lang w:val="es-ES_tradnl"/>
+              </w:rPr>
+            </w:pPr>
+          </w:p>
+        </w:tc>
+      </w:tr>
+      <w:tr>
+        <w:tc>
+          <w:tcPr>
+            <w:tcW w:w="2207" w:type="dxa"/>
+          </w:tcPr>
+          <w:p>
+            <w:pPr>
+              <w:rPr>
+                <w:rFonts w:ascii="Times New Roman" w:hAnsi="Times New Roman" w:cs="Times New Roman"/>
+                <w:lang w:val="es-ES_tradnl"/>
+              </w:rPr>
+            </w:pPr>
+            <w:r>
+              <w:rPr>
+                <w:rFonts w:ascii="Times New Roman" w:hAnsi="Times New Roman" w:cs="Times New Roman"/>
+                <w:lang w:val="es-ES_tradnl"/>
+              </w:rPr>
+              <w:t>5</w:t>
+            </w:r>
+          </w:p>
+        </w:tc>
+        <w:tc>
+          <w:tcPr>
+            <w:tcW w:w="2207" w:type="dxa"/>
+          </w:tcPr>
+          <w:p>
+            <w:pPr>
+              <w:rPr>
+                <w:rFonts w:ascii="Times New Roman" w:hAnsi="Times New Roman" w:cs="Times New Roman"/>
+                <w:lang w:val="es-ES_tradnl"/>
+              </w:rPr>
+            </w:pPr>
+            <w:r>
+              <w:rPr>
+                <w:rFonts w:ascii="Times New Roman" w:hAnsi="Times New Roman" w:cs="Times New Roman"/>
+                <w:lang w:val="es-ES_tradnl"/>
+              </w:rPr>
+              <w:t>Esperar mensaje de fin de proceso.</w:t>
             </w:r>
           </w:p>
         </w:tc>
@@ -7378,6 +8287,44 @@
                 <w:lang w:val="es-ES_tradnl"/>
               </w:rPr>
               <w:t>LED indicador de fin encendido.</w:t>
+            </w:r>
+          </w:p>
+          <w:p>
+            <w:pPr>
+              <w:rPr>
+                <w:rFonts w:ascii="Times New Roman" w:hAnsi="Times New Roman" w:cs="Times New Roman"/>
+                <w:lang w:val="es-ES_tradnl"/>
+              </w:rPr>
+            </w:pPr>
+            <w:r>
+              <w:rPr>
+                <w:rFonts w:ascii="Times New Roman" w:hAnsi="Times New Roman" w:cs="Times New Roman"/>
+                <w:lang w:val="es-ES_tradnl"/>
+              </w:rPr>
+              <w:t xml:space="preserve">Actuador situado en set </w:t>
+            </w:r>
+            <w:proofErr w:type="spellStart"/>
+            <w:r>
+              <w:rPr>
+                <w:rFonts w:ascii="Times New Roman" w:hAnsi="Times New Roman" w:cs="Times New Roman"/>
+                <w:lang w:val="es-ES_tradnl"/>
+              </w:rPr>
+              <w:t>point</w:t>
+            </w:r>
+            <w:proofErr w:type="spellEnd"/>
+            <w:r>
+              <w:rPr>
+                <w:rFonts w:ascii="Times New Roman" w:hAnsi="Times New Roman" w:cs="Times New Roman"/>
+                <w:lang w:val="es-ES_tradnl"/>
+              </w:rPr>
+              <w:t xml:space="preserve"> en ejes x, y</w:t>
+            </w:r>
+            <w:r>
+              <w:rPr>
+                <w:rFonts w:ascii="Times New Roman" w:hAnsi="Times New Roman" w:cs="Times New Roman"/>
+                <w:lang w:val="es-ES_tradnl"/>
+              </w:rPr>
+              <w:t>.</w:t>
             </w:r>
           </w:p>
           <w:p>
@@ -7423,62 +8370,110 @@
                 <w:rFonts w:ascii="Times New Roman" w:hAnsi="Times New Roman" w:cs="Times New Roman"/>
                 <w:lang w:val="es-ES_tradnl"/>
               </w:rPr>
-              <w:t>5</w:t>
-            </w:r>
-          </w:p>
-        </w:tc>
-        <w:tc>
-          <w:tcPr>
-            <w:tcW w:w="2207" w:type="dxa"/>
-          </w:tcPr>
-          <w:p>
-            <w:pPr>
-              <w:rPr>
-                <w:rFonts w:ascii="Times New Roman" w:hAnsi="Times New Roman" w:cs="Times New Roman"/>
-                <w:lang w:val="es-ES_tradnl"/>
-              </w:rPr>
-            </w:pPr>
-            <w:r>
-              <w:rPr>
-                <w:rFonts w:ascii="Times New Roman" w:hAnsi="Times New Roman" w:cs="Times New Roman"/>
-                <w:lang w:val="es-ES_tradnl"/>
-              </w:rPr>
-              <w:t>Plataforma y actuador se retornan a la coordenada inicial.</w:t>
-            </w:r>
-          </w:p>
-        </w:tc>
-        <w:tc>
-          <w:tcPr>
-            <w:tcW w:w="2207" w:type="dxa"/>
-          </w:tcPr>
-          <w:p>
-            <w:pPr>
-              <w:rPr>
-                <w:rFonts w:ascii="Times New Roman" w:hAnsi="Times New Roman" w:cs="Times New Roman"/>
-                <w:lang w:val="es-ES_tradnl"/>
-              </w:rPr>
-            </w:pPr>
-            <w:r>
-              <w:rPr>
-                <w:rFonts w:ascii="Times New Roman" w:hAnsi="Times New Roman" w:cs="Times New Roman"/>
-                <w:lang w:val="es-ES_tradnl"/>
-              </w:rPr>
-              <w:t xml:space="preserve">Plataforma situada en set point en eje z. </w:t>
-            </w:r>
-          </w:p>
-          <w:p>
-            <w:pPr>
-              <w:rPr>
-                <w:rFonts w:ascii="Times New Roman" w:hAnsi="Times New Roman" w:cs="Times New Roman"/>
-                <w:lang w:val="es-ES_tradnl"/>
-              </w:rPr>
-            </w:pPr>
-            <w:r>
-              <w:rPr>
-                <w:rFonts w:ascii="Times New Roman" w:hAnsi="Times New Roman" w:cs="Times New Roman"/>
-                <w:lang w:val="es-ES_tradnl"/>
-              </w:rPr>
-              <w:t>Actuador situado en set point en ejes x, y</w:t>
+              <w:t>6</w:t>
+            </w:r>
+          </w:p>
+        </w:tc>
+        <w:tc>
+          <w:tcPr>
+            <w:tcW w:w="2207" w:type="dxa"/>
+          </w:tcPr>
+          <w:p>
+            <w:pPr>
+              <w:rPr>
+                <w:rFonts w:ascii="Times New Roman" w:hAnsi="Times New Roman" w:cs="Times New Roman"/>
+                <w:lang w:val="es-ES_tradnl"/>
+              </w:rPr>
+            </w:pPr>
+            <w:r>
+              <w:rPr>
+                <w:rFonts w:ascii="Times New Roman" w:hAnsi="Times New Roman" w:cs="Times New Roman"/>
+                <w:lang w:val="es-ES_tradnl"/>
+              </w:rPr>
+              <w:t>Repetir los pasos 3, 4 y 5</w:t>
+            </w:r>
+            <w:r>
+              <w:rPr>
+                <w:rFonts w:ascii="Times New Roman" w:hAnsi="Times New Roman" w:cs="Times New Roman"/>
+                <w:lang w:val="es-ES_tradnl"/>
+              </w:rPr>
+              <w:t xml:space="preserve"> con las coordenadas “</w:t>
+            </w:r>
+            <w:r>
+              <w:rPr>
+                <w:rFonts w:ascii="Times New Roman" w:hAnsi="Times New Roman" w:cs="Times New Roman"/>
+                <w:lang w:val="es-ES_tradnl"/>
+              </w:rPr>
+              <w:t>15, 14</w:t>
+            </w:r>
+            <w:r>
+              <w:rPr>
+                <w:rFonts w:ascii="Times New Roman" w:hAnsi="Times New Roman" w:cs="Times New Roman"/>
+                <w:lang w:val="es-ES_tradnl"/>
+              </w:rPr>
+              <w:t>”, “</w:t>
+            </w:r>
+            <w:r>
+              <w:rPr>
+                <w:rFonts w:ascii="Times New Roman" w:hAnsi="Times New Roman" w:cs="Times New Roman"/>
+                <w:lang w:val="es-ES_tradnl"/>
+              </w:rPr>
+              <w:t>1</w:t>
+            </w:r>
+            <w:r>
+              <w:rPr>
+                <w:rFonts w:ascii="Times New Roman" w:hAnsi="Times New Roman" w:cs="Times New Roman"/>
+                <w:lang w:val="es-ES_tradnl"/>
+              </w:rPr>
+              <w:t>4</w:t>
+            </w:r>
+            <w:r>
+              <w:rPr>
+                <w:rFonts w:ascii="Times New Roman" w:hAnsi="Times New Roman" w:cs="Times New Roman"/>
+                <w:lang w:val="es-ES_tradnl"/>
+              </w:rPr>
+              <w:t>, 15</w:t>
+            </w:r>
+            <w:r>
+              <w:rPr>
+                <w:rFonts w:ascii="Times New Roman" w:hAnsi="Times New Roman" w:cs="Times New Roman"/>
+                <w:lang w:val="es-ES_tradnl"/>
+              </w:rPr>
+              <w:t>”, “</w:t>
+            </w:r>
+            <w:r>
+              <w:rPr>
+                <w:rFonts w:ascii="Times New Roman" w:hAnsi="Times New Roman" w:cs="Times New Roman"/>
+                <w:lang w:val="es-ES_tradnl"/>
+              </w:rPr>
+              <w:t>15, 16</w:t>
+            </w:r>
+            <w:r>
+              <w:rPr>
+                <w:rFonts w:ascii="Times New Roman" w:hAnsi="Times New Roman" w:cs="Times New Roman"/>
+                <w:lang w:val="es-ES_tradnl"/>
+              </w:rPr>
+              <w:t>”.</w:t>
+            </w:r>
+          </w:p>
+        </w:tc>
+        <w:tc>
+          <w:tcPr>
+            <w:tcW w:w="2207" w:type="dxa"/>
+          </w:tcPr>
+          <w:p>
+            <w:pPr>
+              <w:rPr>
+                <w:rFonts w:ascii="Times New Roman" w:hAnsi="Times New Roman" w:cs="Times New Roman"/>
+                <w:lang w:val="es-ES_tradnl"/>
+              </w:rPr>
+            </w:pPr>
+            <w:r>
+              <w:rPr>
+                <w:rFonts w:ascii="Times New Roman" w:hAnsi="Times New Roman" w:cs="Times New Roman"/>
+                <w:lang w:val="es-ES_tradnl"/>
+              </w:rPr>
+              <w:t>Referirse a los resultados esperados de cada paso.</w:t>
             </w:r>
           </w:p>
         </w:tc>
@@ -7555,7 +8550,7 @@
     </w:p>
     <w:p>
       <w:pPr>
-        <w:pStyle w:val="Prrafodelista"/>
+        <w:pStyle w:val="ListParagraph"/>
         <w:outlineLvl w:val="0"/>
         <w:rPr>
           <w:rFonts w:ascii="Times New Roman" w:hAnsi="Times New Roman" w:cs="Times New Roman"/>
@@ -7596,13 +8591,23 @@
           <w:lang w:val="en-US"/>
         </w:rPr>
       </w:pPr>
-      <w:r>
-        <w:rPr>
-          <w:rFonts w:ascii="Times New Roman" w:hAnsi="Times New Roman" w:cs="Times New Roman"/>
-          <w:b/>
-          <w:lang w:val="es-ES_tradnl"/>
-        </w:rPr>
-        <w:t>Name:</w:t>
+      <w:proofErr w:type="spellStart"/>
+      <w:r>
+        <w:rPr>
+          <w:rFonts w:ascii="Times New Roman" w:hAnsi="Times New Roman" w:cs="Times New Roman"/>
+          <w:b/>
+          <w:lang w:val="es-ES_tradnl"/>
+        </w:rPr>
+        <w:t>Name</w:t>
+      </w:r>
+      <w:proofErr w:type="spellEnd"/>
+      <w:r>
+        <w:rPr>
+          <w:rFonts w:ascii="Times New Roman" w:hAnsi="Times New Roman" w:cs="Times New Roman"/>
+          <w:b/>
+          <w:lang w:val="es-ES_tradnl"/>
+        </w:rPr>
+        <w:t>:</w:t>
       </w:r>
       <w:r>
         <w:rPr>
@@ -7624,7 +8629,7 @@
           <w:rFonts w:ascii="Times New Roman" w:hAnsi="Times New Roman" w:cs="Times New Roman"/>
           <w:lang w:val="en-US"/>
         </w:rPr>
-        <w:t>nds</w:t>
+        <w:t>nd</w:t>
       </w:r>
       <w:proofErr w:type="spellEnd"/>
       <w:r>
@@ -7705,7 +8710,7 @@
     </w:p>
     <w:p>
       <w:pPr>
-        <w:pStyle w:val="Prrafodelista"/>
+        <w:pStyle w:val="ListParagraph"/>
         <w:numPr>
           <w:ilvl w:val="0"/>
           <w:numId w:val="16"/>
@@ -7720,12 +8725,35 @@
           <w:rFonts w:ascii="Times New Roman" w:hAnsi="Times New Roman" w:cs="Times New Roman"/>
           <w:lang w:val="es-ES_tradnl"/>
         </w:rPr>
-        <w:t xml:space="preserve">Maquina en set point de las 3 coordenadas. </w:t>
-      </w:r>
-    </w:p>
-    <w:p>
-      <w:pPr>
-        <w:pStyle w:val="Prrafodelista"/>
+        <w:t>SPARC</w:t>
+      </w:r>
+      <w:r>
+        <w:rPr>
+          <w:rFonts w:ascii="Times New Roman" w:hAnsi="Times New Roman" w:cs="Times New Roman"/>
+          <w:lang w:val="es-ES_tradnl"/>
+        </w:rPr>
+        <w:t xml:space="preserve"> en set </w:t>
+      </w:r>
+      <w:proofErr w:type="spellStart"/>
+      <w:r>
+        <w:rPr>
+          <w:rFonts w:ascii="Times New Roman" w:hAnsi="Times New Roman" w:cs="Times New Roman"/>
+          <w:lang w:val="es-ES_tradnl"/>
+        </w:rPr>
+        <w:t>point</w:t>
+      </w:r>
+      <w:proofErr w:type="spellEnd"/>
+      <w:r>
+        <w:rPr>
+          <w:rFonts w:ascii="Times New Roman" w:hAnsi="Times New Roman" w:cs="Times New Roman"/>
+          <w:lang w:val="es-ES_tradnl"/>
+        </w:rPr>
+        <w:t xml:space="preserve"> de las 3 coordenadas. </w:t>
+      </w:r>
+    </w:p>
+    <w:p>
+      <w:pPr>
+        <w:pStyle w:val="ListParagraph"/>
         <w:numPr>
           <w:ilvl w:val="0"/>
           <w:numId w:val="16"/>
@@ -7745,7 +8773,7 @@
     </w:p>
     <w:p>
       <w:pPr>
-        <w:pStyle w:val="Prrafodelista"/>
+        <w:pStyle w:val="ListParagraph"/>
         <w:numPr>
           <w:ilvl w:val="0"/>
           <w:numId w:val="16"/>
@@ -7765,7 +8793,7 @@
     </w:p>
     <w:p>
       <w:pPr>
-        <w:pStyle w:val="Prrafodelista"/>
+        <w:pStyle w:val="ListParagraph"/>
         <w:numPr>
           <w:ilvl w:val="0"/>
           <w:numId w:val="16"/>
@@ -7782,20 +8810,28 @@
         </w:rPr>
         <w:t xml:space="preserve">Alimentación de la red </w:t>
       </w:r>
-    </w:p>
-    <w:p>
-      <w:pPr>
-        <w:rPr>
-          <w:rFonts w:ascii="Times New Roman" w:hAnsi="Times New Roman" w:cs="Times New Roman"/>
-          <w:lang w:val="en-US"/>
-        </w:rPr>
-      </w:pPr>
-      <w:r>
-        <w:rPr>
-          <w:rFonts w:ascii="Times New Roman" w:hAnsi="Times New Roman" w:cs="Times New Roman"/>
-          <w:b/>
-          <w:lang w:val="en-US"/>
-        </w:rPr>
+      <w:r>
+        <w:rPr>
+          <w:rFonts w:ascii="Times New Roman" w:hAnsi="Times New Roman" w:cs="Times New Roman"/>
+          <w:lang w:val="es-ES_tradnl"/>
+        </w:rPr>
+        <w:t>eléctrica</w:t>
+      </w:r>
+    </w:p>
+    <w:p>
+      <w:pPr>
+        <w:rPr>
+          <w:rFonts w:ascii="Times New Roman" w:hAnsi="Times New Roman" w:cs="Times New Roman"/>
+          <w:lang w:val="en-US"/>
+        </w:rPr>
+      </w:pPr>
+      <w:r>
+        <w:rPr>
+          <w:rFonts w:ascii="Times New Roman" w:hAnsi="Times New Roman" w:cs="Times New Roman"/>
+          <w:b/>
+          <w:lang w:val="en-US"/>
+        </w:rPr>
+        <w:lastRenderedPageBreak/>
         <w:t>Inputs:</w:t>
       </w:r>
       <w:r>
@@ -7817,14 +8853,16 @@
           <w:rFonts w:ascii="Times New Roman" w:hAnsi="Times New Roman" w:cs="Times New Roman"/>
           <w:lang w:val="en-US"/>
         </w:rPr>
-        <w:t>istema</w:t>
-      </w:r>
-      <w:r>
-        <w:rPr>
-          <w:rFonts w:ascii="Times New Roman" w:hAnsi="Times New Roman" w:cs="Times New Roman"/>
-          <w:lang w:val="en-US"/>
-        </w:rPr>
-        <w:t xml:space="preserve">, power supply. </w:t>
+        <w:t>PARC</w:t>
+      </w:r>
+      <w:bookmarkStart w:id="0" w:name="_GoBack"/>
+      <w:bookmarkEnd w:id="0"/>
+      <w:r>
+        <w:rPr>
+          <w:rFonts w:ascii="Times New Roman" w:hAnsi="Times New Roman" w:cs="Times New Roman"/>
+          <w:lang w:val="en-US"/>
+        </w:rPr>
+        <w:t>, power supply, smartphone.</w:t>
       </w:r>
     </w:p>
     <w:p>
@@ -7893,7 +8931,7 @@
           <w:rFonts w:ascii="Times New Roman" w:hAnsi="Times New Roman" w:cs="Times New Roman"/>
           <w:lang w:val="en-US"/>
         </w:rPr>
-        <w:t>Si</w:t>
+        <w:t>No</w:t>
       </w:r>
     </w:p>
     <w:p>
@@ -7948,7 +8986,7 @@
     </w:p>
     <w:tbl>
       <w:tblPr>
-        <w:tblStyle w:val="Tablaconcuadrcula"/>
+        <w:tblStyle w:val="TableGrid"/>
         <w:tblW w:w="0" w:type="auto"/>
         <w:tblLook w:val="04A0" w:firstRow="1" w:lastRow="0" w:firstColumn="1" w:lastColumn="0" w:noHBand="0" w:noVBand="1"/>
       </w:tblPr>
@@ -8091,19 +9129,48 @@
                 <w:lang w:val="es-ES_tradnl"/>
               </w:rPr>
             </w:pPr>
-          </w:p>
-        </w:tc>
-        <w:tc>
-          <w:tcPr>
-            <w:tcW w:w="2207" w:type="dxa"/>
-          </w:tcPr>
-          <w:p>
-            <w:pPr>
-              <w:rPr>
-                <w:rFonts w:ascii="Times New Roman" w:hAnsi="Times New Roman" w:cs="Times New Roman"/>
-                <w:lang w:val="es-ES_tradnl"/>
-              </w:rPr>
-            </w:pPr>
+            <w:r>
+              <w:rPr>
+                <w:rFonts w:ascii="Times New Roman" w:hAnsi="Times New Roman" w:cs="Times New Roman"/>
+                <w:lang w:val="es-ES_tradnl"/>
+              </w:rPr>
+              <w:t>Enviar comando de inicio.</w:t>
+            </w:r>
+          </w:p>
+        </w:tc>
+        <w:tc>
+          <w:tcPr>
+            <w:tcW w:w="2207" w:type="dxa"/>
+          </w:tcPr>
+          <w:p>
+            <w:pPr>
+              <w:rPr>
+                <w:rFonts w:ascii="Times New Roman" w:hAnsi="Times New Roman" w:cs="Times New Roman"/>
+                <w:lang w:val="es-ES_tradnl"/>
+              </w:rPr>
+            </w:pPr>
+            <w:r>
+              <w:rPr>
+                <w:rFonts w:ascii="Times New Roman" w:hAnsi="Times New Roman" w:cs="Times New Roman"/>
+                <w:lang w:val="es-ES_tradnl"/>
+              </w:rPr>
+              <w:t xml:space="preserve">Plataforma y actuador en punto inicial. </w:t>
+            </w:r>
+          </w:p>
+          <w:p>
+            <w:pPr>
+              <w:rPr>
+                <w:rFonts w:ascii="Times New Roman" w:hAnsi="Times New Roman" w:cs="Times New Roman"/>
+                <w:lang w:val="es-ES_tradnl"/>
+              </w:rPr>
+            </w:pPr>
+            <w:r>
+              <w:rPr>
+                <w:rFonts w:ascii="Times New Roman" w:hAnsi="Times New Roman" w:cs="Times New Roman"/>
+                <w:lang w:val="es-ES_tradnl"/>
+              </w:rPr>
+              <w:t>LED indicador de inicio encendido.</w:t>
+            </w:r>
           </w:p>
         </w:tc>
         <w:tc>
@@ -8152,19 +9219,48 @@
                 <w:lang w:val="es-ES_tradnl"/>
               </w:rPr>
             </w:pPr>
-          </w:p>
-        </w:tc>
-        <w:tc>
-          <w:tcPr>
-            <w:tcW w:w="2207" w:type="dxa"/>
-          </w:tcPr>
-          <w:p>
-            <w:pPr>
-              <w:rPr>
-                <w:rFonts w:ascii="Times New Roman" w:hAnsi="Times New Roman" w:cs="Times New Roman"/>
-                <w:lang w:val="es-ES_tradnl"/>
-              </w:rPr>
-            </w:pPr>
+            <w:r>
+              <w:rPr>
+                <w:rFonts w:ascii="Times New Roman" w:hAnsi="Times New Roman" w:cs="Times New Roman"/>
+                <w:lang w:val="es-ES_tradnl"/>
+              </w:rPr>
+              <w:t>Enviar coordenadas iniciales para los 3 ejes. (“14, 14” y “25”)</w:t>
+            </w:r>
+          </w:p>
+        </w:tc>
+        <w:tc>
+          <w:tcPr>
+            <w:tcW w:w="2207" w:type="dxa"/>
+          </w:tcPr>
+          <w:p>
+            <w:pPr>
+              <w:rPr>
+                <w:rFonts w:ascii="Times New Roman" w:hAnsi="Times New Roman" w:cs="Times New Roman"/>
+                <w:lang w:val="es-ES_tradnl"/>
+              </w:rPr>
+            </w:pPr>
+            <w:r>
+              <w:rPr>
+                <w:rFonts w:ascii="Times New Roman" w:hAnsi="Times New Roman" w:cs="Times New Roman"/>
+                <w:lang w:val="es-ES_tradnl"/>
+              </w:rPr>
+              <w:t>Plataforma situada en coordenada z asignada (“20”).</w:t>
+            </w:r>
+          </w:p>
+          <w:p>
+            <w:pPr>
+              <w:rPr>
+                <w:rFonts w:ascii="Times New Roman" w:hAnsi="Times New Roman" w:cs="Times New Roman"/>
+                <w:lang w:val="es-ES_tradnl"/>
+              </w:rPr>
+            </w:pPr>
+            <w:r>
+              <w:rPr>
+                <w:rFonts w:ascii="Times New Roman" w:hAnsi="Times New Roman" w:cs="Times New Roman"/>
+                <w:lang w:val="es-ES_tradnl"/>
+              </w:rPr>
+              <w:t>Actuador situado en coordenada x, y asignada (“14, 14”).</w:t>
+            </w:r>
           </w:p>
         </w:tc>
         <w:tc>
@@ -8213,19 +9309,33 @@
                 <w:lang w:val="es-ES_tradnl"/>
               </w:rPr>
             </w:pPr>
-          </w:p>
-        </w:tc>
-        <w:tc>
-          <w:tcPr>
-            <w:tcW w:w="2207" w:type="dxa"/>
-          </w:tcPr>
-          <w:p>
-            <w:pPr>
-              <w:rPr>
-                <w:rFonts w:ascii="Times New Roman" w:hAnsi="Times New Roman" w:cs="Times New Roman"/>
-                <w:lang w:val="es-ES_tradnl"/>
-              </w:rPr>
-            </w:pPr>
+            <w:r>
+              <w:rPr>
+                <w:rFonts w:ascii="Times New Roman" w:hAnsi="Times New Roman" w:cs="Times New Roman"/>
+                <w:lang w:val="es-ES_tradnl"/>
+              </w:rPr>
+              <w:t>Posicionar el centro del Smartphone con la aplicación abierta en la coordenada 14, 14.</w:t>
+            </w:r>
+          </w:p>
+        </w:tc>
+        <w:tc>
+          <w:tcPr>
+            <w:tcW w:w="2207" w:type="dxa"/>
+          </w:tcPr>
+          <w:p>
+            <w:pPr>
+              <w:rPr>
+                <w:rFonts w:ascii="Times New Roman" w:hAnsi="Times New Roman" w:cs="Times New Roman"/>
+                <w:lang w:val="es-ES_tradnl"/>
+              </w:rPr>
+            </w:pPr>
+            <w:r>
+              <w:rPr>
+                <w:rFonts w:ascii="Times New Roman" w:hAnsi="Times New Roman" w:cs="Times New Roman"/>
+                <w:lang w:val="es-ES_tradnl"/>
+              </w:rPr>
+              <w:t>La plataforma mantiene su estabilidad.</w:t>
+            </w:r>
           </w:p>
         </w:tc>
         <w:tc>
@@ -8254,32 +9364,158 @@
                 <w:lang w:val="es-ES_tradnl"/>
               </w:rPr>
             </w:pPr>
-          </w:p>
-        </w:tc>
-        <w:tc>
-          <w:tcPr>
-            <w:tcW w:w="2207" w:type="dxa"/>
-          </w:tcPr>
-          <w:p>
-            <w:pPr>
-              <w:rPr>
-                <w:rFonts w:ascii="Times New Roman" w:hAnsi="Times New Roman" w:cs="Times New Roman"/>
-                <w:lang w:val="es-ES_tradnl"/>
-              </w:rPr>
-            </w:pPr>
-          </w:p>
-        </w:tc>
-        <w:tc>
-          <w:tcPr>
-            <w:tcW w:w="2207" w:type="dxa"/>
-          </w:tcPr>
-          <w:p>
-            <w:pPr>
-              <w:rPr>
-                <w:rFonts w:ascii="Times New Roman" w:hAnsi="Times New Roman" w:cs="Times New Roman"/>
-                <w:lang w:val="es-ES_tradnl"/>
-              </w:rPr>
-            </w:pPr>
+            <w:r>
+              <w:rPr>
+                <w:rFonts w:ascii="Times New Roman" w:hAnsi="Times New Roman" w:cs="Times New Roman"/>
+                <w:lang w:val="es-ES_tradnl"/>
+              </w:rPr>
+              <w:t>4</w:t>
+            </w:r>
+          </w:p>
+        </w:tc>
+        <w:tc>
+          <w:tcPr>
+            <w:tcW w:w="2207" w:type="dxa"/>
+          </w:tcPr>
+          <w:p>
+            <w:pPr>
+              <w:rPr>
+                <w:rFonts w:ascii="Times New Roman" w:hAnsi="Times New Roman" w:cs="Times New Roman"/>
+                <w:lang w:val="es-ES_tradnl"/>
+              </w:rPr>
+            </w:pPr>
+            <w:r>
+              <w:rPr>
+                <w:rFonts w:ascii="Times New Roman" w:hAnsi="Times New Roman" w:cs="Times New Roman"/>
+                <w:lang w:val="es-ES_tradnl"/>
+              </w:rPr>
+              <w:t xml:space="preserve">Enviar </w:t>
+            </w:r>
+            <w:r>
+              <w:rPr>
+                <w:rFonts w:ascii="Times New Roman" w:hAnsi="Times New Roman" w:cs="Times New Roman"/>
+                <w:lang w:val="es-ES_tradnl"/>
+              </w:rPr>
+              <w:t xml:space="preserve">las </w:t>
+            </w:r>
+            <w:r>
+              <w:rPr>
+                <w:rFonts w:ascii="Times New Roman" w:hAnsi="Times New Roman" w:cs="Times New Roman"/>
+                <w:lang w:val="es-ES_tradnl"/>
+              </w:rPr>
+              <w:t>coordenada</w:t>
+            </w:r>
+            <w:r>
+              <w:rPr>
+                <w:rFonts w:ascii="Times New Roman" w:hAnsi="Times New Roman" w:cs="Times New Roman"/>
+                <w:lang w:val="es-ES_tradnl"/>
+              </w:rPr>
+              <w:t>s</w:t>
+            </w:r>
+            <w:r>
+              <w:rPr>
+                <w:rFonts w:ascii="Times New Roman" w:hAnsi="Times New Roman" w:cs="Times New Roman"/>
+                <w:lang w:val="es-ES_tradnl"/>
+              </w:rPr>
+              <w:t>: “14, 16”</w:t>
+            </w:r>
+            <w:r>
+              <w:rPr>
+                <w:rFonts w:ascii="Times New Roman" w:hAnsi="Times New Roman" w:cs="Times New Roman"/>
+                <w:lang w:val="es-ES_tradnl"/>
+              </w:rPr>
+              <w:t xml:space="preserve"> </w:t>
+            </w:r>
+            <w:r>
+              <w:rPr>
+                <w:rFonts w:ascii="Times New Roman" w:hAnsi="Times New Roman" w:cs="Times New Roman"/>
+                <w:lang w:val="es-ES_tradnl"/>
+              </w:rPr>
+              <w:t>“15, 14”, “14, 15”, “15, 16”.</w:t>
+            </w:r>
+          </w:p>
+        </w:tc>
+        <w:tc>
+          <w:tcPr>
+            <w:tcW w:w="2207" w:type="dxa"/>
+          </w:tcPr>
+          <w:p>
+            <w:pPr>
+              <w:rPr>
+                <w:rFonts w:ascii="Times New Roman" w:hAnsi="Times New Roman" w:cs="Times New Roman"/>
+                <w:lang w:val="es-ES_tradnl"/>
+              </w:rPr>
+            </w:pPr>
+            <w:r>
+              <w:rPr>
+                <w:rFonts w:ascii="Times New Roman" w:hAnsi="Times New Roman" w:cs="Times New Roman"/>
+                <w:lang w:val="es-ES_tradnl"/>
+              </w:rPr>
+              <w:t xml:space="preserve">El SPARC atiende la primera coordenada que se le envió. El </w:t>
+            </w:r>
+            <w:proofErr w:type="spellStart"/>
+            <w:r>
+              <w:rPr>
+                <w:rFonts w:ascii="Times New Roman" w:hAnsi="Times New Roman" w:cs="Times New Roman"/>
+                <w:lang w:val="es-ES_tradnl"/>
+              </w:rPr>
+              <w:t>tester</w:t>
+            </w:r>
+            <w:proofErr w:type="spellEnd"/>
+            <w:r>
+              <w:rPr>
+                <w:rFonts w:ascii="Times New Roman" w:hAnsi="Times New Roman" w:cs="Times New Roman"/>
+                <w:lang w:val="es-ES_tradnl"/>
+              </w:rPr>
+              <w:t xml:space="preserve"> debe de poner atención en la pantalla </w:t>
+            </w:r>
+            <w:proofErr w:type="spellStart"/>
+            <w:r>
+              <w:rPr>
+                <w:rFonts w:ascii="Times New Roman" w:hAnsi="Times New Roman" w:cs="Times New Roman"/>
+                <w:lang w:val="es-ES_tradnl"/>
+              </w:rPr>
+              <w:t>touch</w:t>
+            </w:r>
+            <w:proofErr w:type="spellEnd"/>
+            <w:r>
+              <w:rPr>
+                <w:rFonts w:ascii="Times New Roman" w:hAnsi="Times New Roman" w:cs="Times New Roman"/>
+                <w:lang w:val="es-ES_tradnl"/>
+              </w:rPr>
+              <w:t xml:space="preserve">: los puntos deben de aparecer en el </w:t>
+            </w:r>
+            <w:proofErr w:type="spellStart"/>
+            <w:r>
+              <w:rPr>
+                <w:rFonts w:ascii="Times New Roman" w:hAnsi="Times New Roman" w:cs="Times New Roman"/>
+                <w:lang w:val="es-ES_tradnl"/>
+              </w:rPr>
+              <w:t>canvas</w:t>
+            </w:r>
+            <w:proofErr w:type="spellEnd"/>
+            <w:r>
+              <w:rPr>
+                <w:rFonts w:ascii="Times New Roman" w:hAnsi="Times New Roman" w:cs="Times New Roman"/>
+                <w:lang w:val="es-ES_tradnl"/>
+              </w:rPr>
+              <w:t xml:space="preserve"> en el orden que se mandaron.</w:t>
+            </w:r>
+          </w:p>
+          <w:p>
+            <w:pPr>
+              <w:rPr>
+                <w:rFonts w:ascii="Times New Roman" w:hAnsi="Times New Roman" w:cs="Times New Roman"/>
+                <w:lang w:val="es-ES_tradnl"/>
+              </w:rPr>
+            </w:pPr>
+            <w:r>
+              <w:rPr>
+                <w:rFonts w:ascii="Times New Roman" w:hAnsi="Times New Roman" w:cs="Times New Roman"/>
+                <w:lang w:val="es-ES_tradnl"/>
+              </w:rPr>
+              <w:t>Por cada coordenada completa debe de llegar un mensaje de fin de proceso.</w:t>
+            </w:r>
           </w:p>
         </w:tc>
         <w:tc>
@@ -8308,133 +9544,61 @@
                 <w:lang w:val="es-ES_tradnl"/>
               </w:rPr>
             </w:pPr>
-          </w:p>
-        </w:tc>
-        <w:tc>
-          <w:tcPr>
-            <w:tcW w:w="2207" w:type="dxa"/>
-          </w:tcPr>
-          <w:p>
-            <w:pPr>
-              <w:rPr>
-                <w:rFonts w:ascii="Times New Roman" w:hAnsi="Times New Roman" w:cs="Times New Roman"/>
-                <w:lang w:val="es-ES_tradnl"/>
-              </w:rPr>
-            </w:pPr>
-          </w:p>
-        </w:tc>
-        <w:tc>
-          <w:tcPr>
-            <w:tcW w:w="2207" w:type="dxa"/>
-          </w:tcPr>
-          <w:p>
-            <w:pPr>
-              <w:rPr>
-                <w:rFonts w:ascii="Times New Roman" w:hAnsi="Times New Roman" w:cs="Times New Roman"/>
-                <w:lang w:val="es-ES_tradnl"/>
-              </w:rPr>
-            </w:pPr>
-          </w:p>
-        </w:tc>
-        <w:tc>
-          <w:tcPr>
-            <w:tcW w:w="2207" w:type="dxa"/>
-          </w:tcPr>
-          <w:p>
-            <w:pPr>
-              <w:rPr>
-                <w:rFonts w:ascii="Times New Roman" w:hAnsi="Times New Roman" w:cs="Times New Roman"/>
-                <w:lang w:val="es-ES_tradnl"/>
-              </w:rPr>
-            </w:pPr>
-          </w:p>
-        </w:tc>
-      </w:tr>
-      <w:tr>
-        <w:tc>
-          <w:tcPr>
-            <w:tcW w:w="2207" w:type="dxa"/>
-          </w:tcPr>
-          <w:p>
-            <w:pPr>
-              <w:rPr>
-                <w:rFonts w:ascii="Times New Roman" w:hAnsi="Times New Roman" w:cs="Times New Roman"/>
-                <w:lang w:val="es-ES_tradnl"/>
-              </w:rPr>
-            </w:pPr>
-          </w:p>
-        </w:tc>
-        <w:tc>
-          <w:tcPr>
-            <w:tcW w:w="2207" w:type="dxa"/>
-          </w:tcPr>
-          <w:p>
-            <w:pPr>
-              <w:rPr>
-                <w:rFonts w:ascii="Times New Roman" w:hAnsi="Times New Roman" w:cs="Times New Roman"/>
-                <w:lang w:val="es-ES_tradnl"/>
-              </w:rPr>
-            </w:pPr>
-          </w:p>
-        </w:tc>
-        <w:tc>
-          <w:tcPr>
-            <w:tcW w:w="2207" w:type="dxa"/>
-          </w:tcPr>
-          <w:p>
-            <w:pPr>
-              <w:rPr>
-                <w:rFonts w:ascii="Times New Roman" w:hAnsi="Times New Roman" w:cs="Times New Roman"/>
-                <w:lang w:val="es-ES_tradnl"/>
-              </w:rPr>
-            </w:pPr>
-          </w:p>
-        </w:tc>
-        <w:tc>
-          <w:tcPr>
-            <w:tcW w:w="2207" w:type="dxa"/>
-          </w:tcPr>
-          <w:p>
-            <w:pPr>
-              <w:rPr>
-                <w:rFonts w:ascii="Times New Roman" w:hAnsi="Times New Roman" w:cs="Times New Roman"/>
-                <w:lang w:val="es-ES_tradnl"/>
-              </w:rPr>
-            </w:pPr>
-          </w:p>
-        </w:tc>
-      </w:tr>
-      <w:tr>
-        <w:tc>
-          <w:tcPr>
-            <w:tcW w:w="2207" w:type="dxa"/>
-          </w:tcPr>
-          <w:p>
-            <w:pPr>
-              <w:rPr>
-                <w:rFonts w:ascii="Times New Roman" w:hAnsi="Times New Roman" w:cs="Times New Roman"/>
-                <w:lang w:val="es-ES_tradnl"/>
-              </w:rPr>
-            </w:pPr>
-          </w:p>
-        </w:tc>
-        <w:tc>
-          <w:tcPr>
-            <w:tcW w:w="2207" w:type="dxa"/>
-          </w:tcPr>
-          <w:p>
-            <w:pPr>
-              <w:rPr>
-                <w:rFonts w:ascii="Times New Roman" w:hAnsi="Times New Roman" w:cs="Times New Roman"/>
-                <w:lang w:val="es-ES_tradnl"/>
-              </w:rPr>
-            </w:pPr>
-          </w:p>
-        </w:tc>
-        <w:tc>
-          <w:tcPr>
-            <w:tcW w:w="2207" w:type="dxa"/>
-          </w:tcPr>
+            <w:r>
+              <w:rPr>
+                <w:rFonts w:ascii="Times New Roman" w:hAnsi="Times New Roman" w:cs="Times New Roman"/>
+                <w:lang w:val="es-ES_tradnl"/>
+              </w:rPr>
+              <w:t>5</w:t>
+            </w:r>
+          </w:p>
+        </w:tc>
+        <w:tc>
+          <w:tcPr>
+            <w:tcW w:w="2207" w:type="dxa"/>
+          </w:tcPr>
+          <w:p>
+            <w:pPr>
+              <w:rPr>
+                <w:rFonts w:ascii="Times New Roman" w:hAnsi="Times New Roman" w:cs="Times New Roman"/>
+                <w:lang w:val="es-ES_tradnl"/>
+              </w:rPr>
+            </w:pPr>
+            <w:r>
+              <w:rPr>
+                <w:rFonts w:ascii="Times New Roman" w:hAnsi="Times New Roman" w:cs="Times New Roman"/>
+                <w:lang w:val="es-ES_tradnl"/>
+              </w:rPr>
+              <w:t>Esperar mensaje</w:t>
+            </w:r>
+            <w:r>
+              <w:rPr>
+                <w:rFonts w:ascii="Times New Roman" w:hAnsi="Times New Roman" w:cs="Times New Roman"/>
+                <w:lang w:val="es-ES_tradnl"/>
+              </w:rPr>
+              <w:t xml:space="preserve"> de fin de proceso (el último de todos).</w:t>
+            </w:r>
+          </w:p>
+        </w:tc>
+        <w:tc>
+          <w:tcPr>
+            <w:tcW w:w="2207" w:type="dxa"/>
+          </w:tcPr>
+          <w:p>
+            <w:pPr>
+              <w:rPr>
+                <w:rFonts w:ascii="Times New Roman" w:hAnsi="Times New Roman" w:cs="Times New Roman"/>
+                <w:lang w:val="es-ES_tradnl"/>
+              </w:rPr>
+            </w:pPr>
+            <w:r>
+              <w:rPr>
+                <w:rFonts w:ascii="Times New Roman" w:hAnsi="Times New Roman" w:cs="Times New Roman"/>
+                <w:lang w:val="es-ES_tradnl"/>
+              </w:rPr>
+              <w:t>LED indicador de fin encendido.</w:t>
+            </w:r>
+          </w:p>
           <w:p>
             <w:pPr>
               <w:rPr>
@@ -8501,135 +9665,7 @@
     </w:p>
     <w:p>
       <w:pPr>
-        <w:rPr>
-          <w:rFonts w:ascii="Times New Roman" w:hAnsi="Times New Roman" w:cs="Times New Roman"/>
-          <w:lang w:val="es-ES_tradnl"/>
-        </w:rPr>
-      </w:pPr>
-    </w:p>
-    <w:p>
-      <w:pPr>
-        <w:rPr>
-          <w:rFonts w:ascii="Times New Roman" w:hAnsi="Times New Roman" w:cs="Times New Roman"/>
-          <w:lang w:val="es-ES_tradnl"/>
-        </w:rPr>
-      </w:pPr>
-    </w:p>
-    <w:p>
-      <w:pPr>
-        <w:rPr>
-          <w:rFonts w:ascii="Times New Roman" w:hAnsi="Times New Roman" w:cs="Times New Roman"/>
-          <w:lang w:val="es-ES_tradnl"/>
-        </w:rPr>
-      </w:pPr>
-    </w:p>
-    <w:p>
-      <w:pPr>
-        <w:rPr>
-          <w:rFonts w:ascii="Times New Roman" w:hAnsi="Times New Roman" w:cs="Times New Roman"/>
-          <w:lang w:val="es-ES_tradnl"/>
-        </w:rPr>
-      </w:pPr>
-    </w:p>
-    <w:p>
-      <w:pPr>
-        <w:rPr>
-          <w:rFonts w:ascii="Times New Roman" w:hAnsi="Times New Roman" w:cs="Times New Roman"/>
-          <w:lang w:val="es-ES_tradnl"/>
-        </w:rPr>
-      </w:pPr>
-    </w:p>
-    <w:p>
-      <w:pPr>
-        <w:rPr>
-          <w:rFonts w:ascii="Times New Roman" w:hAnsi="Times New Roman" w:cs="Times New Roman"/>
-          <w:lang w:val="es-ES_tradnl"/>
-        </w:rPr>
-      </w:pPr>
-    </w:p>
-    <w:p>
-      <w:pPr>
-        <w:rPr>
-          <w:rFonts w:ascii="Times New Roman" w:hAnsi="Times New Roman" w:cs="Times New Roman"/>
-          <w:lang w:val="es-ES_tradnl"/>
-        </w:rPr>
-      </w:pPr>
-    </w:p>
-    <w:p>
-      <w:pPr>
-        <w:rPr>
-          <w:rFonts w:ascii="Times New Roman" w:hAnsi="Times New Roman" w:cs="Times New Roman"/>
-          <w:lang w:val="es-ES_tradnl"/>
-        </w:rPr>
-      </w:pPr>
-    </w:p>
-    <w:p>
-      <w:pPr>
-        <w:rPr>
-          <w:rFonts w:ascii="Times New Roman" w:hAnsi="Times New Roman" w:cs="Times New Roman"/>
-          <w:lang w:val="es-ES_tradnl"/>
-        </w:rPr>
-      </w:pPr>
-    </w:p>
-    <w:p>
-      <w:pPr>
-        <w:rPr>
-          <w:rFonts w:ascii="Times New Roman" w:hAnsi="Times New Roman" w:cs="Times New Roman"/>
-          <w:lang w:val="es-ES_tradnl"/>
-        </w:rPr>
-      </w:pPr>
-    </w:p>
-    <w:p>
-      <w:pPr>
-        <w:rPr>
-          <w:rFonts w:ascii="Times New Roman" w:hAnsi="Times New Roman" w:cs="Times New Roman"/>
-          <w:lang w:val="es-ES_tradnl"/>
-        </w:rPr>
-      </w:pPr>
-    </w:p>
-    <w:p>
-      <w:pPr>
-        <w:rPr>
-          <w:rFonts w:ascii="Times New Roman" w:hAnsi="Times New Roman" w:cs="Times New Roman"/>
-          <w:lang w:val="es-ES_tradnl"/>
-        </w:rPr>
-      </w:pPr>
-    </w:p>
-    <w:p>
-      <w:pPr>
-        <w:rPr>
-          <w:rFonts w:ascii="Times New Roman" w:hAnsi="Times New Roman" w:cs="Times New Roman"/>
-          <w:lang w:val="es-ES_tradnl"/>
-        </w:rPr>
-      </w:pPr>
-    </w:p>
-    <w:p>
-      <w:pPr>
-        <w:rPr>
-          <w:rFonts w:ascii="Times New Roman" w:hAnsi="Times New Roman" w:cs="Times New Roman"/>
-          <w:lang w:val="es-ES_tradnl"/>
-        </w:rPr>
-      </w:pPr>
-    </w:p>
-    <w:p>
-      <w:pPr>
-        <w:rPr>
-          <w:rFonts w:ascii="Times New Roman" w:hAnsi="Times New Roman" w:cs="Times New Roman"/>
-          <w:lang w:val="es-ES_tradnl"/>
-        </w:rPr>
-      </w:pPr>
-    </w:p>
-    <w:p>
-      <w:pPr>
-        <w:rPr>
-          <w:rFonts w:ascii="Times New Roman" w:hAnsi="Times New Roman" w:cs="Times New Roman"/>
-          <w:lang w:val="es-ES_tradnl"/>
-        </w:rPr>
-      </w:pPr>
-    </w:p>
-    <w:p>
-      <w:pPr>
-        <w:pStyle w:val="Prrafodelista"/>
+        <w:pStyle w:val="ListParagraph"/>
         <w:outlineLvl w:val="0"/>
         <w:rPr>
           <w:rFonts w:ascii="Times New Roman" w:hAnsi="Times New Roman" w:cs="Times New Roman"/>
@@ -8740,14 +9776,14 @@
           <w:rFonts w:ascii="Times New Roman" w:hAnsi="Times New Roman" w:cs="Times New Roman"/>
           <w:lang w:val="es-ES_tradnl"/>
         </w:rPr>
-        <w:t>están,</w:t>
-      </w:r>
-      <w:r>
-        <w:rPr>
-          <w:rFonts w:ascii="Times New Roman" w:hAnsi="Times New Roman" w:cs="Times New Roman"/>
-          <w:lang w:val="es-ES_tradnl"/>
-        </w:rPr>
-        <w:t xml:space="preserve"> así como modificarlos. </w:t>
+        <w:t>están</w:t>
+      </w:r>
+      <w:r>
+        <w:rPr>
+          <w:rFonts w:ascii="Times New Roman" w:hAnsi="Times New Roman" w:cs="Times New Roman"/>
+          <w:lang w:val="es-ES_tradnl"/>
+        </w:rPr>
+        <w:t xml:space="preserve">. </w:t>
       </w:r>
     </w:p>
     <w:p>
@@ -8776,7 +9812,7 @@
     </w:p>
     <w:p>
       <w:pPr>
-        <w:pStyle w:val="Prrafodelista"/>
+        <w:pStyle w:val="ListParagraph"/>
         <w:numPr>
           <w:ilvl w:val="0"/>
           <w:numId w:val="16"/>
@@ -8796,7 +9832,7 @@
     </w:p>
     <w:p>
       <w:pPr>
-        <w:pStyle w:val="Prrafodelista"/>
+        <w:pStyle w:val="ListParagraph"/>
         <w:numPr>
           <w:ilvl w:val="0"/>
           <w:numId w:val="16"/>
@@ -8816,7 +9852,7 @@
     </w:p>
     <w:p>
       <w:pPr>
-        <w:pStyle w:val="Prrafodelista"/>
+        <w:pStyle w:val="ListParagraph"/>
         <w:numPr>
           <w:ilvl w:val="0"/>
           <w:numId w:val="16"/>
@@ -8836,7 +9872,7 @@
     </w:p>
     <w:p>
       <w:pPr>
-        <w:pStyle w:val="Prrafodelista"/>
+        <w:pStyle w:val="ListParagraph"/>
         <w:numPr>
           <w:ilvl w:val="0"/>
           <w:numId w:val="16"/>
@@ -8853,25 +9889,12 @@
         </w:rPr>
         <w:t xml:space="preserve">Alimentación de la red </w:t>
       </w:r>
-    </w:p>
-    <w:p>
-      <w:pPr>
-        <w:pStyle w:val="Prrafodelista"/>
-        <w:numPr>
-          <w:ilvl w:val="0"/>
-          <w:numId w:val="16"/>
-        </w:numPr>
-        <w:rPr>
-          <w:rFonts w:ascii="Times New Roman" w:hAnsi="Times New Roman" w:cs="Times New Roman"/>
-          <w:lang w:val="es-ES_tradnl"/>
-        </w:rPr>
-      </w:pPr>
-      <w:r>
-        <w:rPr>
-          <w:rFonts w:ascii="Times New Roman" w:hAnsi="Times New Roman" w:cs="Times New Roman"/>
-          <w:lang w:val="es-ES_tradnl"/>
-        </w:rPr>
-        <w:t xml:space="preserve">Apartado para modificar y guardar set points abierta. </w:t>
+      <w:r>
+        <w:rPr>
+          <w:rFonts w:ascii="Times New Roman" w:hAnsi="Times New Roman" w:cs="Times New Roman"/>
+          <w:lang w:val="es-ES_tradnl"/>
+        </w:rPr>
+        <w:t>eléctrica</w:t>
       </w:r>
     </w:p>
     <w:p>
@@ -8908,7 +9931,7 @@
           <w:rFonts w:ascii="Times New Roman" w:hAnsi="Times New Roman" w:cs="Times New Roman"/>
           <w:lang w:val="en-US"/>
         </w:rPr>
-        <w:t>istema.</w:t>
+        <w:t>PARC</w:t>
       </w:r>
     </w:p>
     <w:p>
@@ -8964,6 +9987,13 @@
           <w:lang w:val="en-US"/>
         </w:rPr>
         <w:t xml:space="preserve"> </w:t>
+      </w:r>
+      <w:r>
+        <w:rPr>
+          <w:rFonts w:ascii="Times New Roman" w:hAnsi="Times New Roman" w:cs="Times New Roman"/>
+          <w:lang w:val="en-US"/>
+        </w:rPr>
+        <w:t>No</w:t>
       </w:r>
     </w:p>
     <w:p>
@@ -9018,7 +10048,7 @@
     </w:p>
     <w:tbl>
       <w:tblPr>
-        <w:tblStyle w:val="Tablaconcuadrcula"/>
+        <w:tblStyle w:val="TableGrid"/>
         <w:tblW w:w="0" w:type="auto"/>
         <w:tblLook w:val="04A0" w:firstRow="1" w:lastRow="0" w:firstColumn="1" w:lastColumn="0" w:noHBand="0" w:noVBand="1"/>
       </w:tblPr>
@@ -9153,21 +10183,48 @@
                 <w:lang w:val="es-ES_tradnl"/>
               </w:rPr>
             </w:pPr>
-            <w:bookmarkStart w:id="0" w:name="_GoBack"/>
-            <w:bookmarkEnd w:id="0"/>
-          </w:p>
-        </w:tc>
-        <w:tc>
-          <w:tcPr>
-            <w:tcW w:w="2207" w:type="dxa"/>
-          </w:tcPr>
-          <w:p>
-            <w:pPr>
-              <w:rPr>
-                <w:rFonts w:ascii="Times New Roman" w:hAnsi="Times New Roman" w:cs="Times New Roman"/>
-                <w:lang w:val="es-ES_tradnl"/>
-              </w:rPr>
-            </w:pPr>
+            <w:r>
+              <w:rPr>
+                <w:rFonts w:ascii="Times New Roman" w:hAnsi="Times New Roman" w:cs="Times New Roman"/>
+                <w:lang w:val="es-ES_tradnl"/>
+              </w:rPr>
+              <w:t>Enviar comando de inicio.</w:t>
+            </w:r>
+          </w:p>
+        </w:tc>
+        <w:tc>
+          <w:tcPr>
+            <w:tcW w:w="2207" w:type="dxa"/>
+          </w:tcPr>
+          <w:p>
+            <w:pPr>
+              <w:rPr>
+                <w:rFonts w:ascii="Times New Roman" w:hAnsi="Times New Roman" w:cs="Times New Roman"/>
+                <w:lang w:val="es-ES_tradnl"/>
+              </w:rPr>
+            </w:pPr>
+            <w:r>
+              <w:rPr>
+                <w:rFonts w:ascii="Times New Roman" w:hAnsi="Times New Roman" w:cs="Times New Roman"/>
+                <w:lang w:val="es-ES_tradnl"/>
+              </w:rPr>
+              <w:t xml:space="preserve">Plataforma y actuador en punto inicial. </w:t>
+            </w:r>
+          </w:p>
+          <w:p>
+            <w:pPr>
+              <w:rPr>
+                <w:rFonts w:ascii="Times New Roman" w:hAnsi="Times New Roman" w:cs="Times New Roman"/>
+                <w:lang w:val="es-ES_tradnl"/>
+              </w:rPr>
+            </w:pPr>
+            <w:r>
+              <w:rPr>
+                <w:rFonts w:ascii="Times New Roman" w:hAnsi="Times New Roman" w:cs="Times New Roman"/>
+                <w:lang w:val="es-ES_tradnl"/>
+              </w:rPr>
+              <w:t>LED indicador de inicio encendido.</w:t>
+            </w:r>
           </w:p>
         </w:tc>
         <w:tc>
@@ -9216,6 +10273,29 @@
                 <w:lang w:val="es-ES_tradnl"/>
               </w:rPr>
             </w:pPr>
+            <w:r>
+              <w:rPr>
+                <w:rFonts w:ascii="Times New Roman" w:hAnsi="Times New Roman" w:cs="Times New Roman"/>
+                <w:lang w:val="es-ES_tradnl"/>
+              </w:rPr>
+              <w:t xml:space="preserve">Elegir la opción de un agregar un nuevo set </w:t>
+            </w:r>
+            <w:proofErr w:type="spellStart"/>
+            <w:r>
+              <w:rPr>
+                <w:rFonts w:ascii="Times New Roman" w:hAnsi="Times New Roman" w:cs="Times New Roman"/>
+                <w:lang w:val="es-ES_tradnl"/>
+              </w:rPr>
+              <w:t>point</w:t>
+            </w:r>
+            <w:proofErr w:type="spellEnd"/>
+            <w:r>
+              <w:rPr>
+                <w:rFonts w:ascii="Times New Roman" w:hAnsi="Times New Roman" w:cs="Times New Roman"/>
+                <w:lang w:val="es-ES_tradnl"/>
+              </w:rPr>
+              <w:t xml:space="preserve">. </w:t>
+            </w:r>
           </w:p>
         </w:tc>
         <w:tc>
@@ -9693,7 +10773,7 @@
     </w:p>
     <w:p>
       <w:pPr>
-        <w:pStyle w:val="Prrafodelista"/>
+        <w:pStyle w:val="ListParagraph"/>
         <w:outlineLvl w:val="0"/>
         <w:rPr>
           <w:rFonts w:ascii="Times New Roman" w:hAnsi="Times New Roman" w:cs="Times New Roman"/>
@@ -9805,7 +10885,7 @@
     </w:p>
     <w:p>
       <w:pPr>
-        <w:pStyle w:val="Prrafodelista"/>
+        <w:pStyle w:val="ListParagraph"/>
         <w:numPr>
           <w:ilvl w:val="0"/>
           <w:numId w:val="16"/>
@@ -9825,7 +10905,7 @@
     </w:p>
     <w:p>
       <w:pPr>
-        <w:pStyle w:val="Prrafodelista"/>
+        <w:pStyle w:val="ListParagraph"/>
         <w:numPr>
           <w:ilvl w:val="0"/>
           <w:numId w:val="16"/>
@@ -9845,7 +10925,7 @@
     </w:p>
     <w:p>
       <w:pPr>
-        <w:pStyle w:val="Prrafodelista"/>
+        <w:pStyle w:val="ListParagraph"/>
         <w:numPr>
           <w:ilvl w:val="0"/>
           <w:numId w:val="16"/>
@@ -9865,7 +10945,7 @@
     </w:p>
     <w:p>
       <w:pPr>
-        <w:pStyle w:val="Prrafodelista"/>
+        <w:pStyle w:val="ListParagraph"/>
         <w:numPr>
           <w:ilvl w:val="0"/>
           <w:numId w:val="16"/>
@@ -9885,7 +10965,7 @@
     </w:p>
     <w:p>
       <w:pPr>
-        <w:pStyle w:val="Prrafodelista"/>
+        <w:pStyle w:val="ListParagraph"/>
         <w:numPr>
           <w:ilvl w:val="0"/>
           <w:numId w:val="16"/>
@@ -10062,7 +11142,7 @@
     </w:p>
     <w:tbl>
       <w:tblPr>
-        <w:tblStyle w:val="Tablaconcuadrcula"/>
+        <w:tblStyle w:val="TableGrid"/>
         <w:tblW w:w="0" w:type="auto"/>
         <w:tblLook w:val="04A0" w:firstRow="1" w:lastRow="0" w:firstColumn="1" w:lastColumn="0" w:noHBand="0" w:noVBand="1"/>
       </w:tblPr>
@@ -10452,6 +11532,7 @@
                 <w:rFonts w:ascii="Times New Roman" w:hAnsi="Times New Roman" w:cs="Times New Roman"/>
                 <w:lang w:val="es-ES_tradnl"/>
               </w:rPr>
+              <w:lastRenderedPageBreak/>
               <w:t>4</w:t>
             </w:r>
           </w:p>
@@ -10538,7 +11619,6 @@
                 <w:rFonts w:ascii="Times New Roman" w:hAnsi="Times New Roman" w:cs="Times New Roman"/>
                 <w:lang w:val="es-ES_tradnl"/>
               </w:rPr>
-              <w:lastRenderedPageBreak/>
               <w:t>5</w:t>
             </w:r>
           </w:p>
@@ -10647,7 +11727,7 @@
     </w:p>
     <w:p>
       <w:pPr>
-        <w:pStyle w:val="Prrafodelista"/>
+        <w:pStyle w:val="ListParagraph"/>
         <w:outlineLvl w:val="0"/>
         <w:rPr>
           <w:rFonts w:ascii="Times New Roman" w:hAnsi="Times New Roman" w:cs="Times New Roman"/>
@@ -10759,7 +11839,7 @@
     </w:p>
     <w:p>
       <w:pPr>
-        <w:pStyle w:val="Prrafodelista"/>
+        <w:pStyle w:val="ListParagraph"/>
         <w:numPr>
           <w:ilvl w:val="0"/>
           <w:numId w:val="16"/>
@@ -10779,7 +11859,7 @@
     </w:p>
     <w:p>
       <w:pPr>
-        <w:pStyle w:val="Prrafodelista"/>
+        <w:pStyle w:val="ListParagraph"/>
         <w:numPr>
           <w:ilvl w:val="0"/>
           <w:numId w:val="16"/>
@@ -10799,7 +11879,7 @@
     </w:p>
     <w:p>
       <w:pPr>
-        <w:pStyle w:val="Prrafodelista"/>
+        <w:pStyle w:val="ListParagraph"/>
         <w:numPr>
           <w:ilvl w:val="0"/>
           <w:numId w:val="16"/>
@@ -10819,7 +11899,7 @@
     </w:p>
     <w:p>
       <w:pPr>
-        <w:pStyle w:val="Prrafodelista"/>
+        <w:pStyle w:val="ListParagraph"/>
         <w:numPr>
           <w:ilvl w:val="0"/>
           <w:numId w:val="16"/>
@@ -10839,7 +11919,7 @@
     </w:p>
     <w:p>
       <w:pPr>
-        <w:pStyle w:val="Prrafodelista"/>
+        <w:pStyle w:val="ListParagraph"/>
         <w:numPr>
           <w:ilvl w:val="0"/>
           <w:numId w:val="16"/>
@@ -11026,7 +12106,7 @@
     </w:p>
     <w:tbl>
       <w:tblPr>
-        <w:tblStyle w:val="Tablaconcuadrcula"/>
+        <w:tblStyle w:val="TableGrid"/>
         <w:tblW w:w="0" w:type="auto"/>
         <w:tblLook w:val="04A0" w:firstRow="1" w:lastRow="0" w:firstColumn="1" w:lastColumn="0" w:noHBand="0" w:noVBand="1"/>
       </w:tblPr>
@@ -11374,7 +12454,15 @@
                 <w:rFonts w:ascii="Times New Roman" w:hAnsi="Times New Roman" w:cs="Times New Roman"/>
                 <w:lang w:val="es-ES_tradnl"/>
               </w:rPr>
-              <w:t xml:space="preserve">La rotación de los motores a pasos genera una velocidad lineal entre 25 y 50 mm/seg para el actuador. </w:t>
+              <w:t xml:space="preserve">La rotación de los motores a pasos genera una velocidad lineal entre 25 y 50 </w:t>
+            </w:r>
+            <w:r>
+              <w:rPr>
+                <w:rFonts w:ascii="Times New Roman" w:hAnsi="Times New Roman" w:cs="Times New Roman"/>
+                <w:lang w:val="es-ES_tradnl"/>
+              </w:rPr>
+              <w:lastRenderedPageBreak/>
+              <w:t xml:space="preserve">mm/seg para el actuador. </w:t>
             </w:r>
           </w:p>
         </w:tc>
@@ -11449,15 +12537,7 @@
                 <w:rFonts w:ascii="Times New Roman" w:hAnsi="Times New Roman" w:cs="Times New Roman"/>
                 <w:lang w:val="es-ES_tradnl"/>
               </w:rPr>
-              <w:t xml:space="preserve">El actuador es alimentado para </w:t>
-            </w:r>
-            <w:r>
-              <w:rPr>
-                <w:rFonts w:ascii="Times New Roman" w:hAnsi="Times New Roman" w:cs="Times New Roman"/>
-                <w:lang w:val="es-ES_tradnl"/>
-              </w:rPr>
-              <w:lastRenderedPageBreak/>
-              <w:t xml:space="preserve">excitar la pantalla en la coordenada asignada. </w:t>
+              <w:t xml:space="preserve">El actuador es alimentado para excitar la pantalla en la coordenada asignada. </w:t>
             </w:r>
           </w:p>
         </w:tc>
@@ -11492,7 +12572,6 @@
                 <w:rFonts w:ascii="Times New Roman" w:hAnsi="Times New Roman" w:cs="Times New Roman"/>
                 <w:lang w:val="es-ES_tradnl"/>
               </w:rPr>
-              <w:lastRenderedPageBreak/>
               <w:t>5</w:t>
             </w:r>
           </w:p>
@@ -11679,7 +12758,7 @@
     </w:p>
     <w:p>
       <w:pPr>
-        <w:pStyle w:val="Prrafodelista"/>
+        <w:pStyle w:val="ListParagraph"/>
         <w:rPr>
           <w:rFonts w:ascii="Times New Roman" w:hAnsi="Times New Roman" w:cs="Times New Roman"/>
           <w:b/>
@@ -11790,7 +12869,7 @@
     </w:p>
     <w:p>
       <w:pPr>
-        <w:pStyle w:val="Prrafodelista"/>
+        <w:pStyle w:val="ListParagraph"/>
         <w:numPr>
           <w:ilvl w:val="0"/>
           <w:numId w:val="16"/>
@@ -11810,7 +12889,7 @@
     </w:p>
     <w:p>
       <w:pPr>
-        <w:pStyle w:val="Prrafodelista"/>
+        <w:pStyle w:val="ListParagraph"/>
         <w:numPr>
           <w:ilvl w:val="0"/>
           <w:numId w:val="16"/>
@@ -11830,7 +12909,7 @@
     </w:p>
     <w:p>
       <w:pPr>
-        <w:pStyle w:val="Prrafodelista"/>
+        <w:pStyle w:val="ListParagraph"/>
         <w:numPr>
           <w:ilvl w:val="0"/>
           <w:numId w:val="16"/>
@@ -11850,7 +12929,7 @@
     </w:p>
     <w:p>
       <w:pPr>
-        <w:pStyle w:val="Prrafodelista"/>
+        <w:pStyle w:val="ListParagraph"/>
         <w:numPr>
           <w:ilvl w:val="0"/>
           <w:numId w:val="16"/>
@@ -11870,7 +12949,7 @@
     </w:p>
     <w:p>
       <w:pPr>
-        <w:pStyle w:val="Prrafodelista"/>
+        <w:pStyle w:val="ListParagraph"/>
         <w:numPr>
           <w:ilvl w:val="0"/>
           <w:numId w:val="16"/>
@@ -12057,7 +13136,7 @@
     </w:p>
     <w:tbl>
       <w:tblPr>
-        <w:tblStyle w:val="Tablaconcuadrcula"/>
+        <w:tblStyle w:val="TableGrid"/>
         <w:tblW w:w="0" w:type="auto"/>
         <w:tblLook w:val="04A0" w:firstRow="1" w:lastRow="0" w:firstColumn="1" w:lastColumn="0" w:noHBand="0" w:noVBand="1"/>
       </w:tblPr>
@@ -12365,6 +13444,7 @@
                 <w:rFonts w:ascii="Times New Roman" w:hAnsi="Times New Roman" w:cs="Times New Roman"/>
                 <w:lang w:val="es-ES_tradnl"/>
               </w:rPr>
+              <w:lastRenderedPageBreak/>
               <w:t>3</w:t>
             </w:r>
           </w:p>
@@ -12419,15 +13499,7 @@
                 <w:rFonts w:ascii="Times New Roman" w:hAnsi="Times New Roman" w:cs="Times New Roman"/>
                 <w:lang w:val="es-ES_tradnl"/>
               </w:rPr>
-              <w:t xml:space="preserve"> la pantalla en la </w:t>
-            </w:r>
-            <w:r>
-              <w:rPr>
-                <w:rFonts w:ascii="Times New Roman" w:hAnsi="Times New Roman" w:cs="Times New Roman"/>
-                <w:lang w:val="es-ES_tradnl"/>
-              </w:rPr>
-              <w:lastRenderedPageBreak/>
-              <w:t xml:space="preserve">coordenada asignada. </w:t>
+              <w:t xml:space="preserve"> la pantalla en la coordenada asignada. </w:t>
             </w:r>
           </w:p>
           <w:p>
@@ -12485,7 +13557,6 @@
                 <w:rFonts w:ascii="Times New Roman" w:hAnsi="Times New Roman" w:cs="Times New Roman"/>
                 <w:lang w:val="es-ES_tradnl"/>
               </w:rPr>
-              <w:lastRenderedPageBreak/>
               <w:t>4</w:t>
             </w:r>
           </w:p>
@@ -12673,8 +13744,8 @@
 </file>
 
 <file path=word/numbering.xml><?xml version="1.0" encoding="utf-8"?>
-<w:numbering xmlns:wpc="http://schemas.microsoft.com/office/word/2010/wordprocessingCanvas" xmlns:mo="http://schemas.microsoft.com/office/mac/office/2008/main" xmlns:mc="http://schemas.openxmlformats.org/markup-compatibility/2006" xmlns:mv="urn:schemas-microsoft-com:mac:vml" xmlns:o="urn:schemas-microsoft-com:office:office" xmlns:r="http://schemas.openxmlformats.org/officeDocument/2006/relationships" xmlns:m="http://schemas.openxmlformats.org/officeDocument/2006/math" xmlns:v="urn:schemas-microsoft-com:vml" xmlns:wp14="http://schemas.microsoft.com/office/word/2010/wordprocessingDrawing" xmlns:wp="http://schemas.openxmlformats.org/drawingml/2006/wordprocessingDrawing" xmlns:w10="urn:schemas-microsoft-com:office:word" xmlns:w="http://schemas.openxmlformats.org/wordprocessingml/2006/main" xmlns:w14="http://schemas.microsoft.com/office/word/2010/wordml" xmlns:w15="http://schemas.microsoft.com/office/word/2012/wordml" xmlns:wpg="http://schemas.microsoft.com/office/word/2010/wordprocessingGroup" xmlns:wpi="http://schemas.microsoft.com/office/word/2010/wordprocessingInk" xmlns:wne="http://schemas.microsoft.com/office/word/2006/wordml" xmlns:wps="http://schemas.microsoft.com/office/word/2010/wordprocessingShape" mc:Ignorable="w14 w15 wp14">
-  <w:abstractNum w:abstractNumId="0">
+<w:numbering xmlns:wpc="http://schemas.microsoft.com/office/word/2010/wordprocessingCanvas" xmlns:mc="http://schemas.openxmlformats.org/markup-compatibility/2006" xmlns:o="urn:schemas-microsoft-com:office:office" xmlns:r="http://schemas.openxmlformats.org/officeDocument/2006/relationships" xmlns:m="http://schemas.openxmlformats.org/officeDocument/2006/math" xmlns:v="urn:schemas-microsoft-com:vml" xmlns:wp14="http://schemas.microsoft.com/office/word/2010/wordprocessingDrawing" xmlns:wp="http://schemas.openxmlformats.org/drawingml/2006/wordprocessingDrawing" xmlns:w10="urn:schemas-microsoft-com:office:word" xmlns:w="http://schemas.openxmlformats.org/wordprocessingml/2006/main" xmlns:w14="http://schemas.microsoft.com/office/word/2010/wordml" xmlns:w15="http://schemas.microsoft.com/office/word/2012/wordml" xmlns:wpg="http://schemas.microsoft.com/office/word/2010/wordprocessingGroup" xmlns:wpi="http://schemas.microsoft.com/office/word/2010/wordprocessingInk" xmlns:wne="http://schemas.microsoft.com/office/word/2006/wordml" xmlns:wps="http://schemas.microsoft.com/office/word/2010/wordprocessingShape" mc:Ignorable="w14 w15 wp14">
+  <w:abstractNum w:abstractNumId="0" w15:restartNumberingAfterBreak="0">
     <w:nsid w:val="009B679E"/>
     <w:multiLevelType w:val="hybridMultilevel"/>
     <w:tmpl w:val="D9645302"/>
@@ -12787,7 +13858,7 @@
       </w:rPr>
     </w:lvl>
   </w:abstractNum>
-  <w:abstractNum w:abstractNumId="1">
+  <w:abstractNum w:abstractNumId="1" w15:restartNumberingAfterBreak="0">
     <w:nsid w:val="053E5BA4"/>
     <w:multiLevelType w:val="hybridMultilevel"/>
     <w:tmpl w:val="DEEA3244"/>
@@ -12900,7 +13971,7 @@
       </w:rPr>
     </w:lvl>
   </w:abstractNum>
-  <w:abstractNum w:abstractNumId="2">
+  <w:abstractNum w:abstractNumId="2" w15:restartNumberingAfterBreak="0">
     <w:nsid w:val="11214426"/>
     <w:multiLevelType w:val="multilevel"/>
     <w:tmpl w:val="BDB67D04"/>
@@ -13021,7 +14092,7 @@
       </w:rPr>
     </w:lvl>
   </w:abstractNum>
-  <w:abstractNum w:abstractNumId="3">
+  <w:abstractNum w:abstractNumId="3" w15:restartNumberingAfterBreak="0">
     <w:nsid w:val="147B618E"/>
     <w:multiLevelType w:val="hybridMultilevel"/>
     <w:tmpl w:val="39C6AC9E"/>
@@ -13110,7 +14181,7 @@
       </w:pPr>
     </w:lvl>
   </w:abstractNum>
-  <w:abstractNum w:abstractNumId="4">
+  <w:abstractNum w:abstractNumId="4" w15:restartNumberingAfterBreak="0">
     <w:nsid w:val="15521270"/>
     <w:multiLevelType w:val="hybridMultilevel"/>
     <w:tmpl w:val="39C6AC9E"/>
@@ -13199,7 +14270,7 @@
       </w:pPr>
     </w:lvl>
   </w:abstractNum>
-  <w:abstractNum w:abstractNumId="5">
+  <w:abstractNum w:abstractNumId="5" w15:restartNumberingAfterBreak="0">
     <w:nsid w:val="2176641F"/>
     <w:multiLevelType w:val="hybridMultilevel"/>
     <w:tmpl w:val="39C6AC9E"/>
@@ -13288,7 +14359,7 @@
       </w:pPr>
     </w:lvl>
   </w:abstractNum>
-  <w:abstractNum w:abstractNumId="6">
+  <w:abstractNum w:abstractNumId="6" w15:restartNumberingAfterBreak="0">
     <w:nsid w:val="26025A4E"/>
     <w:multiLevelType w:val="multilevel"/>
     <w:tmpl w:val="78D04604"/>
@@ -13401,7 +14472,7 @@
       </w:rPr>
     </w:lvl>
   </w:abstractNum>
-  <w:abstractNum w:abstractNumId="7">
+  <w:abstractNum w:abstractNumId="7" w15:restartNumberingAfterBreak="0">
     <w:nsid w:val="27EF3E3A"/>
     <w:multiLevelType w:val="multilevel"/>
     <w:tmpl w:val="04B01E7A"/>
@@ -13514,7 +14585,7 @@
       </w:rPr>
     </w:lvl>
   </w:abstractNum>
-  <w:abstractNum w:abstractNumId="8">
+  <w:abstractNum w:abstractNumId="8" w15:restartNumberingAfterBreak="0">
     <w:nsid w:val="2D5557EB"/>
     <w:multiLevelType w:val="hybridMultilevel"/>
     <w:tmpl w:val="213670BE"/>
@@ -13627,7 +14698,7 @@
       </w:rPr>
     </w:lvl>
   </w:abstractNum>
-  <w:abstractNum w:abstractNumId="9">
+  <w:abstractNum w:abstractNumId="9" w15:restartNumberingAfterBreak="0">
     <w:nsid w:val="31BD4D36"/>
     <w:multiLevelType w:val="hybridMultilevel"/>
     <w:tmpl w:val="B4440AC0"/>
@@ -13740,7 +14811,7 @@
       </w:rPr>
     </w:lvl>
   </w:abstractNum>
-  <w:abstractNum w:abstractNumId="10">
+  <w:abstractNum w:abstractNumId="10" w15:restartNumberingAfterBreak="0">
     <w:nsid w:val="31DB6A81"/>
     <w:multiLevelType w:val="hybridMultilevel"/>
     <w:tmpl w:val="39C6AC9E"/>
@@ -13829,7 +14900,7 @@
       </w:pPr>
     </w:lvl>
   </w:abstractNum>
-  <w:abstractNum w:abstractNumId="11">
+  <w:abstractNum w:abstractNumId="11" w15:restartNumberingAfterBreak="0">
     <w:nsid w:val="32286888"/>
     <w:multiLevelType w:val="multilevel"/>
     <w:tmpl w:val="0C4E6FE2"/>
@@ -13942,7 +15013,7 @@
       </w:rPr>
     </w:lvl>
   </w:abstractNum>
-  <w:abstractNum w:abstractNumId="12">
+  <w:abstractNum w:abstractNumId="12" w15:restartNumberingAfterBreak="0">
     <w:nsid w:val="348F1E10"/>
     <w:multiLevelType w:val="multilevel"/>
     <w:tmpl w:val="FFC24A68"/>
@@ -14055,7 +15126,7 @@
       </w:rPr>
     </w:lvl>
   </w:abstractNum>
-  <w:abstractNum w:abstractNumId="13">
+  <w:abstractNum w:abstractNumId="13" w15:restartNumberingAfterBreak="0">
     <w:nsid w:val="4A0D24EC"/>
     <w:multiLevelType w:val="hybridMultilevel"/>
     <w:tmpl w:val="3856C03C"/>
@@ -14168,7 +15239,7 @@
       </w:rPr>
     </w:lvl>
   </w:abstractNum>
-  <w:abstractNum w:abstractNumId="14">
+  <w:abstractNum w:abstractNumId="14" w15:restartNumberingAfterBreak="0">
     <w:nsid w:val="592477A1"/>
     <w:multiLevelType w:val="hybridMultilevel"/>
     <w:tmpl w:val="39C6AC9E"/>
@@ -14257,7 +15328,7 @@
       </w:pPr>
     </w:lvl>
   </w:abstractNum>
-  <w:abstractNum w:abstractNumId="15">
+  <w:abstractNum w:abstractNumId="15" w15:restartNumberingAfterBreak="0">
     <w:nsid w:val="6C8461D0"/>
     <w:multiLevelType w:val="hybridMultilevel"/>
     <w:tmpl w:val="C4766EE2"/>
@@ -14346,7 +15417,7 @@
       </w:pPr>
     </w:lvl>
   </w:abstractNum>
-  <w:abstractNum w:abstractNumId="16">
+  <w:abstractNum w:abstractNumId="16" w15:restartNumberingAfterBreak="0">
     <w:nsid w:val="7C9E1591"/>
     <w:multiLevelType w:val="hybridMultilevel"/>
     <w:tmpl w:val="4216AB72"/>
@@ -14459,7 +15530,7 @@
       </w:rPr>
     </w:lvl>
   </w:abstractNum>
-  <w:abstractNum w:abstractNumId="17">
+  <w:abstractNum w:abstractNumId="17" w15:restartNumberingAfterBreak="0">
     <w:nsid w:val="7F872354"/>
     <w:multiLevelType w:val="hybridMultilevel"/>
     <w:tmpl w:val="39C6AC9E"/>
@@ -14618,7 +15689,7 @@
     </w:rPrDefault>
     <w:pPrDefault/>
   </w:docDefaults>
-  <w:latentStyles w:defLockedState="0" w:defUIPriority="99" w:defSemiHidden="0" w:defUnhideWhenUsed="0" w:defQFormat="0" w:count="382">
+  <w:latentStyles w:defLockedState="0" w:defUIPriority="99" w:defSemiHidden="0" w:defUnhideWhenUsed="0" w:defQFormat="0" w:count="371">
     <w:lsdException w:name="Normal" w:uiPriority="0" w:qFormat="1"/>
     <w:lsdException w:name="heading 1" w:uiPriority="9" w:qFormat="1"/>
     <w:lsdException w:name="heading 2" w:semiHidden="1" w:uiPriority="9" w:unhideWhenUsed="1" w:qFormat="1"/>
@@ -14775,15 +15846,6 @@
     <w:lsdException w:name="Balloon Text" w:semiHidden="1" w:unhideWhenUsed="1"/>
     <w:lsdException w:name="Table Grid" w:uiPriority="39"/>
     <w:lsdException w:name="Table Theme" w:semiHidden="1" w:unhideWhenUsed="1"/>
-    <w:lsdException w:name="Note Level 1" w:semiHidden="1" w:unhideWhenUsed="1"/>
-    <w:lsdException w:name="Note Level 2" w:semiHidden="1" w:unhideWhenUsed="1"/>
-    <w:lsdException w:name="Note Level 3" w:semiHidden="1" w:unhideWhenUsed="1"/>
-    <w:lsdException w:name="Note Level 4" w:semiHidden="1" w:unhideWhenUsed="1"/>
-    <w:lsdException w:name="Note Level 5" w:semiHidden="1" w:unhideWhenUsed="1"/>
-    <w:lsdException w:name="Note Level 6" w:semiHidden="1" w:unhideWhenUsed="1"/>
-    <w:lsdException w:name="Note Level 7" w:semiHidden="1" w:unhideWhenUsed="1"/>
-    <w:lsdException w:name="Note Level 8" w:semiHidden="1" w:unhideWhenUsed="1"/>
-    <w:lsdException w:name="Note Level 9" w:semiHidden="1" w:unhideWhenUsed="1"/>
     <w:lsdException w:name="Placeholder Text" w:semiHidden="1"/>
     <w:lsdException w:name="No Spacing" w:uiPriority="1" w:qFormat="1"/>
     <w:lsdException w:name="Light Shading" w:uiPriority="60"/>
@@ -14999,8 +16061,6 @@
     <w:lsdException w:name="List Table 5 Dark Accent 6" w:uiPriority="50"/>
     <w:lsdException w:name="List Table 6 Colorful Accent 6" w:uiPriority="51"/>
     <w:lsdException w:name="List Table 7 Colorful Accent 6" w:uiPriority="52"/>
-    <w:lsdException w:name="Mention" w:semiHidden="1" w:unhideWhenUsed="1"/>
-    <w:lsdException w:name="Smart Hyperlink" w:semiHidden="1" w:unhideWhenUsed="1"/>
   </w:latentStyles>
   <w:style w:type="paragraph" w:default="1" w:styleId="Normal">
     <w:name w:val="Normal"/>
@@ -15009,13 +16069,13 @@
       <w:lang w:val="en-GB"/>
     </w:rPr>
   </w:style>
-  <w:style w:type="character" w:default="1" w:styleId="Fuentedeprrafopredeter">
+  <w:style w:type="character" w:default="1" w:styleId="DefaultParagraphFont">
     <w:name w:val="Default Paragraph Font"/>
     <w:uiPriority w:val="1"/>
     <w:semiHidden/>
     <w:unhideWhenUsed/>
   </w:style>
-  <w:style w:type="table" w:default="1" w:styleId="Tablanormal">
+  <w:style w:type="table" w:default="1" w:styleId="TableNormal">
     <w:name w:val="Normal Table"/>
     <w:uiPriority w:val="99"/>
     <w:semiHidden/>
@@ -15030,13 +16090,13 @@
       </w:tblCellMar>
     </w:tblPr>
   </w:style>
-  <w:style w:type="numbering" w:default="1" w:styleId="Sinlista">
+  <w:style w:type="numbering" w:default="1" w:styleId="NoList">
     <w:name w:val="No List"/>
     <w:uiPriority w:val="99"/>
     <w:semiHidden/>
     <w:unhideWhenUsed/>
   </w:style>
-  <w:style w:type="paragraph" w:styleId="Prrafodelista">
+  <w:style w:type="paragraph" w:styleId="ListParagraph">
     <w:name w:val="List Paragraph"/>
     <w:basedOn w:val="Normal"/>
     <w:uiPriority w:val="34"/>
@@ -15047,13 +16107,12 @@
       <w:contextualSpacing/>
     </w:pPr>
   </w:style>
-  <w:style w:type="table" w:styleId="Tablaconcuadrcula">
+  <w:style w:type="table" w:styleId="TableGrid">
     <w:name w:val="Table Grid"/>
-    <w:basedOn w:val="Tablanormal"/>
+    <w:basedOn w:val="TableNormal"/>
     <w:uiPriority w:val="39"/>
     <w:rsid w:val="006F0FCD"/>
     <w:tblPr>
-      <w:tblInd w:w="0" w:type="dxa"/>
       <w:tblBorders>
         <w:top w:val="single" w:sz="4" w:space="0" w:color="auto"/>
         <w:left w:val="single" w:sz="4" w:space="0" w:color="auto"/>
@@ -15062,12 +16121,6 @@
         <w:insideH w:val="single" w:sz="4" w:space="0" w:color="auto"/>
         <w:insideV w:val="single" w:sz="4" w:space="0" w:color="auto"/>
       </w:tblBorders>
-      <w:tblCellMar>
-        <w:top w:w="0" w:type="dxa"/>
-        <w:left w:w="108" w:type="dxa"/>
-        <w:bottom w:w="0" w:type="dxa"/>
-        <w:right w:w="108" w:type="dxa"/>
-      </w:tblCellMar>
     </w:tblPr>
   </w:style>
   <w:style w:type="paragraph" w:styleId="NormalWeb">

</xml_diff>

<commit_message>
One more test case
</commit_message>
<xml_diff>
--- a/testplan.docx
+++ b/testplan.docx
@@ -10174,14 +10174,7 @@
                 <w:rFonts w:ascii="Times New Roman" w:hAnsi="Times New Roman" w:cs="Times New Roman"/>
                 <w:lang w:val="es-ES_tradnl"/>
               </w:rPr>
-              <w:t>Plataforma y actuador en punto inici</w:t>
-            </w:r>
-            <w:r>
-              <w:rPr>
-                <w:rFonts w:ascii="Times New Roman" w:hAnsi="Times New Roman" w:cs="Times New Roman"/>
-                <w:lang w:val="es-ES_tradnl"/>
-              </w:rPr>
-              <w:t xml:space="preserve">al. </w:t>
+              <w:t xml:space="preserve">Plataforma y actuador en punto inicial. </w:t>
             </w:r>
           </w:p>
           <w:p>
@@ -11184,6 +11177,13 @@
           <w:lang w:val="es-ES_tradnl"/>
         </w:rPr>
         <w:t xml:space="preserve">Alimentación de la red </w:t>
+      </w:r>
+      <w:r>
+        <w:rPr>
+          <w:rFonts w:ascii="Times New Roman" w:hAnsi="Times New Roman" w:cs="Times New Roman"/>
+          <w:lang w:val="es-ES_tradnl"/>
+        </w:rPr>
+        <w:t>eléctrica</w:t>
       </w:r>
     </w:p>
     <w:p>
@@ -12389,6 +12389,13 @@
         </w:rPr>
         <w:t xml:space="preserve">Alimentación de la red </w:t>
       </w:r>
+      <w:r>
+        <w:rPr>
+          <w:rFonts w:ascii="Times New Roman" w:hAnsi="Times New Roman" w:cs="Times New Roman"/>
+          <w:lang w:val="es-ES_tradnl"/>
+        </w:rPr>
+        <w:t>eléctrica</w:t>
+      </w:r>
     </w:p>
     <w:p>
       <w:pPr>
@@ -12842,21 +12849,7 @@
                 <w:rFonts w:ascii="Times New Roman" w:hAnsi="Times New Roman" w:cs="Times New Roman"/>
                 <w:lang w:val="es-ES_tradnl"/>
               </w:rPr>
-              <w:t>Enviar coordenadas iniciales para los 3 ejes. (“</w:t>
-            </w:r>
-            <w:r>
-              <w:rPr>
-                <w:rFonts w:ascii="Times New Roman" w:hAnsi="Times New Roman" w:cs="Times New Roman"/>
-                <w:lang w:val="es-ES_tradnl"/>
-              </w:rPr>
-              <w:t>0, 0</w:t>
-            </w:r>
-            <w:r>
-              <w:rPr>
-                <w:rFonts w:ascii="Times New Roman" w:hAnsi="Times New Roman" w:cs="Times New Roman"/>
-                <w:lang w:val="es-ES_tradnl"/>
-              </w:rPr>
-              <w:t>” y “25”)</w:t>
+              <w:t>Enviar coordenadas iniciales para los 3 ejes. (“0, 0” y “25”)</w:t>
             </w:r>
           </w:p>
         </w:tc>
@@ -12893,35 +12886,7 @@
                 <w:rFonts w:ascii="Times New Roman" w:hAnsi="Times New Roman" w:cs="Times New Roman"/>
                 <w:lang w:val="es-ES_tradnl"/>
               </w:rPr>
-              <w:t xml:space="preserve">Actuador situado </w:t>
-            </w:r>
-            <w:r>
-              <w:rPr>
-                <w:rFonts w:ascii="Times New Roman" w:hAnsi="Times New Roman" w:cs="Times New Roman"/>
-                <w:lang w:val="es-ES_tradnl"/>
-              </w:rPr>
-              <w:t>en coordenada x, y asignada (“0</w:t>
-            </w:r>
-            <w:r>
-              <w:rPr>
-                <w:rFonts w:ascii="Times New Roman" w:hAnsi="Times New Roman" w:cs="Times New Roman"/>
-                <w:lang w:val="es-ES_tradnl"/>
-              </w:rPr>
-              <w:t xml:space="preserve">, </w:t>
-            </w:r>
-            <w:r>
-              <w:rPr>
-                <w:rFonts w:ascii="Times New Roman" w:hAnsi="Times New Roman" w:cs="Times New Roman"/>
-                <w:lang w:val="es-ES_tradnl"/>
-              </w:rPr>
-              <w:t>0</w:t>
-            </w:r>
-            <w:r>
-              <w:rPr>
-                <w:rFonts w:ascii="Times New Roman" w:hAnsi="Times New Roman" w:cs="Times New Roman"/>
-                <w:lang w:val="es-ES_tradnl"/>
-              </w:rPr>
-              <w:t>”).</w:t>
+              <w:t>Actuador situado en coordenada x, y asignada (“0, 0”).</w:t>
             </w:r>
           </w:p>
         </w:tc>
@@ -13195,14 +13160,7 @@
                 <w:rFonts w:ascii="Times New Roman" w:hAnsi="Times New Roman" w:cs="Times New Roman"/>
                 <w:lang w:val="es-ES_tradnl"/>
               </w:rPr>
-              <w:t>L</w:t>
-            </w:r>
-            <w:r>
-              <w:rPr>
-                <w:rFonts w:ascii="Times New Roman" w:hAnsi="Times New Roman" w:cs="Times New Roman"/>
-                <w:lang w:val="es-ES_tradnl"/>
-              </w:rPr>
-              <w:t xml:space="preserve">a </w:t>
+              <w:t xml:space="preserve">La </w:t>
             </w:r>
             <w:r>
               <w:rPr>
@@ -13216,14 +13174,7 @@
                 <w:rFonts w:ascii="Times New Roman" w:hAnsi="Times New Roman" w:cs="Times New Roman"/>
                 <w:lang w:val="es-ES_tradnl"/>
               </w:rPr>
-              <w:t xml:space="preserve"> entre 25 y 50 mm/s</w:t>
-            </w:r>
-            <w:r>
-              <w:rPr>
-                <w:rFonts w:ascii="Times New Roman" w:hAnsi="Times New Roman" w:cs="Times New Roman"/>
-                <w:lang w:val="es-ES_tradnl"/>
-              </w:rPr>
-              <w:t xml:space="preserve">. </w:t>
+              <w:t xml:space="preserve"> entre 25 y 50 mm/s. </w:t>
             </w:r>
           </w:p>
           <w:p>
@@ -13302,42 +13253,7 @@
                 <w:rFonts w:ascii="Times New Roman" w:hAnsi="Times New Roman" w:cs="Times New Roman"/>
                 <w:lang w:val="es-ES_tradnl"/>
               </w:rPr>
-              <w:t>Repetir los pasos 3</w:t>
-            </w:r>
-            <w:r>
-              <w:rPr>
-                <w:rFonts w:ascii="Times New Roman" w:hAnsi="Times New Roman" w:cs="Times New Roman"/>
-                <w:lang w:val="es-ES_tradnl"/>
-              </w:rPr>
-              <w:t xml:space="preserve">, </w:t>
-            </w:r>
-            <w:r>
-              <w:rPr>
-                <w:rFonts w:ascii="Times New Roman" w:hAnsi="Times New Roman" w:cs="Times New Roman"/>
-                <w:lang w:val="es-ES_tradnl"/>
-              </w:rPr>
-              <w:t>4</w:t>
-            </w:r>
-            <w:r>
-              <w:rPr>
-                <w:rFonts w:ascii="Times New Roman" w:hAnsi="Times New Roman" w:cs="Times New Roman"/>
-                <w:lang w:val="es-ES_tradnl"/>
-              </w:rPr>
-              <w:t xml:space="preserve"> y </w:t>
-            </w:r>
-            <w:r>
-              <w:rPr>
-                <w:rFonts w:ascii="Times New Roman" w:hAnsi="Times New Roman" w:cs="Times New Roman"/>
-                <w:lang w:val="es-ES_tradnl"/>
-              </w:rPr>
-              <w:t>5</w:t>
-            </w:r>
-            <w:r>
-              <w:rPr>
-                <w:rFonts w:ascii="Times New Roman" w:hAnsi="Times New Roman" w:cs="Times New Roman"/>
-                <w:lang w:val="es-ES_tradnl"/>
-              </w:rPr>
-              <w:t xml:space="preserve"> con</w:t>
+              <w:t>Repetir los pasos 3, 4 y 5 con</w:t>
             </w:r>
             <w:r>
               <w:rPr>
@@ -13546,8 +13462,6 @@
         </w:rPr>
         <w:t xml:space="preserve">Maquina en set point de las 3 coordenadas. </w:t>
       </w:r>
-      <w:bookmarkStart w:id="0" w:name="_GoBack"/>
-      <w:bookmarkEnd w:id="0"/>
     </w:p>
     <w:p>
       <w:pPr>
@@ -13803,15 +13717,15 @@
         <w:tblLook w:val="04A0" w:firstRow="1" w:lastRow="0" w:firstColumn="1" w:lastColumn="0" w:noHBand="0" w:noVBand="1"/>
       </w:tblPr>
       <w:tblGrid>
-        <w:gridCol w:w="2207"/>
-        <w:gridCol w:w="2207"/>
-        <w:gridCol w:w="2207"/>
+        <w:gridCol w:w="670"/>
+        <w:gridCol w:w="2835"/>
+        <w:gridCol w:w="3116"/>
         <w:gridCol w:w="2207"/>
       </w:tblGrid>
       <w:tr>
         <w:tc>
           <w:tcPr>
-            <w:tcW w:w="2207" w:type="dxa"/>
+            <w:tcW w:w="670" w:type="dxa"/>
           </w:tcPr>
           <w:p>
             <w:pPr>
@@ -13833,7 +13747,7 @@
         </w:tc>
         <w:tc>
           <w:tcPr>
-            <w:tcW w:w="2207" w:type="dxa"/>
+            <w:tcW w:w="2835" w:type="dxa"/>
           </w:tcPr>
           <w:p>
             <w:pPr>
@@ -13855,7 +13769,7 @@
         </w:tc>
         <w:tc>
           <w:tcPr>
-            <w:tcW w:w="2207" w:type="dxa"/>
+            <w:tcW w:w="3116" w:type="dxa"/>
           </w:tcPr>
           <w:p>
             <w:pPr>
@@ -13912,7 +13826,7 @@
         </w:trPr>
         <w:tc>
           <w:tcPr>
-            <w:tcW w:w="2207" w:type="dxa"/>
+            <w:tcW w:w="670" w:type="dxa"/>
           </w:tcPr>
           <w:p>
             <w:pPr>
@@ -13932,27 +13846,27 @@
         </w:tc>
         <w:tc>
           <w:tcPr>
-            <w:tcW w:w="2207" w:type="dxa"/>
-          </w:tcPr>
-          <w:p>
-            <w:pPr>
-              <w:rPr>
-                <w:rFonts w:ascii="Times New Roman" w:hAnsi="Times New Roman" w:cs="Times New Roman"/>
-                <w:lang w:val="es-ES_tradnl"/>
-              </w:rPr>
-            </w:pPr>
-            <w:r>
-              <w:rPr>
-                <w:rFonts w:ascii="Times New Roman" w:hAnsi="Times New Roman" w:cs="Times New Roman"/>
-                <w:lang w:val="es-ES_tradnl"/>
-              </w:rPr>
-              <w:t>Envío de comando de inicio.</w:t>
-            </w:r>
-          </w:p>
-        </w:tc>
-        <w:tc>
-          <w:tcPr>
-            <w:tcW w:w="2207" w:type="dxa"/>
+            <w:tcW w:w="2835" w:type="dxa"/>
+          </w:tcPr>
+          <w:p>
+            <w:pPr>
+              <w:rPr>
+                <w:rFonts w:ascii="Times New Roman" w:hAnsi="Times New Roman" w:cs="Times New Roman"/>
+                <w:lang w:val="es-ES_tradnl"/>
+              </w:rPr>
+            </w:pPr>
+            <w:r>
+              <w:rPr>
+                <w:rFonts w:ascii="Times New Roman" w:hAnsi="Times New Roman" w:cs="Times New Roman"/>
+                <w:lang w:val="es-ES_tradnl"/>
+              </w:rPr>
+              <w:t>Enviar comando de inicio.</w:t>
+            </w:r>
+          </w:p>
+        </w:tc>
+        <w:tc>
+          <w:tcPr>
+            <w:tcW w:w="3116" w:type="dxa"/>
           </w:tcPr>
           <w:p>
             <w:pPr>
@@ -14002,7 +13916,7 @@
       <w:tr>
         <w:tc>
           <w:tcPr>
-            <w:tcW w:w="2207" w:type="dxa"/>
+            <w:tcW w:w="670" w:type="dxa"/>
           </w:tcPr>
           <w:p>
             <w:pPr>
@@ -14022,41 +13936,41 @@
         </w:tc>
         <w:tc>
           <w:tcPr>
-            <w:tcW w:w="2207" w:type="dxa"/>
-          </w:tcPr>
-          <w:p>
-            <w:pPr>
-              <w:rPr>
-                <w:rFonts w:ascii="Times New Roman" w:hAnsi="Times New Roman" w:cs="Times New Roman"/>
-                <w:lang w:val="es-ES_tradnl"/>
-              </w:rPr>
-            </w:pPr>
-            <w:r>
-              <w:rPr>
-                <w:rFonts w:ascii="Times New Roman" w:hAnsi="Times New Roman" w:cs="Times New Roman"/>
-                <w:lang w:val="es-ES_tradnl"/>
-              </w:rPr>
-              <w:t xml:space="preserve">Envío de coordenada para los 3 ejes. </w:t>
-            </w:r>
-          </w:p>
-        </w:tc>
-        <w:tc>
-          <w:tcPr>
-            <w:tcW w:w="2207" w:type="dxa"/>
-          </w:tcPr>
-          <w:p>
-            <w:pPr>
-              <w:rPr>
-                <w:rFonts w:ascii="Times New Roman" w:hAnsi="Times New Roman" w:cs="Times New Roman"/>
-                <w:lang w:val="es-ES_tradnl"/>
-              </w:rPr>
-            </w:pPr>
-            <w:r>
-              <w:rPr>
-                <w:rFonts w:ascii="Times New Roman" w:hAnsi="Times New Roman" w:cs="Times New Roman"/>
-                <w:lang w:val="es-ES_tradnl"/>
-              </w:rPr>
-              <w:t>Plataforma situada en coordenada z asignada.</w:t>
+            <w:tcW w:w="2835" w:type="dxa"/>
+          </w:tcPr>
+          <w:p>
+            <w:pPr>
+              <w:rPr>
+                <w:rFonts w:ascii="Times New Roman" w:hAnsi="Times New Roman" w:cs="Times New Roman"/>
+                <w:lang w:val="es-ES_tradnl"/>
+              </w:rPr>
+            </w:pPr>
+            <w:r>
+              <w:rPr>
+                <w:rFonts w:ascii="Times New Roman" w:hAnsi="Times New Roman" w:cs="Times New Roman"/>
+                <w:lang w:val="es-ES_tradnl"/>
+              </w:rPr>
+              <w:t>Enviar coordenadas iniciales para los 3 ejes. (“14, 14” y “25”)</w:t>
+            </w:r>
+          </w:p>
+        </w:tc>
+        <w:tc>
+          <w:tcPr>
+            <w:tcW w:w="3116" w:type="dxa"/>
+          </w:tcPr>
+          <w:p>
+            <w:pPr>
+              <w:rPr>
+                <w:rFonts w:ascii="Times New Roman" w:hAnsi="Times New Roman" w:cs="Times New Roman"/>
+                <w:lang w:val="es-ES_tradnl"/>
+              </w:rPr>
+            </w:pPr>
+            <w:r>
+              <w:rPr>
+                <w:rFonts w:ascii="Times New Roman" w:hAnsi="Times New Roman" w:cs="Times New Roman"/>
+                <w:lang w:val="es-ES_tradnl"/>
+              </w:rPr>
+              <w:t>Plataforma situada en coordenada z asignada (“20”).</w:t>
             </w:r>
           </w:p>
           <w:p>
@@ -14072,7 +13986,35 @@
                 <w:lang w:val="es-ES_tradnl"/>
               </w:rPr>
               <w:lastRenderedPageBreak/>
-              <w:t xml:space="preserve">Actuador situado en coordenada x, y asignada. </w:t>
+              <w:t>Actuador situado</w:t>
+            </w:r>
+            <w:r>
+              <w:rPr>
+                <w:rFonts w:ascii="Times New Roman" w:hAnsi="Times New Roman" w:cs="Times New Roman"/>
+                <w:lang w:val="es-ES_tradnl"/>
+              </w:rPr>
+              <w:t xml:space="preserve"> en coordenada x, y asignada (“14</w:t>
+            </w:r>
+            <w:r>
+              <w:rPr>
+                <w:rFonts w:ascii="Times New Roman" w:hAnsi="Times New Roman" w:cs="Times New Roman"/>
+                <w:lang w:val="es-ES_tradnl"/>
+              </w:rPr>
+              <w:t xml:space="preserve">, </w:t>
+            </w:r>
+            <w:r>
+              <w:rPr>
+                <w:rFonts w:ascii="Times New Roman" w:hAnsi="Times New Roman" w:cs="Times New Roman"/>
+                <w:lang w:val="es-ES_tradnl"/>
+              </w:rPr>
+              <w:t>14</w:t>
+            </w:r>
+            <w:r>
+              <w:rPr>
+                <w:rFonts w:ascii="Times New Roman" w:hAnsi="Times New Roman" w:cs="Times New Roman"/>
+                <w:lang w:val="es-ES_tradnl"/>
+              </w:rPr>
+              <w:t>”).</w:t>
             </w:r>
           </w:p>
         </w:tc>
@@ -14093,7 +14035,7 @@
       <w:tr>
         <w:tc>
           <w:tcPr>
-            <w:tcW w:w="2207" w:type="dxa"/>
+            <w:tcW w:w="670" w:type="dxa"/>
           </w:tcPr>
           <w:p>
             <w:pPr>
@@ -14113,78 +14055,41 @@
         </w:tc>
         <w:tc>
           <w:tcPr>
-            <w:tcW w:w="2207" w:type="dxa"/>
-          </w:tcPr>
-          <w:p>
-            <w:pPr>
-              <w:rPr>
-                <w:rFonts w:ascii="Times New Roman" w:hAnsi="Times New Roman" w:cs="Times New Roman"/>
-                <w:lang w:val="es-ES_tradnl"/>
-              </w:rPr>
-            </w:pPr>
-            <w:r>
-              <w:rPr>
-                <w:rFonts w:ascii="Times New Roman" w:hAnsi="Times New Roman" w:cs="Times New Roman"/>
-                <w:lang w:val="es-ES_tradnl"/>
-              </w:rPr>
-              <w:t>Excitación de pantalla.</w:t>
-            </w:r>
-          </w:p>
-        </w:tc>
-        <w:tc>
-          <w:tcPr>
-            <w:tcW w:w="2207" w:type="dxa"/>
-          </w:tcPr>
-          <w:p>
-            <w:pPr>
-              <w:rPr>
-                <w:rFonts w:ascii="Times New Roman" w:hAnsi="Times New Roman" w:cs="Times New Roman"/>
-                <w:lang w:val="es-ES_tradnl"/>
-              </w:rPr>
-            </w:pPr>
-            <w:r>
-              <w:rPr>
-                <w:rFonts w:ascii="Times New Roman" w:hAnsi="Times New Roman" w:cs="Times New Roman"/>
-                <w:lang w:val="es-ES_tradnl"/>
-              </w:rPr>
-              <w:t>El act</w:t>
-            </w:r>
-            <w:r>
-              <w:rPr>
-                <w:rFonts w:ascii="Times New Roman" w:hAnsi="Times New Roman" w:cs="Times New Roman"/>
-                <w:lang w:val="es-ES_tradnl"/>
-              </w:rPr>
-              <w:t>uador es alimentado para hacer clic en</w:t>
-            </w:r>
-            <w:r>
-              <w:rPr>
-                <w:rFonts w:ascii="Times New Roman" w:hAnsi="Times New Roman" w:cs="Times New Roman"/>
-                <w:lang w:val="es-ES_tradnl"/>
-              </w:rPr>
-              <w:t xml:space="preserve"> la pantalla en la coordenada asignada. </w:t>
-            </w:r>
-          </w:p>
-          <w:p>
-            <w:pPr>
-              <w:rPr>
-                <w:rFonts w:ascii="Times New Roman" w:hAnsi="Times New Roman" w:cs="Times New Roman"/>
-                <w:lang w:val="es-ES_tradnl"/>
-              </w:rPr>
-            </w:pPr>
-          </w:p>
-          <w:p>
-            <w:pPr>
-              <w:rPr>
-                <w:rFonts w:ascii="Times New Roman" w:hAnsi="Times New Roman" w:cs="Times New Roman"/>
-                <w:lang w:val="es-ES_tradnl"/>
-              </w:rPr>
-            </w:pPr>
-            <w:r>
-              <w:rPr>
-                <w:rFonts w:ascii="Times New Roman" w:hAnsi="Times New Roman" w:cs="Times New Roman"/>
-                <w:lang w:val="es-ES_tradnl"/>
-              </w:rPr>
-              <w:t xml:space="preserve">El actuador es alimentado para realizar un gesto de una coordenada a otra. </w:t>
+            <w:tcW w:w="2835" w:type="dxa"/>
+          </w:tcPr>
+          <w:p>
+            <w:pPr>
+              <w:rPr>
+                <w:rFonts w:ascii="Times New Roman" w:hAnsi="Times New Roman" w:cs="Times New Roman"/>
+                <w:lang w:val="es-ES_tradnl"/>
+              </w:rPr>
+            </w:pPr>
+            <w:r>
+              <w:rPr>
+                <w:rFonts w:ascii="Times New Roman" w:hAnsi="Times New Roman" w:cs="Times New Roman"/>
+                <w:lang w:val="es-ES_tradnl"/>
+              </w:rPr>
+              <w:t>Posicionar el centro del Smartphone con la aplicación abierta en la coordenada 14, 14.</w:t>
+            </w:r>
+          </w:p>
+        </w:tc>
+        <w:tc>
+          <w:tcPr>
+            <w:tcW w:w="3116" w:type="dxa"/>
+          </w:tcPr>
+          <w:p>
+            <w:pPr>
+              <w:rPr>
+                <w:rFonts w:ascii="Times New Roman" w:hAnsi="Times New Roman" w:cs="Times New Roman"/>
+                <w:lang w:val="es-ES_tradnl"/>
+              </w:rPr>
+            </w:pPr>
+            <w:r>
+              <w:rPr>
+                <w:rFonts w:ascii="Times New Roman" w:hAnsi="Times New Roman" w:cs="Times New Roman"/>
+                <w:lang w:val="es-ES_tradnl"/>
+              </w:rPr>
+              <w:t>La plataforma mantiene su estabilidad.</w:t>
             </w:r>
           </w:p>
         </w:tc>
@@ -14205,6 +14110,80 @@
       <w:tr>
         <w:tc>
           <w:tcPr>
+            <w:tcW w:w="670" w:type="dxa"/>
+          </w:tcPr>
+          <w:p>
+            <w:pPr>
+              <w:rPr>
+                <w:rFonts w:ascii="Times New Roman" w:hAnsi="Times New Roman" w:cs="Times New Roman"/>
+                <w:lang w:val="es-ES_tradnl"/>
+              </w:rPr>
+            </w:pPr>
+            <w:r>
+              <w:rPr>
+                <w:rFonts w:ascii="Times New Roman" w:hAnsi="Times New Roman" w:cs="Times New Roman"/>
+                <w:lang w:val="es-ES_tradnl"/>
+              </w:rPr>
+              <w:t>4</w:t>
+            </w:r>
+          </w:p>
+        </w:tc>
+        <w:tc>
+          <w:tcPr>
+            <w:tcW w:w="2835" w:type="dxa"/>
+          </w:tcPr>
+          <w:p>
+            <w:pPr>
+              <w:rPr>
+                <w:rFonts w:ascii="Times New Roman" w:hAnsi="Times New Roman" w:cs="Times New Roman"/>
+                <w:lang w:val="es-ES_tradnl"/>
+              </w:rPr>
+            </w:pPr>
+            <w:r>
+              <w:rPr>
+                <w:rFonts w:ascii="Times New Roman" w:hAnsi="Times New Roman" w:cs="Times New Roman"/>
+                <w:lang w:val="es-ES_tradnl"/>
+              </w:rPr>
+              <w:t>Elegir la opción de gesto.</w:t>
+            </w:r>
+          </w:p>
+        </w:tc>
+        <w:tc>
+          <w:tcPr>
+            <w:tcW w:w="3116" w:type="dxa"/>
+          </w:tcPr>
+          <w:p>
+            <w:pPr>
+              <w:rPr>
+                <w:rFonts w:ascii="Times New Roman" w:hAnsi="Times New Roman" w:cs="Times New Roman"/>
+                <w:lang w:val="es-ES_tradnl"/>
+              </w:rPr>
+            </w:pPr>
+            <w:r>
+              <w:rPr>
+                <w:rFonts w:ascii="Times New Roman" w:hAnsi="Times New Roman" w:cs="Times New Roman"/>
+                <w:lang w:val="es-ES_tradnl"/>
+              </w:rPr>
+              <w:t>SPARC pregunta por la</w:t>
+            </w:r>
+            <w:r>
+              <w:rPr>
+                <w:rFonts w:ascii="Times New Roman" w:hAnsi="Times New Roman" w:cs="Times New Roman"/>
+                <w:lang w:val="es-ES_tradnl"/>
+              </w:rPr>
+              <w:t xml:space="preserve"> coordenada.</w:t>
+            </w:r>
+            <w:r>
+              <w:rPr>
+                <w:rFonts w:ascii="Times New Roman" w:hAnsi="Times New Roman" w:cs="Times New Roman"/>
+                <w:lang w:val="es-ES_tradnl"/>
+              </w:rPr>
+              <w:t xml:space="preserve"> </w:t>
+            </w:r>
+          </w:p>
+        </w:tc>
+        <w:tc>
+          <w:tcPr>
             <w:tcW w:w="2207" w:type="dxa"/>
           </w:tcPr>
           <w:p>
@@ -14214,52 +14193,81 @@
                 <w:lang w:val="es-ES_tradnl"/>
               </w:rPr>
             </w:pPr>
-            <w:r>
-              <w:rPr>
-                <w:rFonts w:ascii="Times New Roman" w:hAnsi="Times New Roman" w:cs="Times New Roman"/>
-                <w:lang w:val="es-ES_tradnl"/>
-              </w:rPr>
-              <w:t>4</w:t>
-            </w:r>
-          </w:p>
-        </w:tc>
-        <w:tc>
-          <w:tcPr>
-            <w:tcW w:w="2207" w:type="dxa"/>
-          </w:tcPr>
-          <w:p>
-            <w:pPr>
-              <w:rPr>
-                <w:rFonts w:ascii="Times New Roman" w:hAnsi="Times New Roman" w:cs="Times New Roman"/>
-                <w:lang w:val="es-ES_tradnl"/>
-              </w:rPr>
-            </w:pPr>
-            <w:r>
-              <w:rPr>
-                <w:rFonts w:ascii="Times New Roman" w:hAnsi="Times New Roman" w:cs="Times New Roman"/>
-                <w:lang w:val="es-ES_tradnl"/>
-              </w:rPr>
-              <w:t>Envío de comando de fin de proceso.</w:t>
-            </w:r>
-          </w:p>
-        </w:tc>
-        <w:tc>
-          <w:tcPr>
-            <w:tcW w:w="2207" w:type="dxa"/>
-          </w:tcPr>
-          <w:p>
-            <w:pPr>
-              <w:rPr>
-                <w:rFonts w:ascii="Times New Roman" w:hAnsi="Times New Roman" w:cs="Times New Roman"/>
-                <w:lang w:val="es-ES_tradnl"/>
-              </w:rPr>
-            </w:pPr>
-            <w:r>
-              <w:rPr>
-                <w:rFonts w:ascii="Times New Roman" w:hAnsi="Times New Roman" w:cs="Times New Roman"/>
-                <w:lang w:val="es-ES_tradnl"/>
-              </w:rPr>
-              <w:t>LED indicador de fin encendido.</w:t>
+          </w:p>
+        </w:tc>
+      </w:tr>
+      <w:tr>
+        <w:tc>
+          <w:tcPr>
+            <w:tcW w:w="670" w:type="dxa"/>
+          </w:tcPr>
+          <w:p>
+            <w:pPr>
+              <w:rPr>
+                <w:rFonts w:ascii="Times New Roman" w:hAnsi="Times New Roman" w:cs="Times New Roman"/>
+                <w:lang w:val="es-ES_tradnl"/>
+              </w:rPr>
+            </w:pPr>
+            <w:r>
+              <w:rPr>
+                <w:rFonts w:ascii="Times New Roman" w:hAnsi="Times New Roman" w:cs="Times New Roman"/>
+                <w:lang w:val="es-ES_tradnl"/>
+              </w:rPr>
+              <w:t>5</w:t>
+            </w:r>
+          </w:p>
+        </w:tc>
+        <w:tc>
+          <w:tcPr>
+            <w:tcW w:w="2835" w:type="dxa"/>
+          </w:tcPr>
+          <w:p>
+            <w:pPr>
+              <w:rPr>
+                <w:rFonts w:ascii="Times New Roman" w:hAnsi="Times New Roman" w:cs="Times New Roman"/>
+                <w:lang w:val="es-ES_tradnl"/>
+              </w:rPr>
+            </w:pPr>
+            <w:r>
+              <w:rPr>
+                <w:rFonts w:ascii="Times New Roman" w:hAnsi="Times New Roman" w:cs="Times New Roman"/>
+                <w:lang w:val="es-ES_tradnl"/>
+              </w:rPr>
+              <w:t>Enviar coordenada: “14, 16”</w:t>
+            </w:r>
+          </w:p>
+        </w:tc>
+        <w:tc>
+          <w:tcPr>
+            <w:tcW w:w="3116" w:type="dxa"/>
+          </w:tcPr>
+          <w:p>
+            <w:pPr>
+              <w:rPr>
+                <w:rFonts w:ascii="Times New Roman" w:hAnsi="Times New Roman" w:cs="Times New Roman"/>
+                <w:lang w:val="es-ES_tradnl"/>
+              </w:rPr>
+            </w:pPr>
+            <w:r>
+              <w:rPr>
+                <w:rFonts w:ascii="Times New Roman" w:hAnsi="Times New Roman" w:cs="Times New Roman"/>
+                <w:lang w:val="es-ES_tradnl"/>
+              </w:rPr>
+              <w:t xml:space="preserve">El SPARC hace el gesto: una línea </w:t>
+            </w:r>
+            <w:r>
+              <w:rPr>
+                <w:rFonts w:ascii="Times New Roman" w:hAnsi="Times New Roman" w:cs="Times New Roman"/>
+                <w:lang w:val="es-ES_tradnl"/>
+              </w:rPr>
+              <w:t xml:space="preserve">de 2 cm </w:t>
+            </w:r>
+            <w:r>
+              <w:rPr>
+                <w:rFonts w:ascii="Times New Roman" w:hAnsi="Times New Roman" w:cs="Times New Roman"/>
+                <w:lang w:val="es-ES_tradnl"/>
+              </w:rPr>
+              <w:t>en la pantalla.</w:t>
             </w:r>
           </w:p>
           <w:p>
@@ -14291,6 +14299,107 @@
         </w:trPr>
         <w:tc>
           <w:tcPr>
+            <w:tcW w:w="670" w:type="dxa"/>
+          </w:tcPr>
+          <w:p>
+            <w:pPr>
+              <w:rPr>
+                <w:rFonts w:ascii="Times New Roman" w:hAnsi="Times New Roman" w:cs="Times New Roman"/>
+                <w:lang w:val="es-ES_tradnl"/>
+              </w:rPr>
+            </w:pPr>
+            <w:r>
+              <w:rPr>
+                <w:rFonts w:ascii="Times New Roman" w:hAnsi="Times New Roman" w:cs="Times New Roman"/>
+                <w:lang w:val="es-ES_tradnl"/>
+              </w:rPr>
+              <w:t>6</w:t>
+            </w:r>
+          </w:p>
+        </w:tc>
+        <w:tc>
+          <w:tcPr>
+            <w:tcW w:w="2835" w:type="dxa"/>
+          </w:tcPr>
+          <w:p>
+            <w:pPr>
+              <w:rPr>
+                <w:rFonts w:ascii="Times New Roman" w:hAnsi="Times New Roman" w:cs="Times New Roman"/>
+                <w:lang w:val="es-ES_tradnl"/>
+              </w:rPr>
+            </w:pPr>
+            <w:r>
+              <w:rPr>
+                <w:rFonts w:ascii="Times New Roman" w:hAnsi="Times New Roman" w:cs="Times New Roman"/>
+                <w:lang w:val="es-ES_tradnl"/>
+              </w:rPr>
+              <w:t>Esperar mensaje de fin de proceso.</w:t>
+            </w:r>
+          </w:p>
+        </w:tc>
+        <w:tc>
+          <w:tcPr>
+            <w:tcW w:w="3116" w:type="dxa"/>
+          </w:tcPr>
+          <w:p>
+            <w:pPr>
+              <w:rPr>
+                <w:rFonts w:ascii="Times New Roman" w:hAnsi="Times New Roman" w:cs="Times New Roman"/>
+                <w:lang w:val="es-ES_tradnl"/>
+              </w:rPr>
+            </w:pPr>
+            <w:r>
+              <w:rPr>
+                <w:rFonts w:ascii="Times New Roman" w:hAnsi="Times New Roman" w:cs="Times New Roman"/>
+                <w:lang w:val="es-ES_tradnl"/>
+              </w:rPr>
+              <w:t>LED indicador de fin encendido.</w:t>
+            </w:r>
+          </w:p>
+          <w:p>
+            <w:pPr>
+              <w:rPr>
+                <w:rFonts w:ascii="Times New Roman" w:hAnsi="Times New Roman" w:cs="Times New Roman"/>
+                <w:lang w:val="es-ES_tradnl"/>
+              </w:rPr>
+            </w:pPr>
+            <w:r>
+              <w:rPr>
+                <w:rFonts w:ascii="Times New Roman" w:hAnsi="Times New Roman" w:cs="Times New Roman"/>
+                <w:lang w:val="es-ES_tradnl"/>
+              </w:rPr>
+              <w:t xml:space="preserve">Actuador situado en set </w:t>
+            </w:r>
+            <w:proofErr w:type="spellStart"/>
+            <w:r>
+              <w:rPr>
+                <w:rFonts w:ascii="Times New Roman" w:hAnsi="Times New Roman" w:cs="Times New Roman"/>
+                <w:lang w:val="es-ES_tradnl"/>
+              </w:rPr>
+              <w:t>point</w:t>
+            </w:r>
+            <w:proofErr w:type="spellEnd"/>
+            <w:r>
+              <w:rPr>
+                <w:rFonts w:ascii="Times New Roman" w:hAnsi="Times New Roman" w:cs="Times New Roman"/>
+                <w:lang w:val="es-ES_tradnl"/>
+              </w:rPr>
+              <w:t xml:space="preserve"> en ejes x, y.</w:t>
+            </w:r>
+          </w:p>
+          <w:p>
+            <w:pPr>
+              <w:rPr>
+                <w:rFonts w:ascii="Times New Roman" w:hAnsi="Times New Roman" w:cs="Times New Roman"/>
+                <w:lang w:val="es-ES_tradnl"/>
+              </w:rPr>
+            </w:pPr>
+            <w:bookmarkStart w:id="0" w:name="_GoBack"/>
+            <w:bookmarkEnd w:id="0"/>
+          </w:p>
+        </w:tc>
+        <w:tc>
+          <w:tcPr>
             <w:tcW w:w="2207" w:type="dxa"/>
           </w:tcPr>
           <w:p>
@@ -14300,68 +14409,57 @@
                 <w:lang w:val="es-ES_tradnl"/>
               </w:rPr>
             </w:pPr>
-            <w:r>
-              <w:rPr>
-                <w:rFonts w:ascii="Times New Roman" w:hAnsi="Times New Roman" w:cs="Times New Roman"/>
-                <w:lang w:val="es-ES_tradnl"/>
-              </w:rPr>
-              <w:t>5</w:t>
-            </w:r>
-          </w:p>
-        </w:tc>
-        <w:tc>
-          <w:tcPr>
-            <w:tcW w:w="2207" w:type="dxa"/>
-          </w:tcPr>
-          <w:p>
-            <w:pPr>
-              <w:rPr>
-                <w:rFonts w:ascii="Times New Roman" w:hAnsi="Times New Roman" w:cs="Times New Roman"/>
-                <w:lang w:val="es-ES_tradnl"/>
-              </w:rPr>
-            </w:pPr>
-            <w:r>
-              <w:rPr>
-                <w:rFonts w:ascii="Times New Roman" w:hAnsi="Times New Roman" w:cs="Times New Roman"/>
-                <w:lang w:val="es-ES_tradnl"/>
-              </w:rPr>
-              <w:t>Plataforma y actuador se retornan a la coordenada inicial.</w:t>
-            </w:r>
-          </w:p>
-        </w:tc>
-        <w:tc>
-          <w:tcPr>
-            <w:tcW w:w="2207" w:type="dxa"/>
-          </w:tcPr>
-          <w:p>
-            <w:pPr>
-              <w:rPr>
-                <w:rFonts w:ascii="Times New Roman" w:hAnsi="Times New Roman" w:cs="Times New Roman"/>
-                <w:lang w:val="es-ES_tradnl"/>
-              </w:rPr>
-            </w:pPr>
-            <w:r>
-              <w:rPr>
-                <w:rFonts w:ascii="Times New Roman" w:hAnsi="Times New Roman" w:cs="Times New Roman"/>
-                <w:lang w:val="es-ES_tradnl"/>
-              </w:rPr>
-              <w:t xml:space="preserve">Plataforma situada en set point en eje z. </w:t>
-            </w:r>
-          </w:p>
-          <w:p>
-            <w:pPr>
-              <w:rPr>
-                <w:rFonts w:ascii="Times New Roman" w:hAnsi="Times New Roman" w:cs="Times New Roman"/>
-                <w:lang w:val="es-ES_tradnl"/>
-              </w:rPr>
-            </w:pPr>
-            <w:r>
-              <w:rPr>
-                <w:rFonts w:ascii="Times New Roman" w:hAnsi="Times New Roman" w:cs="Times New Roman"/>
-                <w:lang w:val="es-ES_tradnl"/>
-              </w:rPr>
-              <w:t>Actuador situado en set point en ejes x, y</w:t>
-            </w:r>
+          </w:p>
+        </w:tc>
+      </w:tr>
+      <w:tr>
+        <w:trPr>
+          <w:trHeight w:val="1150"/>
+        </w:trPr>
+        <w:tc>
+          <w:tcPr>
+            <w:tcW w:w="670" w:type="dxa"/>
+          </w:tcPr>
+          <w:p>
+            <w:pPr>
+              <w:rPr>
+                <w:rFonts w:ascii="Times New Roman" w:hAnsi="Times New Roman" w:cs="Times New Roman"/>
+                <w:lang w:val="es-ES_tradnl"/>
+              </w:rPr>
+            </w:pPr>
+            <w:r>
+              <w:rPr>
+                <w:rFonts w:ascii="Times New Roman" w:hAnsi="Times New Roman" w:cs="Times New Roman"/>
+                <w:lang w:val="es-ES_tradnl"/>
+              </w:rPr>
+              <w:t>7</w:t>
+            </w:r>
+          </w:p>
+        </w:tc>
+        <w:tc>
+          <w:tcPr>
+            <w:tcW w:w="2835" w:type="dxa"/>
+          </w:tcPr>
+          <w:p>
+            <w:pPr>
+              <w:rPr>
+                <w:rFonts w:ascii="Times New Roman" w:hAnsi="Times New Roman" w:cs="Times New Roman"/>
+                <w:lang w:val="es-ES_tradnl"/>
+              </w:rPr>
+            </w:pPr>
+          </w:p>
+        </w:tc>
+        <w:tc>
+          <w:tcPr>
+            <w:tcW w:w="3116" w:type="dxa"/>
+          </w:tcPr>
+          <w:p>
+            <w:pPr>
+              <w:rPr>
+                <w:rFonts w:ascii="Times New Roman" w:hAnsi="Times New Roman" w:cs="Times New Roman"/>
+                <w:lang w:val="es-ES_tradnl"/>
+              </w:rPr>
+            </w:pPr>
           </w:p>
         </w:tc>
         <w:tc>

</xml_diff>

<commit_message>
FINAL TEST CASE DONE. THIS VERSION WAS SUBMITTED TO REVIEW FROM RESIDEO.
</commit_message>
<xml_diff>
--- a/testplan.docx
+++ b/testplan.docx
@@ -13712,19 +13712,23 @@
     </w:p>
     <w:tbl>
       <w:tblPr>
-        <w:tblStyle w:val="TableGrid"/>
+        <w:tblStyle w:val="PlainTable5"/>
         <w:tblW w:w="0" w:type="auto"/>
         <w:tblLook w:val="04A0" w:firstRow="1" w:lastRow="0" w:firstColumn="1" w:lastColumn="0" w:noHBand="0" w:noVBand="1"/>
       </w:tblPr>
       <w:tblGrid>
-        <w:gridCol w:w="670"/>
+        <w:gridCol w:w="679"/>
         <w:gridCol w:w="2835"/>
         <w:gridCol w:w="3116"/>
         <w:gridCol w:w="2207"/>
       </w:tblGrid>
       <w:tr>
-        <w:tc>
-          <w:tcPr>
+        <w:trPr>
+          <w:cnfStyle w:val="100000000000" w:firstRow="1" w:lastRow="0" w:firstColumn="0" w:lastColumn="0" w:oddVBand="0" w:evenVBand="0" w:oddHBand="0" w:evenHBand="0" w:firstRowFirstColumn="0" w:firstRowLastColumn="0" w:lastRowFirstColumn="0" w:lastRowLastColumn="0"/>
+        </w:trPr>
+        <w:tc>
+          <w:tcPr>
+            <w:cnfStyle w:val="001000000100" w:firstRow="0" w:lastRow="0" w:firstColumn="1" w:lastColumn="0" w:oddVBand="0" w:evenVBand="0" w:oddHBand="0" w:evenHBand="0" w:firstRowFirstColumn="1" w:firstRowLastColumn="0" w:lastRowFirstColumn="0" w:lastRowLastColumn="0"/>
             <w:tcW w:w="670" w:type="dxa"/>
           </w:tcPr>
           <w:p>
@@ -13751,6 +13755,7 @@
           </w:tcPr>
           <w:p>
             <w:pPr>
+              <w:cnfStyle w:val="100000000000" w:firstRow="1" w:lastRow="0" w:firstColumn="0" w:lastColumn="0" w:oddVBand="0" w:evenVBand="0" w:oddHBand="0" w:evenHBand="0" w:firstRowFirstColumn="0" w:firstRowLastColumn="0" w:lastRowFirstColumn="0" w:lastRowLastColumn="0"/>
               <w:rPr>
                 <w:rFonts w:ascii="Times New Roman" w:hAnsi="Times New Roman" w:cs="Times New Roman"/>
                 <w:b/>
@@ -13773,6 +13778,7 @@
           </w:tcPr>
           <w:p>
             <w:pPr>
+              <w:cnfStyle w:val="100000000000" w:firstRow="1" w:lastRow="0" w:firstColumn="0" w:lastColumn="0" w:oddVBand="0" w:evenVBand="0" w:oddHBand="0" w:evenHBand="0" w:firstRowFirstColumn="0" w:firstRowLastColumn="0" w:lastRowFirstColumn="0" w:lastRowLastColumn="0"/>
               <w:rPr>
                 <w:rFonts w:ascii="Times New Roman" w:hAnsi="Times New Roman" w:cs="Times New Roman"/>
                 <w:b/>
@@ -13795,6 +13801,7 @@
           </w:tcPr>
           <w:p>
             <w:pPr>
+              <w:cnfStyle w:val="100000000000" w:firstRow="1" w:lastRow="0" w:firstColumn="0" w:lastColumn="0" w:oddVBand="0" w:evenVBand="0" w:oddHBand="0" w:evenHBand="0" w:firstRowFirstColumn="0" w:firstRowLastColumn="0" w:lastRowFirstColumn="0" w:lastRowLastColumn="0"/>
               <w:rPr>
                 <w:rFonts w:ascii="Times New Roman" w:hAnsi="Times New Roman" w:cs="Times New Roman"/>
                 <w:b/>
@@ -13822,10 +13829,12 @@
       </w:tr>
       <w:tr>
         <w:trPr>
+          <w:cnfStyle w:val="000000100000" w:firstRow="0" w:lastRow="0" w:firstColumn="0" w:lastColumn="0" w:oddVBand="0" w:evenVBand="0" w:oddHBand="1" w:evenHBand="0" w:firstRowFirstColumn="0" w:firstRowLastColumn="0" w:lastRowFirstColumn="0" w:lastRowLastColumn="0"/>
           <w:trHeight w:val="507"/>
         </w:trPr>
         <w:tc>
           <w:tcPr>
+            <w:cnfStyle w:val="001000000000" w:firstRow="0" w:lastRow="0" w:firstColumn="1" w:lastColumn="0" w:oddVBand="0" w:evenVBand="0" w:oddHBand="0" w:evenHBand="0" w:firstRowFirstColumn="0" w:firstRowLastColumn="0" w:lastRowFirstColumn="0" w:lastRowLastColumn="0"/>
             <w:tcW w:w="670" w:type="dxa"/>
           </w:tcPr>
           <w:p>
@@ -13850,6 +13859,7 @@
           </w:tcPr>
           <w:p>
             <w:pPr>
+              <w:cnfStyle w:val="000000100000" w:firstRow="0" w:lastRow="0" w:firstColumn="0" w:lastColumn="0" w:oddVBand="0" w:evenVBand="0" w:oddHBand="1" w:evenHBand="0" w:firstRowFirstColumn="0" w:firstRowLastColumn="0" w:lastRowFirstColumn="0" w:lastRowLastColumn="0"/>
               <w:rPr>
                 <w:rFonts w:ascii="Times New Roman" w:hAnsi="Times New Roman" w:cs="Times New Roman"/>
                 <w:lang w:val="es-ES_tradnl"/>
@@ -13870,6 +13880,7 @@
           </w:tcPr>
           <w:p>
             <w:pPr>
+              <w:cnfStyle w:val="000000100000" w:firstRow="0" w:lastRow="0" w:firstColumn="0" w:lastColumn="0" w:oddVBand="0" w:evenVBand="0" w:oddHBand="1" w:evenHBand="0" w:firstRowFirstColumn="0" w:firstRowLastColumn="0" w:lastRowFirstColumn="0" w:lastRowLastColumn="0"/>
               <w:rPr>
                 <w:rFonts w:ascii="Times New Roman" w:hAnsi="Times New Roman" w:cs="Times New Roman"/>
                 <w:lang w:val="es-ES_tradnl"/>
@@ -13885,6 +13896,7 @@
           </w:p>
           <w:p>
             <w:pPr>
+              <w:cnfStyle w:val="000000100000" w:firstRow="0" w:lastRow="0" w:firstColumn="0" w:lastColumn="0" w:oddVBand="0" w:evenVBand="0" w:oddHBand="1" w:evenHBand="0" w:firstRowFirstColumn="0" w:firstRowLastColumn="0" w:lastRowFirstColumn="0" w:lastRowLastColumn="0"/>
               <w:rPr>
                 <w:rFonts w:ascii="Times New Roman" w:hAnsi="Times New Roman" w:cs="Times New Roman"/>
                 <w:lang w:val="es-ES_tradnl"/>
@@ -13905,6 +13917,7 @@
           </w:tcPr>
           <w:p>
             <w:pPr>
+              <w:cnfStyle w:val="000000100000" w:firstRow="0" w:lastRow="0" w:firstColumn="0" w:lastColumn="0" w:oddVBand="0" w:evenVBand="0" w:oddHBand="1" w:evenHBand="0" w:firstRowFirstColumn="0" w:firstRowLastColumn="0" w:lastRowFirstColumn="0" w:lastRowLastColumn="0"/>
               <w:rPr>
                 <w:rFonts w:ascii="Times New Roman" w:hAnsi="Times New Roman" w:cs="Times New Roman"/>
                 <w:lang w:val="es-ES_tradnl"/>
@@ -13916,6 +13929,7 @@
       <w:tr>
         <w:tc>
           <w:tcPr>
+            <w:cnfStyle w:val="001000000000" w:firstRow="0" w:lastRow="0" w:firstColumn="1" w:lastColumn="0" w:oddVBand="0" w:evenVBand="0" w:oddHBand="0" w:evenHBand="0" w:firstRowFirstColumn="0" w:firstRowLastColumn="0" w:lastRowFirstColumn="0" w:lastRowLastColumn="0"/>
             <w:tcW w:w="670" w:type="dxa"/>
           </w:tcPr>
           <w:p>
@@ -13940,6 +13954,7 @@
           </w:tcPr>
           <w:p>
             <w:pPr>
+              <w:cnfStyle w:val="000000000000" w:firstRow="0" w:lastRow="0" w:firstColumn="0" w:lastColumn="0" w:oddVBand="0" w:evenVBand="0" w:oddHBand="0" w:evenHBand="0" w:firstRowFirstColumn="0" w:firstRowLastColumn="0" w:lastRowFirstColumn="0" w:lastRowLastColumn="0"/>
               <w:rPr>
                 <w:rFonts w:ascii="Times New Roman" w:hAnsi="Times New Roman" w:cs="Times New Roman"/>
                 <w:lang w:val="es-ES_tradnl"/>
@@ -13960,21 +13975,32 @@
           </w:tcPr>
           <w:p>
             <w:pPr>
-              <w:rPr>
-                <w:rFonts w:ascii="Times New Roman" w:hAnsi="Times New Roman" w:cs="Times New Roman"/>
-                <w:lang w:val="es-ES_tradnl"/>
-              </w:rPr>
-            </w:pPr>
-            <w:r>
-              <w:rPr>
-                <w:rFonts w:ascii="Times New Roman" w:hAnsi="Times New Roman" w:cs="Times New Roman"/>
-                <w:lang w:val="es-ES_tradnl"/>
-              </w:rPr>
-              <w:t>Plataforma situada en coordenada z asignada (“20”).</w:t>
-            </w:r>
-          </w:p>
-          <w:p>
-            <w:pPr>
+              <w:cnfStyle w:val="000000000000" w:firstRow="0" w:lastRow="0" w:firstColumn="0" w:lastColumn="0" w:oddVBand="0" w:evenVBand="0" w:oddHBand="0" w:evenHBand="0" w:firstRowFirstColumn="0" w:firstRowLastColumn="0" w:lastRowFirstColumn="0" w:lastRowLastColumn="0"/>
+              <w:rPr>
+                <w:rFonts w:ascii="Times New Roman" w:hAnsi="Times New Roman" w:cs="Times New Roman"/>
+                <w:lang w:val="es-ES_tradnl"/>
+              </w:rPr>
+            </w:pPr>
+            <w:r>
+              <w:rPr>
+                <w:rFonts w:ascii="Times New Roman" w:hAnsi="Times New Roman" w:cs="Times New Roman"/>
+                <w:lang w:val="es-ES_tradnl"/>
+              </w:rPr>
+              <w:t>Plataforma situada en coordenada z asig</w:t>
+            </w:r>
+            <w:bookmarkStart w:id="0" w:name="_GoBack"/>
+            <w:bookmarkEnd w:id="0"/>
+            <w:r>
+              <w:rPr>
+                <w:rFonts w:ascii="Times New Roman" w:hAnsi="Times New Roman" w:cs="Times New Roman"/>
+                <w:lang w:val="es-ES_tradnl"/>
+              </w:rPr>
+              <w:t>nada (“20”).</w:t>
+            </w:r>
+          </w:p>
+          <w:p>
+            <w:pPr>
+              <w:cnfStyle w:val="000000000000" w:firstRow="0" w:lastRow="0" w:firstColumn="0" w:lastColumn="0" w:oddVBand="0" w:evenVBand="0" w:oddHBand="0" w:evenHBand="0" w:firstRowFirstColumn="0" w:firstRowLastColumn="0" w:lastRowFirstColumn="0" w:lastRowLastColumn="0"/>
               <w:rPr>
                 <w:rFonts w:ascii="Times New Roman" w:hAnsi="Times New Roman" w:cs="Times New Roman"/>
                 <w:lang w:val="es-ES_tradnl"/>
@@ -14024,6 +14050,7 @@
           </w:tcPr>
           <w:p>
             <w:pPr>
+              <w:cnfStyle w:val="000000000000" w:firstRow="0" w:lastRow="0" w:firstColumn="0" w:lastColumn="0" w:oddVBand="0" w:evenVBand="0" w:oddHBand="0" w:evenHBand="0" w:firstRowFirstColumn="0" w:firstRowLastColumn="0" w:lastRowFirstColumn="0" w:lastRowLastColumn="0"/>
               <w:rPr>
                 <w:rFonts w:ascii="Times New Roman" w:hAnsi="Times New Roman" w:cs="Times New Roman"/>
                 <w:lang w:val="es-ES_tradnl"/>
@@ -14033,8 +14060,12 @@
         </w:tc>
       </w:tr>
       <w:tr>
-        <w:tc>
-          <w:tcPr>
+        <w:trPr>
+          <w:cnfStyle w:val="000000100000" w:firstRow="0" w:lastRow="0" w:firstColumn="0" w:lastColumn="0" w:oddVBand="0" w:evenVBand="0" w:oddHBand="1" w:evenHBand="0" w:firstRowFirstColumn="0" w:firstRowLastColumn="0" w:lastRowFirstColumn="0" w:lastRowLastColumn="0"/>
+        </w:trPr>
+        <w:tc>
+          <w:tcPr>
+            <w:cnfStyle w:val="001000000000" w:firstRow="0" w:lastRow="0" w:firstColumn="1" w:lastColumn="0" w:oddVBand="0" w:evenVBand="0" w:oddHBand="0" w:evenHBand="0" w:firstRowFirstColumn="0" w:firstRowLastColumn="0" w:lastRowFirstColumn="0" w:lastRowLastColumn="0"/>
             <w:tcW w:w="670" w:type="dxa"/>
           </w:tcPr>
           <w:p>
@@ -14059,6 +14090,7 @@
           </w:tcPr>
           <w:p>
             <w:pPr>
+              <w:cnfStyle w:val="000000100000" w:firstRow="0" w:lastRow="0" w:firstColumn="0" w:lastColumn="0" w:oddVBand="0" w:evenVBand="0" w:oddHBand="1" w:evenHBand="0" w:firstRowFirstColumn="0" w:firstRowLastColumn="0" w:lastRowFirstColumn="0" w:lastRowLastColumn="0"/>
               <w:rPr>
                 <w:rFonts w:ascii="Times New Roman" w:hAnsi="Times New Roman" w:cs="Times New Roman"/>
                 <w:lang w:val="es-ES_tradnl"/>
@@ -14079,6 +14111,7 @@
           </w:tcPr>
           <w:p>
             <w:pPr>
+              <w:cnfStyle w:val="000000100000" w:firstRow="0" w:lastRow="0" w:firstColumn="0" w:lastColumn="0" w:oddVBand="0" w:evenVBand="0" w:oddHBand="1" w:evenHBand="0" w:firstRowFirstColumn="0" w:firstRowLastColumn="0" w:lastRowFirstColumn="0" w:lastRowLastColumn="0"/>
               <w:rPr>
                 <w:rFonts w:ascii="Times New Roman" w:hAnsi="Times New Roman" w:cs="Times New Roman"/>
                 <w:lang w:val="es-ES_tradnl"/>
@@ -14099,6 +14132,7 @@
           </w:tcPr>
           <w:p>
             <w:pPr>
+              <w:cnfStyle w:val="000000100000" w:firstRow="0" w:lastRow="0" w:firstColumn="0" w:lastColumn="0" w:oddVBand="0" w:evenVBand="0" w:oddHBand="1" w:evenHBand="0" w:firstRowFirstColumn="0" w:firstRowLastColumn="0" w:lastRowFirstColumn="0" w:lastRowLastColumn="0"/>
               <w:rPr>
                 <w:rFonts w:ascii="Times New Roman" w:hAnsi="Times New Roman" w:cs="Times New Roman"/>
                 <w:lang w:val="es-ES_tradnl"/>
@@ -14110,6 +14144,7 @@
       <w:tr>
         <w:tc>
           <w:tcPr>
+            <w:cnfStyle w:val="001000000000" w:firstRow="0" w:lastRow="0" w:firstColumn="1" w:lastColumn="0" w:oddVBand="0" w:evenVBand="0" w:oddHBand="0" w:evenHBand="0" w:firstRowFirstColumn="0" w:firstRowLastColumn="0" w:lastRowFirstColumn="0" w:lastRowLastColumn="0"/>
             <w:tcW w:w="670" w:type="dxa"/>
           </w:tcPr>
           <w:p>
@@ -14134,6 +14169,7 @@
           </w:tcPr>
           <w:p>
             <w:pPr>
+              <w:cnfStyle w:val="000000000000" w:firstRow="0" w:lastRow="0" w:firstColumn="0" w:lastColumn="0" w:oddVBand="0" w:evenVBand="0" w:oddHBand="0" w:evenHBand="0" w:firstRowFirstColumn="0" w:firstRowLastColumn="0" w:lastRowFirstColumn="0" w:lastRowLastColumn="0"/>
               <w:rPr>
                 <w:rFonts w:ascii="Times New Roman" w:hAnsi="Times New Roman" w:cs="Times New Roman"/>
                 <w:lang w:val="es-ES_tradnl"/>
@@ -14154,6 +14190,7 @@
           </w:tcPr>
           <w:p>
             <w:pPr>
+              <w:cnfStyle w:val="000000000000" w:firstRow="0" w:lastRow="0" w:firstColumn="0" w:lastColumn="0" w:oddVBand="0" w:evenVBand="0" w:oddHBand="0" w:evenHBand="0" w:firstRowFirstColumn="0" w:firstRowLastColumn="0" w:lastRowFirstColumn="0" w:lastRowLastColumn="0"/>
               <w:rPr>
                 <w:rFonts w:ascii="Times New Roman" w:hAnsi="Times New Roman" w:cs="Times New Roman"/>
                 <w:lang w:val="es-ES_tradnl"/>
@@ -14188,6 +14225,7 @@
           </w:tcPr>
           <w:p>
             <w:pPr>
+              <w:cnfStyle w:val="000000000000" w:firstRow="0" w:lastRow="0" w:firstColumn="0" w:lastColumn="0" w:oddVBand="0" w:evenVBand="0" w:oddHBand="0" w:evenHBand="0" w:firstRowFirstColumn="0" w:firstRowLastColumn="0" w:lastRowFirstColumn="0" w:lastRowLastColumn="0"/>
               <w:rPr>
                 <w:rFonts w:ascii="Times New Roman" w:hAnsi="Times New Roman" w:cs="Times New Roman"/>
                 <w:lang w:val="es-ES_tradnl"/>
@@ -14197,8 +14235,12 @@
         </w:tc>
       </w:tr>
       <w:tr>
-        <w:tc>
-          <w:tcPr>
+        <w:trPr>
+          <w:cnfStyle w:val="000000100000" w:firstRow="0" w:lastRow="0" w:firstColumn="0" w:lastColumn="0" w:oddVBand="0" w:evenVBand="0" w:oddHBand="1" w:evenHBand="0" w:firstRowFirstColumn="0" w:firstRowLastColumn="0" w:lastRowFirstColumn="0" w:lastRowLastColumn="0"/>
+        </w:trPr>
+        <w:tc>
+          <w:tcPr>
+            <w:cnfStyle w:val="001000000000" w:firstRow="0" w:lastRow="0" w:firstColumn="1" w:lastColumn="0" w:oddVBand="0" w:evenVBand="0" w:oddHBand="0" w:evenHBand="0" w:firstRowFirstColumn="0" w:firstRowLastColumn="0" w:lastRowFirstColumn="0" w:lastRowLastColumn="0"/>
             <w:tcW w:w="670" w:type="dxa"/>
           </w:tcPr>
           <w:p>
@@ -14223,6 +14265,7 @@
           </w:tcPr>
           <w:p>
             <w:pPr>
+              <w:cnfStyle w:val="000000100000" w:firstRow="0" w:lastRow="0" w:firstColumn="0" w:lastColumn="0" w:oddVBand="0" w:evenVBand="0" w:oddHBand="1" w:evenHBand="0" w:firstRowFirstColumn="0" w:firstRowLastColumn="0" w:lastRowFirstColumn="0" w:lastRowLastColumn="0"/>
               <w:rPr>
                 <w:rFonts w:ascii="Times New Roman" w:hAnsi="Times New Roman" w:cs="Times New Roman"/>
                 <w:lang w:val="es-ES_tradnl"/>
@@ -14243,6 +14286,7 @@
           </w:tcPr>
           <w:p>
             <w:pPr>
+              <w:cnfStyle w:val="000000100000" w:firstRow="0" w:lastRow="0" w:firstColumn="0" w:lastColumn="0" w:oddVBand="0" w:evenVBand="0" w:oddHBand="1" w:evenHBand="0" w:firstRowFirstColumn="0" w:firstRowLastColumn="0" w:lastRowFirstColumn="0" w:lastRowLastColumn="0"/>
               <w:rPr>
                 <w:rFonts w:ascii="Times New Roman" w:hAnsi="Times New Roman" w:cs="Times New Roman"/>
                 <w:lang w:val="es-ES_tradnl"/>
@@ -14272,6 +14316,7 @@
           </w:p>
           <w:p>
             <w:pPr>
+              <w:cnfStyle w:val="000000100000" w:firstRow="0" w:lastRow="0" w:firstColumn="0" w:lastColumn="0" w:oddVBand="0" w:evenVBand="0" w:oddHBand="1" w:evenHBand="0" w:firstRowFirstColumn="0" w:firstRowLastColumn="0" w:lastRowFirstColumn="0" w:lastRowLastColumn="0"/>
               <w:rPr>
                 <w:rFonts w:ascii="Times New Roman" w:hAnsi="Times New Roman" w:cs="Times New Roman"/>
                 <w:lang w:val="es-ES_tradnl"/>
@@ -14285,6 +14330,7 @@
           </w:tcPr>
           <w:p>
             <w:pPr>
+              <w:cnfStyle w:val="000000100000" w:firstRow="0" w:lastRow="0" w:firstColumn="0" w:lastColumn="0" w:oddVBand="0" w:evenVBand="0" w:oddHBand="1" w:evenHBand="0" w:firstRowFirstColumn="0" w:firstRowLastColumn="0" w:lastRowFirstColumn="0" w:lastRowLastColumn="0"/>
               <w:rPr>
                 <w:rFonts w:ascii="Times New Roman" w:hAnsi="Times New Roman" w:cs="Times New Roman"/>
                 <w:lang w:val="es-ES_tradnl"/>
@@ -14299,6 +14345,7 @@
         </w:trPr>
         <w:tc>
           <w:tcPr>
+            <w:cnfStyle w:val="001000000000" w:firstRow="0" w:lastRow="0" w:firstColumn="1" w:lastColumn="0" w:oddVBand="0" w:evenVBand="0" w:oddHBand="0" w:evenHBand="0" w:firstRowFirstColumn="0" w:firstRowLastColumn="0" w:lastRowFirstColumn="0" w:lastRowLastColumn="0"/>
             <w:tcW w:w="670" w:type="dxa"/>
           </w:tcPr>
           <w:p>
@@ -14323,6 +14370,7 @@
           </w:tcPr>
           <w:p>
             <w:pPr>
+              <w:cnfStyle w:val="000000000000" w:firstRow="0" w:lastRow="0" w:firstColumn="0" w:lastColumn="0" w:oddVBand="0" w:evenVBand="0" w:oddHBand="0" w:evenHBand="0" w:firstRowFirstColumn="0" w:firstRowLastColumn="0" w:lastRowFirstColumn="0" w:lastRowLastColumn="0"/>
               <w:rPr>
                 <w:rFonts w:ascii="Times New Roman" w:hAnsi="Times New Roman" w:cs="Times New Roman"/>
                 <w:lang w:val="es-ES_tradnl"/>
@@ -14343,6 +14391,7 @@
           </w:tcPr>
           <w:p>
             <w:pPr>
+              <w:cnfStyle w:val="000000000000" w:firstRow="0" w:lastRow="0" w:firstColumn="0" w:lastColumn="0" w:oddVBand="0" w:evenVBand="0" w:oddHBand="0" w:evenHBand="0" w:firstRowFirstColumn="0" w:firstRowLastColumn="0" w:lastRowFirstColumn="0" w:lastRowLastColumn="0"/>
               <w:rPr>
                 <w:rFonts w:ascii="Times New Roman" w:hAnsi="Times New Roman" w:cs="Times New Roman"/>
                 <w:lang w:val="es-ES_tradnl"/>
@@ -14358,6 +14407,7 @@
           </w:p>
           <w:p>
             <w:pPr>
+              <w:cnfStyle w:val="000000000000" w:firstRow="0" w:lastRow="0" w:firstColumn="0" w:lastColumn="0" w:oddVBand="0" w:evenVBand="0" w:oddHBand="0" w:evenHBand="0" w:firstRowFirstColumn="0" w:firstRowLastColumn="0" w:lastRowFirstColumn="0" w:lastRowLastColumn="0"/>
               <w:rPr>
                 <w:rFonts w:ascii="Times New Roman" w:hAnsi="Times New Roman" w:cs="Times New Roman"/>
                 <w:lang w:val="es-ES_tradnl"/>
@@ -14389,13 +14439,12 @@
           </w:p>
           <w:p>
             <w:pPr>
-              <w:rPr>
-                <w:rFonts w:ascii="Times New Roman" w:hAnsi="Times New Roman" w:cs="Times New Roman"/>
-                <w:lang w:val="es-ES_tradnl"/>
-              </w:rPr>
-            </w:pPr>
-            <w:bookmarkStart w:id="0" w:name="_GoBack"/>
-            <w:bookmarkEnd w:id="0"/>
+              <w:cnfStyle w:val="000000000000" w:firstRow="0" w:lastRow="0" w:firstColumn="0" w:lastColumn="0" w:oddVBand="0" w:evenVBand="0" w:oddHBand="0" w:evenHBand="0" w:firstRowFirstColumn="0" w:firstRowLastColumn="0" w:lastRowFirstColumn="0" w:lastRowLastColumn="0"/>
+              <w:rPr>
+                <w:rFonts w:ascii="Times New Roman" w:hAnsi="Times New Roman" w:cs="Times New Roman"/>
+                <w:lang w:val="es-ES_tradnl"/>
+              </w:rPr>
+            </w:pPr>
           </w:p>
         </w:tc>
         <w:tc>
@@ -14404,6 +14453,106 @@
           </w:tcPr>
           <w:p>
             <w:pPr>
+              <w:cnfStyle w:val="000000000000" w:firstRow="0" w:lastRow="0" w:firstColumn="0" w:lastColumn="0" w:oddVBand="0" w:evenVBand="0" w:oddHBand="0" w:evenHBand="0" w:firstRowFirstColumn="0" w:firstRowLastColumn="0" w:lastRowFirstColumn="0" w:lastRowLastColumn="0"/>
+              <w:rPr>
+                <w:rFonts w:ascii="Times New Roman" w:hAnsi="Times New Roman" w:cs="Times New Roman"/>
+                <w:lang w:val="es-ES_tradnl"/>
+              </w:rPr>
+            </w:pPr>
+          </w:p>
+        </w:tc>
+      </w:tr>
+      <w:tr>
+        <w:trPr>
+          <w:cnfStyle w:val="000000100000" w:firstRow="0" w:lastRow="0" w:firstColumn="0" w:lastColumn="0" w:oddVBand="0" w:evenVBand="0" w:oddHBand="1" w:evenHBand="0" w:firstRowFirstColumn="0" w:firstRowLastColumn="0" w:lastRowFirstColumn="0" w:lastRowLastColumn="0"/>
+          <w:trHeight w:val="1150"/>
+        </w:trPr>
+        <w:tc>
+          <w:tcPr>
+            <w:cnfStyle w:val="001000000000" w:firstRow="0" w:lastRow="0" w:firstColumn="1" w:lastColumn="0" w:oddVBand="0" w:evenVBand="0" w:oddHBand="0" w:evenHBand="0" w:firstRowFirstColumn="0" w:firstRowLastColumn="0" w:lastRowFirstColumn="0" w:lastRowLastColumn="0"/>
+            <w:tcW w:w="670" w:type="dxa"/>
+          </w:tcPr>
+          <w:p>
+            <w:pPr>
+              <w:rPr>
+                <w:rFonts w:ascii="Times New Roman" w:hAnsi="Times New Roman" w:cs="Times New Roman"/>
+                <w:lang w:val="es-ES_tradnl"/>
+              </w:rPr>
+            </w:pPr>
+            <w:r>
+              <w:rPr>
+                <w:rFonts w:ascii="Times New Roman" w:hAnsi="Times New Roman" w:cs="Times New Roman"/>
+                <w:lang w:val="es-ES_tradnl"/>
+              </w:rPr>
+              <w:t>7</w:t>
+            </w:r>
+          </w:p>
+        </w:tc>
+        <w:tc>
+          <w:tcPr>
+            <w:tcW w:w="2835" w:type="dxa"/>
+          </w:tcPr>
+          <w:p>
+            <w:pPr>
+              <w:cnfStyle w:val="000000100000" w:firstRow="0" w:lastRow="0" w:firstColumn="0" w:lastColumn="0" w:oddVBand="0" w:evenVBand="0" w:oddHBand="1" w:evenHBand="0" w:firstRowFirstColumn="0" w:firstRowLastColumn="0" w:lastRowFirstColumn="0" w:lastRowLastColumn="0"/>
+              <w:rPr>
+                <w:rFonts w:ascii="Times New Roman" w:hAnsi="Times New Roman" w:cs="Times New Roman"/>
+                <w:lang w:val="es-MX"/>
+              </w:rPr>
+            </w:pPr>
+            <w:r>
+              <w:rPr>
+                <w:rFonts w:ascii="Times New Roman" w:hAnsi="Times New Roman" w:cs="Times New Roman"/>
+                <w:lang w:val="es-ES_tradnl"/>
+              </w:rPr>
+              <w:t>Revisar que la l</w:t>
+            </w:r>
+            <w:proofErr w:type="spellStart"/>
+            <w:r>
+              <w:rPr>
+                <w:rFonts w:ascii="Times New Roman" w:hAnsi="Times New Roman" w:cs="Times New Roman"/>
+                <w:lang w:val="es-MX"/>
+              </w:rPr>
+              <w:t>ínea</w:t>
+            </w:r>
+            <w:proofErr w:type="spellEnd"/>
+            <w:r>
+              <w:rPr>
+                <w:rFonts w:ascii="Times New Roman" w:hAnsi="Times New Roman" w:cs="Times New Roman"/>
+                <w:lang w:val="es-MX"/>
+              </w:rPr>
+              <w:t xml:space="preserve"> fuera realizada de manera correcta y que esta mida la distancia correcta.</w:t>
+            </w:r>
+          </w:p>
+        </w:tc>
+        <w:tc>
+          <w:tcPr>
+            <w:tcW w:w="3116" w:type="dxa"/>
+          </w:tcPr>
+          <w:p>
+            <w:pPr>
+              <w:cnfStyle w:val="000000100000" w:firstRow="0" w:lastRow="0" w:firstColumn="0" w:lastColumn="0" w:oddVBand="0" w:evenVBand="0" w:oddHBand="1" w:evenHBand="0" w:firstRowFirstColumn="0" w:firstRowLastColumn="0" w:lastRowFirstColumn="0" w:lastRowLastColumn="0"/>
+              <w:rPr>
+                <w:rFonts w:ascii="Times New Roman" w:hAnsi="Times New Roman" w:cs="Times New Roman"/>
+                <w:lang w:val="es-ES_tradnl"/>
+              </w:rPr>
+            </w:pPr>
+            <w:r>
+              <w:rPr>
+                <w:rFonts w:ascii="Times New Roman" w:hAnsi="Times New Roman" w:cs="Times New Roman"/>
+                <w:lang w:val="es-ES_tradnl"/>
+              </w:rPr>
+              <w:t>El trazo sobre el Smartphone cumple con la linealidad y distancia medida</w:t>
+            </w:r>
+          </w:p>
+        </w:tc>
+        <w:tc>
+          <w:tcPr>
+            <w:tcW w:w="2207" w:type="dxa"/>
+          </w:tcPr>
+          <w:p>
+            <w:pPr>
+              <w:cnfStyle w:val="000000100000" w:firstRow="0" w:lastRow="0" w:firstColumn="0" w:lastColumn="0" w:oddVBand="0" w:evenVBand="0" w:oddHBand="1" w:evenHBand="0" w:firstRowFirstColumn="0" w:firstRowLastColumn="0" w:lastRowFirstColumn="0" w:lastRowLastColumn="0"/>
               <w:rPr>
                 <w:rFonts w:ascii="Times New Roman" w:hAnsi="Times New Roman" w:cs="Times New Roman"/>
                 <w:lang w:val="es-ES_tradnl"/>
@@ -14418,6 +14567,7 @@
         </w:trPr>
         <w:tc>
           <w:tcPr>
+            <w:cnfStyle w:val="001000000000" w:firstRow="0" w:lastRow="0" w:firstColumn="1" w:lastColumn="0" w:oddVBand="0" w:evenVBand="0" w:oddHBand="0" w:evenHBand="0" w:firstRowFirstColumn="0" w:firstRowLastColumn="0" w:lastRowFirstColumn="0" w:lastRowLastColumn="0"/>
             <w:tcW w:w="670" w:type="dxa"/>
           </w:tcPr>
           <w:p>
@@ -14432,7 +14582,7 @@
                 <w:rFonts w:ascii="Times New Roman" w:hAnsi="Times New Roman" w:cs="Times New Roman"/>
                 <w:lang w:val="es-ES_tradnl"/>
               </w:rPr>
-              <w:t>7</w:t>
+              <w:t>8</w:t>
             </w:r>
           </w:p>
         </w:tc>
@@ -14442,11 +14592,61 @@
           </w:tcPr>
           <w:p>
             <w:pPr>
-              <w:rPr>
-                <w:rFonts w:ascii="Times New Roman" w:hAnsi="Times New Roman" w:cs="Times New Roman"/>
-                <w:lang w:val="es-ES_tradnl"/>
-              </w:rPr>
-            </w:pPr>
+              <w:cnfStyle w:val="000000000000" w:firstRow="0" w:lastRow="0" w:firstColumn="0" w:lastColumn="0" w:oddVBand="0" w:evenVBand="0" w:oddHBand="0" w:evenHBand="0" w:firstRowFirstColumn="0" w:firstRowLastColumn="0" w:lastRowFirstColumn="0" w:lastRowLastColumn="0"/>
+              <w:rPr>
+                <w:rFonts w:ascii="Times New Roman" w:hAnsi="Times New Roman" w:cs="Times New Roman"/>
+                <w:lang w:val="es-ES_tradnl"/>
+              </w:rPr>
+            </w:pPr>
+            <w:r>
+              <w:rPr>
+                <w:rFonts w:ascii="Times New Roman" w:hAnsi="Times New Roman" w:cs="Times New Roman"/>
+                <w:lang w:val="es-ES_tradnl"/>
+              </w:rPr>
+              <w:t>Repetir los pasos 4, 5</w:t>
+            </w:r>
+            <w:r>
+              <w:rPr>
+                <w:rFonts w:ascii="Times New Roman" w:hAnsi="Times New Roman" w:cs="Times New Roman"/>
+                <w:lang w:val="es-ES_tradnl"/>
+              </w:rPr>
+              <w:t>,</w:t>
+            </w:r>
+            <w:r>
+              <w:rPr>
+                <w:rFonts w:ascii="Times New Roman" w:hAnsi="Times New Roman" w:cs="Times New Roman"/>
+                <w:lang w:val="es-ES_tradnl"/>
+              </w:rPr>
+              <w:t xml:space="preserve"> 6</w:t>
+            </w:r>
+            <w:r>
+              <w:rPr>
+                <w:rFonts w:ascii="Times New Roman" w:hAnsi="Times New Roman" w:cs="Times New Roman"/>
+                <w:lang w:val="es-ES_tradnl"/>
+              </w:rPr>
+              <w:t xml:space="preserve"> y 7</w:t>
+            </w:r>
+            <w:r>
+              <w:rPr>
+                <w:rFonts w:ascii="Times New Roman" w:hAnsi="Times New Roman" w:cs="Times New Roman"/>
+                <w:lang w:val="es-ES_tradnl"/>
+              </w:rPr>
+              <w:t xml:space="preserve"> con las coo</w:t>
+            </w:r>
+            <w:r>
+              <w:rPr>
+                <w:rFonts w:ascii="Times New Roman" w:hAnsi="Times New Roman" w:cs="Times New Roman"/>
+                <w:lang w:val="es-ES_tradnl"/>
+              </w:rPr>
+              <w:t>rdenadas “15, 14”, “14, 15”, “14</w:t>
+            </w:r>
+            <w:r>
+              <w:rPr>
+                <w:rFonts w:ascii="Times New Roman" w:hAnsi="Times New Roman" w:cs="Times New Roman"/>
+                <w:lang w:val="es-ES_tradnl"/>
+              </w:rPr>
+              <w:t>, 16”.</w:t>
+            </w:r>
           </w:p>
         </w:tc>
         <w:tc>
@@ -14455,11 +14655,19 @@
           </w:tcPr>
           <w:p>
             <w:pPr>
-              <w:rPr>
-                <w:rFonts w:ascii="Times New Roman" w:hAnsi="Times New Roman" w:cs="Times New Roman"/>
-                <w:lang w:val="es-ES_tradnl"/>
-              </w:rPr>
-            </w:pPr>
+              <w:cnfStyle w:val="000000000000" w:firstRow="0" w:lastRow="0" w:firstColumn="0" w:lastColumn="0" w:oddVBand="0" w:evenVBand="0" w:oddHBand="0" w:evenHBand="0" w:firstRowFirstColumn="0" w:firstRowLastColumn="0" w:lastRowFirstColumn="0" w:lastRowLastColumn="0"/>
+              <w:rPr>
+                <w:rFonts w:ascii="Times New Roman" w:hAnsi="Times New Roman" w:cs="Times New Roman"/>
+                <w:lang w:val="es-ES_tradnl"/>
+              </w:rPr>
+            </w:pPr>
+            <w:r>
+              <w:rPr>
+                <w:rFonts w:ascii="Times New Roman" w:hAnsi="Times New Roman" w:cs="Times New Roman"/>
+                <w:lang w:val="es-ES_tradnl"/>
+              </w:rPr>
+              <w:t>Referirse a los resultados esperados de cada paso.</w:t>
+            </w:r>
           </w:p>
         </w:tc>
         <w:tc>
@@ -14468,6 +14676,7 @@
           </w:tcPr>
           <w:p>
             <w:pPr>
+              <w:cnfStyle w:val="000000000000" w:firstRow="0" w:lastRow="0" w:firstColumn="0" w:lastColumn="0" w:oddVBand="0" w:evenVBand="0" w:oddHBand="0" w:evenHBand="0" w:firstRowFirstColumn="0" w:firstRowLastColumn="0" w:lastRowFirstColumn="0" w:lastRowLastColumn="0"/>
               <w:rPr>
                 <w:rFonts w:ascii="Times New Roman" w:hAnsi="Times New Roman" w:cs="Times New Roman"/>
                 <w:lang w:val="es-ES_tradnl"/>

</xml_diff>